<commit_message>
Atualização dos arquivos PROJETO, README, init, Aluno.ts, Emprestimo.ts, Livro.ts
</commit_message>
<xml_diff>
--- a/docs/PROJETO GB - BiblioTech.docx
+++ b/docs/PROJETO GB - BiblioTech.docx
@@ -1108,137 +1108,75 @@
         <w:rPr>
           <w:rFonts w:asciiTheme="minorHAnsi" w:hAnsiTheme="minorHAnsi" w:cstheme="minorHAnsi"/>
           <w:szCs w:val="24"/>
-          <w:highlight w:val="yellow"/>
-        </w:rPr>
-      </w:pPr>
-      <w:r>
-        <w:rPr>
-          <w:rFonts w:asciiTheme="minorHAnsi" w:hAnsiTheme="minorHAnsi" w:cstheme="minorHAnsi"/>
-          <w:szCs w:val="24"/>
-          <w:highlight w:val="yellow"/>
-        </w:rPr>
-        <w:t>Imagine uma biblioteca escolar onde os alunos se sentem à vontade para explorar novos mundos, descobrindo conhecimento em cada estante. No entanto, a administração desse espaço pode ser um verdadeiro desafio. Encontrar um livro específico, saber se ele está disponível ou controlar os empréstimos muitas vezes se torna uma tarefa complexa e demorada para bibliotecários e alunos. Com isso em mente, surge a necessidade de um sistema de gerenciamento de biblioteca que torne esse processo mais simples e eficiente.</w:t>
-      </w:r>
-    </w:p>
-    <w:p>
-      <w:pPr>
-        <w:jc w:val="both"/>
-        <w:rPr>
-          <w:rFonts w:asciiTheme="minorHAnsi" w:hAnsiTheme="minorHAnsi" w:cstheme="minorHAnsi"/>
-          <w:szCs w:val="24"/>
-          <w:highlight w:val="yellow"/>
-        </w:rPr>
-      </w:pPr>
-      <w:r>
-        <w:rPr>
-          <w:rFonts w:asciiTheme="minorHAnsi" w:hAnsiTheme="minorHAnsi" w:cstheme="minorHAnsi"/>
-          <w:szCs w:val="24"/>
-          <w:highlight w:val="yellow"/>
-        </w:rPr>
-        <w:t xml:space="preserve">Com um sistema digital, toda a experiência de busca, reserva e empréstimo de livros se torna mais rápida e acessível. O aluno pode, de qualquer lugar, verificar se o livro que deseja está disponível, reservá-lo e saber quando deve devolvê-lo. Para os bibliotecários, o sistema facilita o controle do acervo, registra todos os empréstimos e devoluções, e ainda fornece relatórios que ajudam na organização e planejamento. Neste trabalho, </w:t>
-      </w:r>
-      <w:r>
-        <w:rPr>
-          <w:rFonts w:asciiTheme="minorHAnsi" w:hAnsiTheme="minorHAnsi" w:cstheme="minorHAnsi"/>
-          <w:szCs w:val="24"/>
-          <w:highlight w:val="yellow"/>
-        </w:rPr>
-        <w:t>é apresentado</w:t>
-      </w:r>
-      <w:r>
-        <w:rPr>
-          <w:rFonts w:asciiTheme="minorHAnsi" w:hAnsiTheme="minorHAnsi" w:cstheme="minorHAnsi"/>
-          <w:szCs w:val="24"/>
-          <w:highlight w:val="yellow"/>
-        </w:rPr>
-        <w:t xml:space="preserve"> um sistema simples e intuitivo, pensado para atender tanto as necessidades dos bibliotecários quanto dos alunos, promovendo uma interação mais dinâmica e agradável com o acervo da biblioteca.</w:t>
-      </w:r>
-      <w:r>
-        <w:rPr>
-          <w:rFonts w:asciiTheme="minorHAnsi" w:hAnsiTheme="minorHAnsi" w:cstheme="minorHAnsi"/>
-          <w:szCs w:val="24"/>
-        </w:rPr>
-        <w:t xml:space="preserve"> NÃO UTILIZAR ESSE TEXTO, SÓ UM EXEMPLO</w:t>
-      </w:r>
-    </w:p>
-    <w:p>
-      <w:pPr>
-        <w:jc w:val="both"/>
-        <w:rPr>
-          <w:rFonts w:asciiTheme="minorHAnsi" w:hAnsiTheme="minorHAnsi" w:cstheme="minorHAnsi"/>
-          <w:szCs w:val="24"/>
-        </w:rPr>
-      </w:pPr>
-      <w:r>
-        <w:rPr>
-          <w:rFonts w:asciiTheme="minorHAnsi" w:hAnsiTheme="minorHAnsi" w:cstheme="minorHAnsi"/>
-          <w:szCs w:val="24"/>
-        </w:rPr>
-        <w:t xml:space="preserve">O </w:t>
-      </w:r>
-      <w:r>
-        <w:rPr>
-          <w:rFonts w:asciiTheme="minorHAnsi" w:hAnsiTheme="minorHAnsi" w:cstheme="minorHAnsi"/>
-          <w:szCs w:val="24"/>
-        </w:rPr>
-        <w:t>capítulo</w:t>
-      </w:r>
-      <w:r>
-        <w:rPr>
-          <w:rFonts w:asciiTheme="minorHAnsi" w:hAnsiTheme="minorHAnsi" w:cstheme="minorHAnsi"/>
-          <w:szCs w:val="24"/>
-        </w:rPr>
-        <w:t xml:space="preserve"> 2 </w:t>
-      </w:r>
-      <w:r>
-        <w:rPr>
-          <w:rFonts w:asciiTheme="minorHAnsi" w:hAnsiTheme="minorHAnsi" w:cstheme="minorHAnsi"/>
-          <w:szCs w:val="24"/>
-        </w:rPr>
-        <w:t xml:space="preserve">trata de tal assunto, já o capítulo 3 descreve como ... o capítulo 4 por sua vez é sobre ... </w:t>
-      </w:r>
-      <w:r>
-        <w:rPr>
-          <w:rFonts w:asciiTheme="minorHAnsi" w:hAnsiTheme="minorHAnsi" w:cstheme="minorHAnsi"/>
-          <w:szCs w:val="24"/>
-          <w:highlight w:val="yellow"/>
-        </w:rPr>
-        <w:t xml:space="preserve">Escrevi de forma resumida e direta, faça de </w:t>
-      </w:r>
-      <w:r>
-        <w:rPr>
-          <w:rFonts w:asciiTheme="minorHAnsi" w:hAnsiTheme="minorHAnsi" w:cstheme="minorHAnsi"/>
-          <w:szCs w:val="24"/>
-          <w:highlight w:val="yellow"/>
-        </w:rPr>
-        <w:t xml:space="preserve">forma </w:t>
-      </w:r>
-      <w:r>
-        <w:rPr>
-          <w:rFonts w:asciiTheme="minorHAnsi" w:hAnsiTheme="minorHAnsi" w:cstheme="minorHAnsi"/>
-          <w:szCs w:val="24"/>
-          <w:highlight w:val="yellow"/>
-        </w:rPr>
-        <w:t>na terceira pessoa do singular e o texto seja encorpado</w:t>
-      </w:r>
-    </w:p>
-    <w:p>
-      <w:pPr>
-        <w:jc w:val="both"/>
-        <w:rPr>
-          <w:rFonts w:asciiTheme="minorHAnsi" w:hAnsiTheme="minorHAnsi" w:cstheme="minorHAnsi"/>
-          <w:szCs w:val="24"/>
-        </w:rPr>
-      </w:pPr>
-    </w:p>
-    <w:p>
-      <w:pPr>
-        <w:jc w:val="both"/>
-        <w:rPr>
-          <w:rFonts w:asciiTheme="minorHAnsi" w:hAnsiTheme="minorHAnsi" w:cstheme="minorHAnsi"/>
-          <w:szCs w:val="24"/>
-        </w:rPr>
-      </w:pPr>
+        </w:rPr>
+      </w:pPr>
+      <w:r>
+        <w:rPr>
+          <w:rFonts w:asciiTheme="minorHAnsi" w:hAnsiTheme="minorHAnsi" w:cstheme="minorHAnsi"/>
+          <w:szCs w:val="24"/>
+        </w:rPr>
+        <w:t>As bibliotecas, como instituições de grande importância cultural e educacional, desempenham um papel fundamental no acesso à informação e no incentivo à leitura. Entretanto, a gestão desses acervos muitas vezes apresenta desafios significativos, especialmente em relação à organização e controle de empréstimos e devoluções de livros. Com o crescimento dos acervos, a ausência de um sistema informatizado eficiente pode resultar em dificuldades no acompanhamento de exemplares, controle de datas de empréstimos, multas por atraso e até mesmo a perda de livros. Além disso, a experiência do usuário pode ser prejudicada, uma vez que processos manuais são mais propensos a erros e consomem tempo tanto dos bibliotecários quanto dos frequentadores. Esses fatores tornam evidente a necessidade de modernização e automação dos processos de gestão em muitas bibliotecas.</w:t>
+      </w:r>
+    </w:p>
+    <w:p>
+      <w:pPr>
+        <w:jc w:val="both"/>
+        <w:rPr>
+          <w:rFonts w:asciiTheme="minorHAnsi" w:hAnsiTheme="minorHAnsi" w:cstheme="minorHAnsi"/>
+          <w:szCs w:val="24"/>
+        </w:rPr>
+      </w:pPr>
+      <w:r>
+        <w:rPr>
+          <w:rFonts w:asciiTheme="minorHAnsi" w:hAnsiTheme="minorHAnsi" w:cstheme="minorHAnsi"/>
+          <w:szCs w:val="24"/>
+        </w:rPr>
+        <w:t xml:space="preserve">Para atender a essa demanda, o </w:t>
+      </w:r>
+      <w:r>
+        <w:rPr>
+          <w:rFonts w:asciiTheme="minorHAnsi" w:hAnsiTheme="minorHAnsi" w:cstheme="minorHAnsi"/>
+          <w:szCs w:val="24"/>
+        </w:rPr>
+        <w:t xml:space="preserve">software </w:t>
+      </w:r>
+      <w:proofErr w:type="spellStart"/>
+      <w:r>
+        <w:rPr>
+          <w:rFonts w:asciiTheme="minorHAnsi" w:hAnsiTheme="minorHAnsi" w:cstheme="minorHAnsi"/>
+          <w:szCs w:val="24"/>
+        </w:rPr>
+        <w:t>BlioTech</w:t>
+      </w:r>
+      <w:proofErr w:type="spellEnd"/>
+      <w:r>
+        <w:rPr>
+          <w:rFonts w:asciiTheme="minorHAnsi" w:hAnsiTheme="minorHAnsi" w:cstheme="minorHAnsi"/>
+          <w:szCs w:val="24"/>
+        </w:rPr>
+        <w:t xml:space="preserve"> traz</w:t>
+      </w:r>
+      <w:r>
+        <w:rPr>
+          <w:rFonts w:asciiTheme="minorHAnsi" w:hAnsiTheme="minorHAnsi" w:cstheme="minorHAnsi"/>
+          <w:szCs w:val="24"/>
+        </w:rPr>
+        <w:t xml:space="preserve"> funcionalidades específicas para resolver os problemas enfrentados no cotidiano dessas instituições. O sistema permitirá o cadastro e a edição de livros e usuários, o controle automatizado de empréstimos e devoluções, com datas de início e término pré-definidas, além de fornecer alertas automáticos para os prazos de entrega. Também será possível realizar consultas rápidas ao acervo, permitindo aos usuários </w:t>
+      </w:r>
+      <w:r>
+        <w:rPr>
+          <w:rFonts w:asciiTheme="minorHAnsi" w:hAnsiTheme="minorHAnsi" w:cstheme="minorHAnsi"/>
+          <w:szCs w:val="24"/>
+        </w:rPr>
+        <w:t>verificarem</w:t>
+      </w:r>
+      <w:r>
+        <w:rPr>
+          <w:rFonts w:asciiTheme="minorHAnsi" w:hAnsiTheme="minorHAnsi" w:cstheme="minorHAnsi"/>
+          <w:szCs w:val="24"/>
+        </w:rPr>
+        <w:t xml:space="preserve"> a disponibilidade dos títulos. Com essas funcionalidades, o software visa não apenas otimizar o trabalho da equipe responsável pela biblioteca, mas também proporcionar uma melhor experiência aos usuários, eliminando a burocracia e tornando o acesso à informação mais eficiente e acessível.</w:t>
+      </w:r>
     </w:p>
     <w:p>
       <w:pPr>
@@ -1389,91 +1327,101 @@
     </w:p>
     <w:p>
       <w:pPr>
-        <w:jc w:val="both"/>
-        <w:rPr>
-          <w:rFonts w:asciiTheme="minorHAnsi" w:hAnsiTheme="minorHAnsi" w:cstheme="minorHAnsi"/>
-          <w:color w:val="FF0000"/>
-          <w:szCs w:val="24"/>
-        </w:rPr>
-      </w:pPr>
-      <w:r>
-        <w:rPr>
-          <w:rFonts w:asciiTheme="minorHAnsi" w:hAnsiTheme="minorHAnsi" w:cstheme="minorHAnsi"/>
-          <w:color w:val="FF0000"/>
-          <w:szCs w:val="24"/>
-        </w:rPr>
-        <w:t>“</w:t>
-      </w:r>
-      <w:r>
-        <w:rPr>
-          <w:rFonts w:asciiTheme="minorHAnsi" w:hAnsiTheme="minorHAnsi" w:cstheme="minorHAnsi"/>
-          <w:color w:val="FF0000"/>
-          <w:szCs w:val="24"/>
-        </w:rPr>
-        <w:t xml:space="preserve">Todo </w:t>
-      </w:r>
-      <w:r>
-        <w:rPr>
-          <w:rFonts w:asciiTheme="minorHAnsi" w:hAnsiTheme="minorHAnsi" w:cstheme="minorHAnsi"/>
-          <w:color w:val="FF0000"/>
-          <w:szCs w:val="24"/>
-        </w:rPr>
-        <w:t>capítulo</w:t>
-      </w:r>
-      <w:r>
-        <w:rPr>
-          <w:rFonts w:asciiTheme="minorHAnsi" w:hAnsiTheme="minorHAnsi" w:cstheme="minorHAnsi"/>
-          <w:color w:val="FF0000"/>
-          <w:szCs w:val="24"/>
-        </w:rPr>
-        <w:t xml:space="preserve"> precisa ter no mínimo três linhas</w:t>
-      </w:r>
-      <w:r>
-        <w:rPr>
-          <w:rFonts w:asciiTheme="minorHAnsi" w:hAnsiTheme="minorHAnsi" w:cstheme="minorHAnsi"/>
-          <w:color w:val="FF0000"/>
-          <w:szCs w:val="24"/>
-        </w:rPr>
-        <w:t xml:space="preserve">”. </w:t>
-      </w:r>
-    </w:p>
-    <w:p>
-      <w:pPr>
-        <w:jc w:val="both"/>
-        <w:rPr>
-          <w:rFonts w:asciiTheme="minorHAnsi" w:hAnsiTheme="minorHAnsi" w:cstheme="minorHAnsi"/>
-          <w:color w:val="FF0000"/>
-          <w:szCs w:val="24"/>
-        </w:rPr>
-      </w:pPr>
-      <w:r>
-        <w:rPr>
-          <w:rFonts w:asciiTheme="minorHAnsi" w:hAnsiTheme="minorHAnsi" w:cstheme="minorHAnsi"/>
-          <w:color w:val="FF0000"/>
-          <w:szCs w:val="24"/>
-        </w:rPr>
-        <w:t>“Todo capítulo inicia em uma página”</w:t>
-      </w:r>
-    </w:p>
-    <w:p>
-      <w:pPr>
-        <w:jc w:val="both"/>
-        <w:rPr>
-          <w:rFonts w:asciiTheme="minorHAnsi" w:hAnsiTheme="minorHAnsi" w:cstheme="minorHAnsi"/>
-          <w:szCs w:val="24"/>
-        </w:rPr>
-      </w:pPr>
-    </w:p>
-    <w:p>
-      <w:pPr>
         <w:ind w:firstLine="0"/>
         <w:jc w:val="both"/>
         <w:rPr>
           <w:rFonts w:asciiTheme="minorHAnsi" w:hAnsiTheme="minorHAnsi" w:cstheme="minorHAnsi"/>
-          <w:color w:val="FF0000"/>
-          <w:szCs w:val="24"/>
-        </w:rPr>
-      </w:pPr>
+          <w:szCs w:val="24"/>
+        </w:rPr>
+      </w:pPr>
+      <w:r>
+        <w:rPr>
+          <w:rFonts w:asciiTheme="minorHAnsi" w:hAnsiTheme="minorHAnsi" w:cstheme="minorHAnsi"/>
+          <w:szCs w:val="24"/>
+        </w:rPr>
+        <w:t>Os requisitos d</w:t>
+      </w:r>
+      <w:r>
+        <w:rPr>
+          <w:rFonts w:asciiTheme="minorHAnsi" w:hAnsiTheme="minorHAnsi" w:cstheme="minorHAnsi"/>
+          <w:szCs w:val="24"/>
+        </w:rPr>
+        <w:t xml:space="preserve">o sistema </w:t>
+      </w:r>
+      <w:proofErr w:type="spellStart"/>
+      <w:r>
+        <w:rPr>
+          <w:rFonts w:asciiTheme="minorHAnsi" w:hAnsiTheme="minorHAnsi" w:cstheme="minorHAnsi"/>
+          <w:szCs w:val="24"/>
+        </w:rPr>
+        <w:t>Bibliotech</w:t>
+      </w:r>
+      <w:proofErr w:type="spellEnd"/>
+      <w:r>
+        <w:rPr>
+          <w:rFonts w:asciiTheme="minorHAnsi" w:hAnsiTheme="minorHAnsi" w:cstheme="minorHAnsi"/>
+          <w:szCs w:val="24"/>
+        </w:rPr>
+        <w:t xml:space="preserve"> </w:t>
+      </w:r>
+      <w:r>
+        <w:rPr>
+          <w:rFonts w:asciiTheme="minorHAnsi" w:hAnsiTheme="minorHAnsi" w:cstheme="minorHAnsi"/>
+          <w:szCs w:val="24"/>
+        </w:rPr>
+        <w:t>são</w:t>
+      </w:r>
+      <w:r>
+        <w:rPr>
+          <w:rFonts w:asciiTheme="minorHAnsi" w:hAnsiTheme="minorHAnsi" w:cstheme="minorHAnsi"/>
+          <w:szCs w:val="24"/>
+        </w:rPr>
+        <w:t xml:space="preserve"> às funcionalidades e características necessárias para que ele atenda às necessidades do usuário e do negócio. No projeto </w:t>
+      </w:r>
+      <w:proofErr w:type="spellStart"/>
+      <w:r>
+        <w:rPr>
+          <w:rFonts w:asciiTheme="minorHAnsi" w:hAnsiTheme="minorHAnsi" w:cstheme="minorHAnsi"/>
+          <w:szCs w:val="24"/>
+        </w:rPr>
+        <w:t>BiblioTech</w:t>
+      </w:r>
+      <w:proofErr w:type="spellEnd"/>
+      <w:r>
+        <w:rPr>
+          <w:rFonts w:asciiTheme="minorHAnsi" w:hAnsiTheme="minorHAnsi" w:cstheme="minorHAnsi"/>
+          <w:szCs w:val="24"/>
+        </w:rPr>
+        <w:t>, esses requisitos envolvem o cadastro</w:t>
+      </w:r>
+      <w:r>
+        <w:rPr>
+          <w:rFonts w:asciiTheme="minorHAnsi" w:hAnsiTheme="minorHAnsi" w:cstheme="minorHAnsi"/>
+          <w:szCs w:val="24"/>
+        </w:rPr>
+        <w:t>, edição, remoção</w:t>
+      </w:r>
+      <w:r>
+        <w:rPr>
+          <w:rFonts w:asciiTheme="minorHAnsi" w:hAnsiTheme="minorHAnsi" w:cstheme="minorHAnsi"/>
+          <w:szCs w:val="24"/>
+        </w:rPr>
+        <w:t xml:space="preserve"> e controle de livros, </w:t>
+      </w:r>
+      <w:r>
+        <w:rPr>
+          <w:rFonts w:asciiTheme="minorHAnsi" w:hAnsiTheme="minorHAnsi" w:cstheme="minorHAnsi"/>
+          <w:szCs w:val="24"/>
+        </w:rPr>
+        <w:t>alunos</w:t>
+      </w:r>
+      <w:r>
+        <w:rPr>
+          <w:rFonts w:asciiTheme="minorHAnsi" w:hAnsiTheme="minorHAnsi" w:cstheme="minorHAnsi"/>
+          <w:szCs w:val="24"/>
+        </w:rPr>
+        <w:t xml:space="preserve"> e empréstimos, além de facilitar a consulta ao acervo.</w:t>
+      </w:r>
     </w:p>
     <w:p>
       <w:pPr>
@@ -1527,35 +1475,89 @@
           <w:rFonts w:asciiTheme="minorHAnsi" w:hAnsiTheme="minorHAnsi" w:cstheme="minorHAnsi"/>
           <w:szCs w:val="24"/>
         </w:rPr>
-        <w:t>Descrever sobre o que é os requisitos funcionais (dissertar, nada de pergunta e resposta)</w:t>
-      </w:r>
-    </w:p>
-    <w:p>
-      <w:pPr>
-        <w:jc w:val="both"/>
-        <w:rPr>
-          <w:rFonts w:asciiTheme="minorHAnsi" w:hAnsiTheme="minorHAnsi" w:cstheme="minorHAnsi"/>
-          <w:color w:val="FF0000"/>
-          <w:szCs w:val="24"/>
-        </w:rPr>
-      </w:pPr>
-      <w:r>
-        <w:rPr>
-          <w:rFonts w:asciiTheme="minorHAnsi" w:hAnsiTheme="minorHAnsi" w:cstheme="minorHAnsi"/>
-          <w:color w:val="FF0000"/>
-          <w:szCs w:val="24"/>
-        </w:rPr>
-        <w:t>“Toda tabela deve legenda”</w:t>
-      </w:r>
-    </w:p>
-    <w:p>
-      <w:pPr>
-        <w:jc w:val="both"/>
-        <w:rPr>
-          <w:rFonts w:asciiTheme="minorHAnsi" w:hAnsiTheme="minorHAnsi" w:cstheme="minorHAnsi"/>
-          <w:szCs w:val="24"/>
-        </w:rPr>
-      </w:pPr>
+        <w:t xml:space="preserve">O sistema </w:t>
+      </w:r>
+      <w:proofErr w:type="spellStart"/>
+      <w:r>
+        <w:rPr>
+          <w:rFonts w:asciiTheme="minorHAnsi" w:hAnsiTheme="minorHAnsi" w:cstheme="minorHAnsi"/>
+          <w:szCs w:val="24"/>
+        </w:rPr>
+        <w:t>BiblioTech</w:t>
+      </w:r>
+      <w:proofErr w:type="spellEnd"/>
+      <w:r>
+        <w:rPr>
+          <w:rFonts w:asciiTheme="minorHAnsi" w:hAnsiTheme="minorHAnsi" w:cstheme="minorHAnsi"/>
+          <w:szCs w:val="24"/>
+        </w:rPr>
+        <w:t xml:space="preserve"> tem na tabela 1 </w:t>
+      </w:r>
+      <w:r>
+        <w:rPr>
+          <w:rFonts w:asciiTheme="minorHAnsi" w:hAnsiTheme="minorHAnsi" w:cstheme="minorHAnsi"/>
+          <w:szCs w:val="24"/>
+        </w:rPr>
+        <w:t>a identificação d</w:t>
+      </w:r>
+      <w:r>
+        <w:rPr>
+          <w:rFonts w:asciiTheme="minorHAnsi" w:hAnsiTheme="minorHAnsi" w:cstheme="minorHAnsi"/>
+          <w:szCs w:val="24"/>
+        </w:rPr>
+        <w:t xml:space="preserve">os </w:t>
+      </w:r>
+      <w:r>
+        <w:rPr>
+          <w:rFonts w:asciiTheme="minorHAnsi" w:hAnsiTheme="minorHAnsi" w:cstheme="minorHAnsi"/>
+          <w:szCs w:val="24"/>
+        </w:rPr>
+        <w:t>requisitos funcionais</w:t>
+      </w:r>
+      <w:r>
+        <w:rPr>
+          <w:rFonts w:asciiTheme="minorHAnsi" w:hAnsiTheme="minorHAnsi" w:cstheme="minorHAnsi"/>
+          <w:szCs w:val="24"/>
+        </w:rPr>
+        <w:t xml:space="preserve">, </w:t>
+      </w:r>
+      <w:proofErr w:type="gramStart"/>
+      <w:r>
+        <w:rPr>
+          <w:rFonts w:asciiTheme="minorHAnsi" w:hAnsiTheme="minorHAnsi" w:cstheme="minorHAnsi"/>
+          <w:szCs w:val="24"/>
+        </w:rPr>
+        <w:t xml:space="preserve">os requisitos funcionais </w:t>
+      </w:r>
+      <w:r>
+        <w:rPr>
+          <w:rFonts w:asciiTheme="minorHAnsi" w:hAnsiTheme="minorHAnsi" w:cstheme="minorHAnsi"/>
+          <w:szCs w:val="24"/>
+        </w:rPr>
+        <w:t>define</w:t>
+      </w:r>
+      <w:proofErr w:type="gramEnd"/>
+      <w:r>
+        <w:rPr>
+          <w:rFonts w:asciiTheme="minorHAnsi" w:hAnsiTheme="minorHAnsi" w:cstheme="minorHAnsi"/>
+          <w:szCs w:val="24"/>
+        </w:rPr>
+        <w:t xml:space="preserve"> as funcionalidades essenciais que a aplicação </w:t>
+      </w:r>
+      <w:r>
+        <w:rPr>
+          <w:rFonts w:asciiTheme="minorHAnsi" w:hAnsiTheme="minorHAnsi" w:cstheme="minorHAnsi"/>
+          <w:szCs w:val="24"/>
+        </w:rPr>
+        <w:t>oferece</w:t>
+      </w:r>
+      <w:r>
+        <w:rPr>
+          <w:rFonts w:asciiTheme="minorHAnsi" w:hAnsiTheme="minorHAnsi" w:cstheme="minorHAnsi"/>
+          <w:szCs w:val="24"/>
+        </w:rPr>
+        <w:t xml:space="preserve"> para atender às necessidades de gestão de uma biblioteca. </w:t>
+      </w:r>
     </w:p>
     <w:p>
       <w:pPr>
@@ -1734,7 +1736,14 @@
                 <w:rFonts w:asciiTheme="minorHAnsi" w:hAnsiTheme="minorHAnsi" w:cstheme="minorHAnsi"/>
                 <w:szCs w:val="24"/>
               </w:rPr>
-              <w:t>Excluir Livro</w:t>
+              <w:t>Remover</w:t>
+            </w:r>
+            <w:r>
+              <w:rPr>
+                <w:rFonts w:asciiTheme="minorHAnsi" w:hAnsiTheme="minorHAnsi" w:cstheme="minorHAnsi"/>
+                <w:szCs w:val="24"/>
+              </w:rPr>
+              <w:t xml:space="preserve"> Livro</w:t>
             </w:r>
           </w:p>
         </w:tc>
@@ -1775,6 +1784,13 @@
                 <w:szCs w:val="24"/>
               </w:rPr>
             </w:pPr>
+            <w:r>
+              <w:rPr>
+                <w:rFonts w:asciiTheme="minorHAnsi" w:hAnsiTheme="minorHAnsi" w:cstheme="minorHAnsi"/>
+                <w:szCs w:val="24"/>
+              </w:rPr>
+              <w:t>Cadastrar Aluno</w:t>
+            </w:r>
           </w:p>
         </w:tc>
       </w:tr>
@@ -1814,6 +1830,13 @@
                 <w:szCs w:val="24"/>
               </w:rPr>
             </w:pPr>
+            <w:r>
+              <w:rPr>
+                <w:rFonts w:asciiTheme="minorHAnsi" w:hAnsiTheme="minorHAnsi" w:cstheme="minorHAnsi"/>
+                <w:szCs w:val="24"/>
+              </w:rPr>
+              <w:t>Editar Aluno</w:t>
+            </w:r>
           </w:p>
         </w:tc>
       </w:tr>
@@ -1853,6 +1876,13 @@
                 <w:szCs w:val="24"/>
               </w:rPr>
             </w:pPr>
+            <w:r>
+              <w:rPr>
+                <w:rFonts w:asciiTheme="minorHAnsi" w:hAnsiTheme="minorHAnsi" w:cstheme="minorHAnsi"/>
+                <w:szCs w:val="24"/>
+              </w:rPr>
+              <w:t>Remover Aluno</w:t>
+            </w:r>
           </w:p>
         </w:tc>
       </w:tr>
@@ -2140,9 +2170,142 @@
         <w:rPr>
           <w:rFonts w:asciiTheme="minorHAnsi" w:hAnsiTheme="minorHAnsi" w:cstheme="minorHAnsi"/>
           <w:szCs w:val="24"/>
-          <w:highlight w:val="yellow"/>
-        </w:rPr>
-        <w:t>Preencher com os demais campos</w:t>
+        </w:rPr>
+        <w:t>Editora</w:t>
+      </w:r>
+      <w:r>
+        <w:rPr>
+          <w:rFonts w:asciiTheme="minorHAnsi" w:hAnsiTheme="minorHAnsi" w:cstheme="minorHAnsi"/>
+          <w:szCs w:val="24"/>
+        </w:rPr>
+        <w:t>. (obrigatório).</w:t>
+      </w:r>
+    </w:p>
+    <w:p>
+      <w:pPr>
+        <w:pStyle w:val="PargrafodaLista"/>
+        <w:numPr>
+          <w:ilvl w:val="0"/>
+          <w:numId w:val="22"/>
+        </w:numPr>
+        <w:jc w:val="both"/>
+        <w:rPr>
+          <w:rFonts w:asciiTheme="minorHAnsi" w:hAnsiTheme="minorHAnsi" w:cstheme="minorHAnsi"/>
+          <w:szCs w:val="24"/>
+        </w:rPr>
+      </w:pPr>
+      <w:r>
+        <w:rPr>
+          <w:rFonts w:asciiTheme="minorHAnsi" w:hAnsiTheme="minorHAnsi" w:cstheme="minorHAnsi"/>
+          <w:szCs w:val="24"/>
+        </w:rPr>
+        <w:t>Ano de publicação.</w:t>
+      </w:r>
+    </w:p>
+    <w:p>
+      <w:pPr>
+        <w:pStyle w:val="PargrafodaLista"/>
+        <w:numPr>
+          <w:ilvl w:val="0"/>
+          <w:numId w:val="22"/>
+        </w:numPr>
+        <w:jc w:val="both"/>
+        <w:rPr>
+          <w:rFonts w:asciiTheme="minorHAnsi" w:hAnsiTheme="minorHAnsi" w:cstheme="minorHAnsi"/>
+          <w:szCs w:val="24"/>
+        </w:rPr>
+      </w:pPr>
+      <w:r>
+        <w:rPr>
+          <w:rFonts w:asciiTheme="minorHAnsi" w:hAnsiTheme="minorHAnsi" w:cstheme="minorHAnsi"/>
+          <w:szCs w:val="24"/>
+        </w:rPr>
+        <w:t>ISBN</w:t>
+      </w:r>
+    </w:p>
+    <w:p>
+      <w:pPr>
+        <w:pStyle w:val="PargrafodaLista"/>
+        <w:numPr>
+          <w:ilvl w:val="0"/>
+          <w:numId w:val="22"/>
+        </w:numPr>
+        <w:jc w:val="both"/>
+        <w:rPr>
+          <w:rFonts w:asciiTheme="minorHAnsi" w:hAnsiTheme="minorHAnsi" w:cstheme="minorHAnsi"/>
+          <w:szCs w:val="24"/>
+        </w:rPr>
+      </w:pPr>
+      <w:r>
+        <w:rPr>
+          <w:rFonts w:asciiTheme="minorHAnsi" w:hAnsiTheme="minorHAnsi" w:cstheme="minorHAnsi"/>
+          <w:szCs w:val="24"/>
+        </w:rPr>
+        <w:t>Quantidade total.</w:t>
+      </w:r>
+    </w:p>
+    <w:p>
+      <w:pPr>
+        <w:pStyle w:val="PargrafodaLista"/>
+        <w:numPr>
+          <w:ilvl w:val="0"/>
+          <w:numId w:val="22"/>
+        </w:numPr>
+        <w:jc w:val="both"/>
+        <w:rPr>
+          <w:rFonts w:asciiTheme="minorHAnsi" w:hAnsiTheme="minorHAnsi" w:cstheme="minorHAnsi"/>
+          <w:szCs w:val="24"/>
+        </w:rPr>
+      </w:pPr>
+      <w:r>
+        <w:rPr>
+          <w:rFonts w:asciiTheme="minorHAnsi" w:hAnsiTheme="minorHAnsi" w:cstheme="minorHAnsi"/>
+          <w:szCs w:val="24"/>
+        </w:rPr>
+        <w:lastRenderedPageBreak/>
+        <w:t>Quantidade disponível.</w:t>
+      </w:r>
+    </w:p>
+    <w:p>
+      <w:pPr>
+        <w:pStyle w:val="PargrafodaLista"/>
+        <w:numPr>
+          <w:ilvl w:val="0"/>
+          <w:numId w:val="22"/>
+        </w:numPr>
+        <w:jc w:val="both"/>
+        <w:rPr>
+          <w:rFonts w:asciiTheme="minorHAnsi" w:hAnsiTheme="minorHAnsi" w:cstheme="minorHAnsi"/>
+          <w:szCs w:val="24"/>
+        </w:rPr>
+      </w:pPr>
+      <w:r>
+        <w:rPr>
+          <w:rFonts w:asciiTheme="minorHAnsi" w:hAnsiTheme="minorHAnsi" w:cstheme="minorHAnsi"/>
+          <w:szCs w:val="24"/>
+        </w:rPr>
+        <w:t>Valor aquisição.</w:t>
+      </w:r>
+    </w:p>
+    <w:p>
+      <w:pPr>
+        <w:pStyle w:val="PargrafodaLista"/>
+        <w:numPr>
+          <w:ilvl w:val="0"/>
+          <w:numId w:val="22"/>
+        </w:numPr>
+        <w:jc w:val="both"/>
+        <w:rPr>
+          <w:rFonts w:asciiTheme="minorHAnsi" w:hAnsiTheme="minorHAnsi" w:cstheme="minorHAnsi"/>
+          <w:szCs w:val="24"/>
+        </w:rPr>
+      </w:pPr>
+      <w:r>
+        <w:rPr>
+          <w:rFonts w:asciiTheme="minorHAnsi" w:hAnsiTheme="minorHAnsi" w:cstheme="minorHAnsi"/>
+          <w:szCs w:val="24"/>
+        </w:rPr>
+        <w:t>Status do livro emprestado</w:t>
       </w:r>
     </w:p>
     <w:p>
@@ -2195,7 +2358,6 @@
           <w:rFonts w:asciiTheme="minorHAnsi" w:hAnsiTheme="minorHAnsi" w:cstheme="minorHAnsi"/>
           <w:szCs w:val="24"/>
         </w:rPr>
-        <w:lastRenderedPageBreak/>
         <w:t>Saída:</w:t>
       </w:r>
     </w:p>
@@ -2382,7 +2544,23 @@
           <w:rFonts w:asciiTheme="minorHAnsi" w:hAnsiTheme="minorHAnsi" w:cstheme="minorHAnsi"/>
           <w:szCs w:val="24"/>
         </w:rPr>
-        <w:t>Identificação do livro a ser editado (ID ou ISBN).</w:t>
+        <w:t>Identificação do livro a ser editado (</w:t>
+      </w:r>
+      <w:proofErr w:type="spellStart"/>
+      <w:r>
+        <w:rPr>
+          <w:rFonts w:asciiTheme="minorHAnsi" w:hAnsiTheme="minorHAnsi" w:cstheme="minorHAnsi"/>
+          <w:szCs w:val="24"/>
+        </w:rPr>
+        <w:t>id_livro</w:t>
+      </w:r>
+      <w:proofErr w:type="spellEnd"/>
+      <w:r>
+        <w:rPr>
+          <w:rFonts w:asciiTheme="minorHAnsi" w:hAnsiTheme="minorHAnsi" w:cstheme="minorHAnsi"/>
+          <w:szCs w:val="24"/>
+        </w:rPr>
+        <w:t>).</w:t>
       </w:r>
     </w:p>
     <w:p>
@@ -2410,7 +2588,7 @@
           <w:rFonts w:asciiTheme="minorHAnsi" w:hAnsiTheme="minorHAnsi" w:cstheme="minorHAnsi"/>
           <w:szCs w:val="24"/>
         </w:rPr>
-        <w:t>colocar aqui</w:t>
+        <w:t>título, autor, editora, ano de publicação, ISBN, quantidade total, quantidade disponível, valor da aquisição, status do livro emprestado</w:t>
       </w:r>
       <w:r>
         <w:rPr>
@@ -2587,23 +2765,56 @@
           <w:bCs/>
           <w:szCs w:val="24"/>
         </w:rPr>
-        <w:t>2.2.3 RF003 – Excluir Livro</w:t>
-      </w:r>
-    </w:p>
-    <w:p>
-      <w:pPr>
-        <w:jc w:val="both"/>
-        <w:rPr>
-          <w:rFonts w:asciiTheme="minorHAnsi" w:hAnsiTheme="minorHAnsi" w:cstheme="minorHAnsi"/>
-          <w:szCs w:val="24"/>
-        </w:rPr>
-      </w:pPr>
-      <w:r>
-        <w:rPr>
-          <w:rFonts w:asciiTheme="minorHAnsi" w:hAnsiTheme="minorHAnsi" w:cstheme="minorHAnsi"/>
-          <w:szCs w:val="24"/>
-        </w:rPr>
-        <w:t>Descrição: O sistema deve permitir que o usuário exclua um livro do acervo.</w:t>
+        <w:t xml:space="preserve">2.2.3 RF003 – </w:t>
+      </w:r>
+      <w:r>
+        <w:rPr>
+          <w:rFonts w:asciiTheme="minorHAnsi" w:hAnsiTheme="minorHAnsi" w:cstheme="minorHAnsi"/>
+          <w:b/>
+          <w:bCs/>
+          <w:szCs w:val="24"/>
+        </w:rPr>
+        <w:t>Remover</w:t>
+      </w:r>
+      <w:r>
+        <w:rPr>
+          <w:rFonts w:asciiTheme="minorHAnsi" w:hAnsiTheme="minorHAnsi" w:cstheme="minorHAnsi"/>
+          <w:b/>
+          <w:bCs/>
+          <w:szCs w:val="24"/>
+        </w:rPr>
+        <w:t xml:space="preserve"> Livro</w:t>
+      </w:r>
+    </w:p>
+    <w:p>
+      <w:pPr>
+        <w:jc w:val="both"/>
+        <w:rPr>
+          <w:rFonts w:asciiTheme="minorHAnsi" w:hAnsiTheme="minorHAnsi" w:cstheme="minorHAnsi"/>
+          <w:szCs w:val="24"/>
+        </w:rPr>
+      </w:pPr>
+      <w:r>
+        <w:rPr>
+          <w:rFonts w:asciiTheme="minorHAnsi" w:hAnsiTheme="minorHAnsi" w:cstheme="minorHAnsi"/>
+          <w:szCs w:val="24"/>
+        </w:rPr>
+        <w:lastRenderedPageBreak/>
+        <w:t xml:space="preserve">Descrição: O sistema deve permitir que o usuário </w:t>
+      </w:r>
+      <w:r>
+        <w:rPr>
+          <w:rFonts w:asciiTheme="minorHAnsi" w:hAnsiTheme="minorHAnsi" w:cstheme="minorHAnsi"/>
+          <w:szCs w:val="24"/>
+        </w:rPr>
+        <w:t>remova</w:t>
+      </w:r>
+      <w:r>
+        <w:rPr>
+          <w:rFonts w:asciiTheme="minorHAnsi" w:hAnsiTheme="minorHAnsi" w:cstheme="minorHAnsi"/>
+          <w:szCs w:val="24"/>
+        </w:rPr>
+        <w:t xml:space="preserve"> um livro do acervo.</w:t>
       </w:r>
     </w:p>
     <w:p>
@@ -2656,7 +2867,23 @@
           <w:rFonts w:asciiTheme="minorHAnsi" w:hAnsiTheme="minorHAnsi" w:cstheme="minorHAnsi"/>
           <w:szCs w:val="24"/>
         </w:rPr>
-        <w:t>Identificação do livro a ser excluído (ID).</w:t>
+        <w:t>Identificação do livro a ser excluído (</w:t>
+      </w:r>
+      <w:proofErr w:type="spellStart"/>
+      <w:r>
+        <w:rPr>
+          <w:rFonts w:asciiTheme="minorHAnsi" w:hAnsiTheme="minorHAnsi" w:cstheme="minorHAnsi"/>
+          <w:szCs w:val="24"/>
+        </w:rPr>
+        <w:t>id_livro</w:t>
+      </w:r>
+      <w:proofErr w:type="spellEnd"/>
+      <w:r>
+        <w:rPr>
+          <w:rFonts w:asciiTheme="minorHAnsi" w:hAnsiTheme="minorHAnsi" w:cstheme="minorHAnsi"/>
+          <w:szCs w:val="24"/>
+        </w:rPr>
+        <w:t>).</w:t>
       </w:r>
     </w:p>
     <w:p>
@@ -2707,16 +2934,13 @@
         <w:rPr>
           <w:rFonts w:asciiTheme="minorHAnsi" w:hAnsiTheme="minorHAnsi" w:cstheme="minorHAnsi"/>
           <w:szCs w:val="24"/>
-          <w:highlight w:val="yellow"/>
-        </w:rPr>
-      </w:pPr>
-      <w:r>
-        <w:rPr>
-          <w:rFonts w:asciiTheme="minorHAnsi" w:hAnsiTheme="minorHAnsi" w:cstheme="minorHAnsi"/>
-          <w:szCs w:val="24"/>
-          <w:highlight w:val="yellow"/>
-        </w:rPr>
-        <w:lastRenderedPageBreak/>
+        </w:rPr>
+      </w:pPr>
+      <w:r>
+        <w:rPr>
+          <w:rFonts w:asciiTheme="minorHAnsi" w:hAnsiTheme="minorHAnsi" w:cstheme="minorHAnsi"/>
+          <w:szCs w:val="24"/>
+        </w:rPr>
         <w:t>Se houver empréstimos associados, o sistema deve impedir a exclusão e informar o usuário.</w:t>
       </w:r>
     </w:p>
@@ -2829,40 +3053,94 @@
         <w:jc w:val="both"/>
         <w:rPr>
           <w:rFonts w:asciiTheme="minorHAnsi" w:hAnsiTheme="minorHAnsi" w:cstheme="minorHAnsi"/>
-          <w:szCs w:val="24"/>
-        </w:rPr>
-      </w:pPr>
-    </w:p>
-    <w:p>
-      <w:pPr>
-        <w:jc w:val="both"/>
-        <w:rPr>
-          <w:rFonts w:asciiTheme="minorHAnsi" w:hAnsiTheme="minorHAnsi" w:cstheme="minorHAnsi"/>
-          <w:szCs w:val="24"/>
-        </w:rPr>
-      </w:pPr>
-      <w:r>
-        <w:rPr>
-          <w:rFonts w:asciiTheme="minorHAnsi" w:hAnsiTheme="minorHAnsi" w:cstheme="minorHAnsi"/>
-          <w:szCs w:val="24"/>
-        </w:rPr>
-        <w:t>RF007 – Empréstimo de Livro</w:t>
-      </w:r>
-    </w:p>
-    <w:p>
-      <w:pPr>
-        <w:jc w:val="both"/>
-        <w:rPr>
-          <w:rFonts w:asciiTheme="minorHAnsi" w:hAnsiTheme="minorHAnsi" w:cstheme="minorHAnsi"/>
-          <w:szCs w:val="24"/>
-        </w:rPr>
-      </w:pPr>
-      <w:r>
-        <w:rPr>
-          <w:rFonts w:asciiTheme="minorHAnsi" w:hAnsiTheme="minorHAnsi" w:cstheme="minorHAnsi"/>
-          <w:szCs w:val="24"/>
-        </w:rPr>
-        <w:t>Descrição: O sistema deve permitir que o usuário registre o empréstimo de um ou mais livros para um aluno cadastrado.</w:t>
+          <w:b/>
+          <w:bCs/>
+          <w:szCs w:val="24"/>
+        </w:rPr>
+      </w:pPr>
+      <w:r>
+        <w:rPr>
+          <w:rFonts w:asciiTheme="minorHAnsi" w:hAnsiTheme="minorHAnsi" w:cstheme="minorHAnsi"/>
+          <w:b/>
+          <w:bCs/>
+          <w:szCs w:val="24"/>
+        </w:rPr>
+        <w:t>2.2.</w:t>
+      </w:r>
+      <w:r>
+        <w:rPr>
+          <w:rFonts w:asciiTheme="minorHAnsi" w:hAnsiTheme="minorHAnsi" w:cstheme="minorHAnsi"/>
+          <w:b/>
+          <w:bCs/>
+          <w:szCs w:val="24"/>
+        </w:rPr>
+        <w:t>4</w:t>
+      </w:r>
+      <w:r>
+        <w:rPr>
+          <w:rFonts w:asciiTheme="minorHAnsi" w:hAnsiTheme="minorHAnsi" w:cstheme="minorHAnsi"/>
+          <w:b/>
+          <w:bCs/>
+          <w:szCs w:val="24"/>
+        </w:rPr>
+        <w:t xml:space="preserve"> RF00</w:t>
+      </w:r>
+      <w:r>
+        <w:rPr>
+          <w:rFonts w:asciiTheme="minorHAnsi" w:hAnsiTheme="minorHAnsi" w:cstheme="minorHAnsi"/>
+          <w:b/>
+          <w:bCs/>
+          <w:szCs w:val="24"/>
+        </w:rPr>
+        <w:t>4</w:t>
+      </w:r>
+      <w:r>
+        <w:rPr>
+          <w:rFonts w:asciiTheme="minorHAnsi" w:hAnsiTheme="minorHAnsi" w:cstheme="minorHAnsi"/>
+          <w:b/>
+          <w:bCs/>
+          <w:szCs w:val="24"/>
+        </w:rPr>
+        <w:t xml:space="preserve"> – Cadastrar </w:t>
+      </w:r>
+      <w:r>
+        <w:rPr>
+          <w:rFonts w:asciiTheme="minorHAnsi" w:hAnsiTheme="minorHAnsi" w:cstheme="minorHAnsi"/>
+          <w:b/>
+          <w:bCs/>
+          <w:szCs w:val="24"/>
+        </w:rPr>
+        <w:t>Aluno</w:t>
+      </w:r>
+    </w:p>
+    <w:p>
+      <w:pPr>
+        <w:jc w:val="both"/>
+        <w:rPr>
+          <w:rFonts w:asciiTheme="minorHAnsi" w:hAnsiTheme="minorHAnsi" w:cstheme="minorHAnsi"/>
+          <w:szCs w:val="24"/>
+        </w:rPr>
+      </w:pPr>
+      <w:r>
+        <w:rPr>
+          <w:rFonts w:asciiTheme="minorHAnsi" w:hAnsiTheme="minorHAnsi" w:cstheme="minorHAnsi"/>
+          <w:szCs w:val="24"/>
+        </w:rPr>
+        <w:t xml:space="preserve">Descrição: O sistema deve permitir que o usuário cadastre novos </w:t>
+      </w:r>
+      <w:r>
+        <w:rPr>
+          <w:rFonts w:asciiTheme="minorHAnsi" w:hAnsiTheme="minorHAnsi" w:cstheme="minorHAnsi"/>
+          <w:szCs w:val="24"/>
+        </w:rPr>
+        <w:t>alunos</w:t>
+      </w:r>
+      <w:r>
+        <w:rPr>
+          <w:rFonts w:asciiTheme="minorHAnsi" w:hAnsiTheme="minorHAnsi" w:cstheme="minorHAnsi"/>
+          <w:szCs w:val="24"/>
+        </w:rPr>
+        <w:t>.</w:t>
       </w:r>
     </w:p>
     <w:p>
@@ -2895,6 +3173,1110 @@
           <w:szCs w:val="24"/>
         </w:rPr>
         <w:t>Entrada:</w:t>
+      </w:r>
+    </w:p>
+    <w:p>
+      <w:pPr>
+        <w:pStyle w:val="PargrafodaLista"/>
+        <w:numPr>
+          <w:ilvl w:val="0"/>
+          <w:numId w:val="22"/>
+        </w:numPr>
+        <w:jc w:val="both"/>
+        <w:rPr>
+          <w:rFonts w:asciiTheme="minorHAnsi" w:hAnsiTheme="minorHAnsi" w:cstheme="minorHAnsi"/>
+          <w:szCs w:val="24"/>
+        </w:rPr>
+      </w:pPr>
+      <w:r>
+        <w:rPr>
+          <w:rFonts w:asciiTheme="minorHAnsi" w:hAnsiTheme="minorHAnsi" w:cstheme="minorHAnsi"/>
+          <w:szCs w:val="24"/>
+        </w:rPr>
+        <w:t xml:space="preserve">Nome do aluno </w:t>
+      </w:r>
+      <w:r>
+        <w:rPr>
+          <w:rFonts w:asciiTheme="minorHAnsi" w:hAnsiTheme="minorHAnsi" w:cstheme="minorHAnsi"/>
+          <w:szCs w:val="24"/>
+        </w:rPr>
+        <w:t>(obrigatório).</w:t>
+      </w:r>
+    </w:p>
+    <w:p>
+      <w:pPr>
+        <w:pStyle w:val="PargrafodaLista"/>
+        <w:numPr>
+          <w:ilvl w:val="0"/>
+          <w:numId w:val="22"/>
+        </w:numPr>
+        <w:jc w:val="both"/>
+        <w:rPr>
+          <w:rFonts w:asciiTheme="minorHAnsi" w:hAnsiTheme="minorHAnsi" w:cstheme="minorHAnsi"/>
+          <w:szCs w:val="24"/>
+        </w:rPr>
+      </w:pPr>
+      <w:r>
+        <w:rPr>
+          <w:rFonts w:asciiTheme="minorHAnsi" w:hAnsiTheme="minorHAnsi" w:cstheme="minorHAnsi"/>
+          <w:szCs w:val="24"/>
+        </w:rPr>
+        <w:t>Sobrenome</w:t>
+      </w:r>
+      <w:r>
+        <w:rPr>
+          <w:rFonts w:asciiTheme="minorHAnsi" w:hAnsiTheme="minorHAnsi" w:cstheme="minorHAnsi"/>
+          <w:szCs w:val="24"/>
+        </w:rPr>
+        <w:t xml:space="preserve"> (obrigatório).</w:t>
+      </w:r>
+    </w:p>
+    <w:p>
+      <w:pPr>
+        <w:pStyle w:val="PargrafodaLista"/>
+        <w:numPr>
+          <w:ilvl w:val="0"/>
+          <w:numId w:val="22"/>
+        </w:numPr>
+        <w:jc w:val="both"/>
+        <w:rPr>
+          <w:rFonts w:asciiTheme="minorHAnsi" w:hAnsiTheme="minorHAnsi" w:cstheme="minorHAnsi"/>
+          <w:szCs w:val="24"/>
+        </w:rPr>
+      </w:pPr>
+      <w:r>
+        <w:rPr>
+          <w:rFonts w:asciiTheme="minorHAnsi" w:hAnsiTheme="minorHAnsi" w:cstheme="minorHAnsi"/>
+          <w:szCs w:val="24"/>
+        </w:rPr>
+        <w:t>Data de nascimento</w:t>
+      </w:r>
+      <w:r>
+        <w:rPr>
+          <w:rFonts w:asciiTheme="minorHAnsi" w:hAnsiTheme="minorHAnsi" w:cstheme="minorHAnsi"/>
+          <w:szCs w:val="24"/>
+        </w:rPr>
+        <w:t>. (obrigatório).</w:t>
+      </w:r>
+    </w:p>
+    <w:p>
+      <w:pPr>
+        <w:pStyle w:val="PargrafodaLista"/>
+        <w:numPr>
+          <w:ilvl w:val="0"/>
+          <w:numId w:val="22"/>
+        </w:numPr>
+        <w:jc w:val="both"/>
+        <w:rPr>
+          <w:rFonts w:asciiTheme="minorHAnsi" w:hAnsiTheme="minorHAnsi" w:cstheme="minorHAnsi"/>
+          <w:szCs w:val="24"/>
+        </w:rPr>
+      </w:pPr>
+      <w:r>
+        <w:rPr>
+          <w:rFonts w:asciiTheme="minorHAnsi" w:hAnsiTheme="minorHAnsi" w:cstheme="minorHAnsi"/>
+          <w:szCs w:val="24"/>
+        </w:rPr>
+        <w:t>Endereço</w:t>
+      </w:r>
+      <w:r>
+        <w:rPr>
+          <w:rFonts w:asciiTheme="minorHAnsi" w:hAnsiTheme="minorHAnsi" w:cstheme="minorHAnsi"/>
+          <w:szCs w:val="24"/>
+        </w:rPr>
+        <w:t>.</w:t>
+      </w:r>
+    </w:p>
+    <w:p>
+      <w:pPr>
+        <w:pStyle w:val="PargrafodaLista"/>
+        <w:numPr>
+          <w:ilvl w:val="0"/>
+          <w:numId w:val="22"/>
+        </w:numPr>
+        <w:jc w:val="both"/>
+        <w:rPr>
+          <w:rFonts w:asciiTheme="minorHAnsi" w:hAnsiTheme="minorHAnsi" w:cstheme="minorHAnsi"/>
+          <w:szCs w:val="24"/>
+        </w:rPr>
+      </w:pPr>
+      <w:r>
+        <w:rPr>
+          <w:rFonts w:asciiTheme="minorHAnsi" w:hAnsiTheme="minorHAnsi" w:cstheme="minorHAnsi"/>
+          <w:szCs w:val="24"/>
+        </w:rPr>
+        <w:t>E-mail.</w:t>
+      </w:r>
+    </w:p>
+    <w:p>
+      <w:pPr>
+        <w:pStyle w:val="PargrafodaLista"/>
+        <w:numPr>
+          <w:ilvl w:val="0"/>
+          <w:numId w:val="22"/>
+        </w:numPr>
+        <w:jc w:val="both"/>
+        <w:rPr>
+          <w:rFonts w:asciiTheme="minorHAnsi" w:hAnsiTheme="minorHAnsi" w:cstheme="minorHAnsi"/>
+          <w:szCs w:val="24"/>
+        </w:rPr>
+      </w:pPr>
+      <w:r>
+        <w:rPr>
+          <w:rFonts w:asciiTheme="minorHAnsi" w:hAnsiTheme="minorHAnsi" w:cstheme="minorHAnsi"/>
+          <w:szCs w:val="24"/>
+        </w:rPr>
+        <w:t>Celular.</w:t>
+      </w:r>
+    </w:p>
+    <w:p>
+      <w:pPr>
+        <w:jc w:val="both"/>
+        <w:rPr>
+          <w:rFonts w:asciiTheme="minorHAnsi" w:hAnsiTheme="minorHAnsi" w:cstheme="minorHAnsi"/>
+          <w:szCs w:val="24"/>
+        </w:rPr>
+      </w:pPr>
+      <w:r>
+        <w:rPr>
+          <w:rFonts w:asciiTheme="minorHAnsi" w:hAnsiTheme="minorHAnsi" w:cstheme="minorHAnsi"/>
+          <w:szCs w:val="24"/>
+        </w:rPr>
+        <w:t>Processamento:</w:t>
+      </w:r>
+    </w:p>
+    <w:p>
+      <w:pPr>
+        <w:pStyle w:val="PargrafodaLista"/>
+        <w:numPr>
+          <w:ilvl w:val="0"/>
+          <w:numId w:val="23"/>
+        </w:numPr>
+        <w:jc w:val="both"/>
+        <w:rPr>
+          <w:rFonts w:asciiTheme="minorHAnsi" w:hAnsiTheme="minorHAnsi" w:cstheme="minorHAnsi"/>
+          <w:szCs w:val="24"/>
+        </w:rPr>
+      </w:pPr>
+      <w:r>
+        <w:rPr>
+          <w:rFonts w:asciiTheme="minorHAnsi" w:hAnsiTheme="minorHAnsi" w:cstheme="minorHAnsi"/>
+          <w:szCs w:val="24"/>
+        </w:rPr>
+        <w:t>O sistema deve validar os campos obrigatórios.</w:t>
+      </w:r>
+    </w:p>
+    <w:p>
+      <w:pPr>
+        <w:jc w:val="both"/>
+        <w:rPr>
+          <w:rFonts w:asciiTheme="minorHAnsi" w:hAnsiTheme="minorHAnsi" w:cstheme="minorHAnsi"/>
+          <w:szCs w:val="24"/>
+        </w:rPr>
+      </w:pPr>
+      <w:r>
+        <w:rPr>
+          <w:rFonts w:asciiTheme="minorHAnsi" w:hAnsiTheme="minorHAnsi" w:cstheme="minorHAnsi"/>
+          <w:szCs w:val="24"/>
+        </w:rPr>
+        <w:t>Saída:</w:t>
+      </w:r>
+    </w:p>
+    <w:p>
+      <w:pPr>
+        <w:pStyle w:val="PargrafodaLista"/>
+        <w:numPr>
+          <w:ilvl w:val="0"/>
+          <w:numId w:val="23"/>
+        </w:numPr>
+        <w:jc w:val="both"/>
+        <w:rPr>
+          <w:rFonts w:asciiTheme="minorHAnsi" w:hAnsiTheme="minorHAnsi" w:cstheme="minorHAnsi"/>
+          <w:szCs w:val="24"/>
+        </w:rPr>
+      </w:pPr>
+      <w:r>
+        <w:rPr>
+          <w:rFonts w:asciiTheme="minorHAnsi" w:hAnsiTheme="minorHAnsi" w:cstheme="minorHAnsi"/>
+          <w:szCs w:val="24"/>
+        </w:rPr>
+        <w:t xml:space="preserve">Mensagem de sucesso ao cadastrar o </w:t>
+      </w:r>
+      <w:r>
+        <w:rPr>
+          <w:rFonts w:asciiTheme="minorHAnsi" w:hAnsiTheme="minorHAnsi" w:cstheme="minorHAnsi"/>
+          <w:szCs w:val="24"/>
+        </w:rPr>
+        <w:t>aluno</w:t>
+      </w:r>
+      <w:r>
+        <w:rPr>
+          <w:rFonts w:asciiTheme="minorHAnsi" w:hAnsiTheme="minorHAnsi" w:cstheme="minorHAnsi"/>
+          <w:szCs w:val="24"/>
+        </w:rPr>
+        <w:t>.</w:t>
+      </w:r>
+    </w:p>
+    <w:p>
+      <w:pPr>
+        <w:pStyle w:val="PargrafodaLista"/>
+        <w:numPr>
+          <w:ilvl w:val="0"/>
+          <w:numId w:val="23"/>
+        </w:numPr>
+        <w:jc w:val="both"/>
+        <w:rPr>
+          <w:rFonts w:asciiTheme="minorHAnsi" w:hAnsiTheme="minorHAnsi" w:cstheme="minorHAnsi"/>
+          <w:szCs w:val="24"/>
+        </w:rPr>
+      </w:pPr>
+      <w:r>
+        <w:rPr>
+          <w:rFonts w:asciiTheme="minorHAnsi" w:hAnsiTheme="minorHAnsi" w:cstheme="minorHAnsi"/>
+          <w:szCs w:val="24"/>
+        </w:rPr>
+        <w:t>Mensagem de erro em caso de campos obrigatórios não preenchidos ou duplicidade de cadastro.</w:t>
+      </w:r>
+    </w:p>
+    <w:p>
+      <w:pPr>
+        <w:jc w:val="both"/>
+        <w:rPr>
+          <w:rFonts w:asciiTheme="minorHAnsi" w:hAnsiTheme="minorHAnsi" w:cstheme="minorHAnsi"/>
+          <w:szCs w:val="24"/>
+        </w:rPr>
+      </w:pPr>
+      <w:r>
+        <w:rPr>
+          <w:rFonts w:asciiTheme="minorHAnsi" w:hAnsiTheme="minorHAnsi" w:cstheme="minorHAnsi"/>
+          <w:szCs w:val="24"/>
+        </w:rPr>
+        <w:lastRenderedPageBreak/>
+        <w:t>Pós-condição:</w:t>
+      </w:r>
+    </w:p>
+    <w:p>
+      <w:pPr>
+        <w:pStyle w:val="PargrafodaLista"/>
+        <w:numPr>
+          <w:ilvl w:val="0"/>
+          <w:numId w:val="24"/>
+        </w:numPr>
+        <w:jc w:val="both"/>
+        <w:rPr>
+          <w:rFonts w:asciiTheme="minorHAnsi" w:hAnsiTheme="minorHAnsi" w:cstheme="minorHAnsi"/>
+          <w:szCs w:val="24"/>
+        </w:rPr>
+      </w:pPr>
+      <w:r>
+        <w:rPr>
+          <w:rFonts w:asciiTheme="minorHAnsi" w:hAnsiTheme="minorHAnsi" w:cstheme="minorHAnsi"/>
+          <w:szCs w:val="24"/>
+        </w:rPr>
+        <w:t xml:space="preserve">O </w:t>
+      </w:r>
+      <w:r>
+        <w:rPr>
+          <w:rFonts w:asciiTheme="minorHAnsi" w:hAnsiTheme="minorHAnsi" w:cstheme="minorHAnsi"/>
+          <w:szCs w:val="24"/>
+        </w:rPr>
+        <w:t>aluno</w:t>
+      </w:r>
+      <w:r>
+        <w:rPr>
+          <w:rFonts w:asciiTheme="minorHAnsi" w:hAnsiTheme="minorHAnsi" w:cstheme="minorHAnsi"/>
+          <w:szCs w:val="24"/>
+        </w:rPr>
+        <w:t xml:space="preserve"> cadastrado deve ser exibido na lista de </w:t>
+      </w:r>
+      <w:r>
+        <w:rPr>
+          <w:rFonts w:asciiTheme="minorHAnsi" w:hAnsiTheme="minorHAnsi" w:cstheme="minorHAnsi"/>
+          <w:szCs w:val="24"/>
+        </w:rPr>
+        <w:t>alunos cadastrados</w:t>
+      </w:r>
+      <w:r>
+        <w:rPr>
+          <w:rFonts w:asciiTheme="minorHAnsi" w:hAnsiTheme="minorHAnsi" w:cstheme="minorHAnsi"/>
+          <w:szCs w:val="24"/>
+        </w:rPr>
+        <w:t>.</w:t>
+      </w:r>
+    </w:p>
+    <w:p>
+      <w:pPr>
+        <w:jc w:val="both"/>
+        <w:rPr>
+          <w:rFonts w:asciiTheme="minorHAnsi" w:hAnsiTheme="minorHAnsi" w:cstheme="minorHAnsi"/>
+          <w:szCs w:val="24"/>
+        </w:rPr>
+      </w:pPr>
+    </w:p>
+    <w:p>
+      <w:pPr>
+        <w:jc w:val="both"/>
+        <w:rPr>
+          <w:rFonts w:asciiTheme="minorHAnsi" w:hAnsiTheme="minorHAnsi" w:cstheme="minorHAnsi"/>
+          <w:b/>
+          <w:bCs/>
+          <w:szCs w:val="24"/>
+        </w:rPr>
+      </w:pPr>
+      <w:r>
+        <w:rPr>
+          <w:rFonts w:asciiTheme="minorHAnsi" w:hAnsiTheme="minorHAnsi" w:cstheme="minorHAnsi"/>
+          <w:b/>
+          <w:bCs/>
+          <w:szCs w:val="24"/>
+        </w:rPr>
+        <w:t>2.2.</w:t>
+      </w:r>
+      <w:r>
+        <w:rPr>
+          <w:rFonts w:asciiTheme="minorHAnsi" w:hAnsiTheme="minorHAnsi" w:cstheme="minorHAnsi"/>
+          <w:b/>
+          <w:bCs/>
+          <w:szCs w:val="24"/>
+        </w:rPr>
+        <w:t>5</w:t>
+      </w:r>
+      <w:r>
+        <w:rPr>
+          <w:rFonts w:asciiTheme="minorHAnsi" w:hAnsiTheme="minorHAnsi" w:cstheme="minorHAnsi"/>
+          <w:b/>
+          <w:bCs/>
+          <w:szCs w:val="24"/>
+        </w:rPr>
+        <w:t xml:space="preserve"> RF00</w:t>
+      </w:r>
+      <w:r>
+        <w:rPr>
+          <w:rFonts w:asciiTheme="minorHAnsi" w:hAnsiTheme="minorHAnsi" w:cstheme="minorHAnsi"/>
+          <w:b/>
+          <w:bCs/>
+          <w:szCs w:val="24"/>
+        </w:rPr>
+        <w:t>5</w:t>
+      </w:r>
+      <w:r>
+        <w:rPr>
+          <w:rFonts w:asciiTheme="minorHAnsi" w:hAnsiTheme="minorHAnsi" w:cstheme="minorHAnsi"/>
+          <w:b/>
+          <w:bCs/>
+          <w:szCs w:val="24"/>
+        </w:rPr>
+        <w:t xml:space="preserve"> – Editar </w:t>
+      </w:r>
+      <w:r>
+        <w:rPr>
+          <w:rFonts w:asciiTheme="minorHAnsi" w:hAnsiTheme="minorHAnsi" w:cstheme="minorHAnsi"/>
+          <w:b/>
+          <w:bCs/>
+          <w:szCs w:val="24"/>
+        </w:rPr>
+        <w:t>Aluno</w:t>
+      </w:r>
+    </w:p>
+    <w:p>
+      <w:pPr>
+        <w:jc w:val="both"/>
+        <w:rPr>
+          <w:rFonts w:asciiTheme="minorHAnsi" w:hAnsiTheme="minorHAnsi" w:cstheme="minorHAnsi"/>
+          <w:szCs w:val="24"/>
+        </w:rPr>
+      </w:pPr>
+      <w:r>
+        <w:rPr>
+          <w:rFonts w:asciiTheme="minorHAnsi" w:hAnsiTheme="minorHAnsi" w:cstheme="minorHAnsi"/>
+          <w:szCs w:val="24"/>
+        </w:rPr>
+        <w:t xml:space="preserve">Descrição: O sistema deve permitir que o usuário edite as informações de um </w:t>
+      </w:r>
+      <w:r>
+        <w:rPr>
+          <w:rFonts w:asciiTheme="minorHAnsi" w:hAnsiTheme="minorHAnsi" w:cstheme="minorHAnsi"/>
+          <w:szCs w:val="24"/>
+        </w:rPr>
+        <w:t>aluno</w:t>
+      </w:r>
+      <w:r>
+        <w:rPr>
+          <w:rFonts w:asciiTheme="minorHAnsi" w:hAnsiTheme="minorHAnsi" w:cstheme="minorHAnsi"/>
+          <w:szCs w:val="24"/>
+        </w:rPr>
+        <w:t>.</w:t>
+      </w:r>
+    </w:p>
+    <w:p>
+      <w:pPr>
+        <w:jc w:val="both"/>
+        <w:rPr>
+          <w:rFonts w:asciiTheme="minorHAnsi" w:hAnsiTheme="minorHAnsi" w:cstheme="minorHAnsi"/>
+          <w:szCs w:val="24"/>
+        </w:rPr>
+      </w:pPr>
+      <w:r>
+        <w:rPr>
+          <w:rFonts w:asciiTheme="minorHAnsi" w:hAnsiTheme="minorHAnsi" w:cstheme="minorHAnsi"/>
+          <w:szCs w:val="24"/>
+        </w:rPr>
+        <w:t>Prioridade: Alta</w:t>
+      </w:r>
+    </w:p>
+    <w:p>
+      <w:pPr>
+        <w:jc w:val="both"/>
+        <w:rPr>
+          <w:rFonts w:asciiTheme="minorHAnsi" w:hAnsiTheme="minorHAnsi" w:cstheme="minorHAnsi"/>
+          <w:szCs w:val="24"/>
+        </w:rPr>
+      </w:pPr>
+      <w:r>
+        <w:rPr>
+          <w:rFonts w:asciiTheme="minorHAnsi" w:hAnsiTheme="minorHAnsi" w:cstheme="minorHAnsi"/>
+          <w:szCs w:val="24"/>
+        </w:rPr>
+        <w:t>Entrada:</w:t>
+      </w:r>
+    </w:p>
+    <w:p>
+      <w:pPr>
+        <w:pStyle w:val="PargrafodaLista"/>
+        <w:numPr>
+          <w:ilvl w:val="0"/>
+          <w:numId w:val="24"/>
+        </w:numPr>
+        <w:jc w:val="both"/>
+        <w:rPr>
+          <w:rFonts w:asciiTheme="minorHAnsi" w:hAnsiTheme="minorHAnsi" w:cstheme="minorHAnsi"/>
+          <w:szCs w:val="24"/>
+        </w:rPr>
+      </w:pPr>
+      <w:r>
+        <w:rPr>
+          <w:rFonts w:asciiTheme="minorHAnsi" w:hAnsiTheme="minorHAnsi" w:cstheme="minorHAnsi"/>
+          <w:szCs w:val="24"/>
+        </w:rPr>
+        <w:t xml:space="preserve">Identificação do </w:t>
+      </w:r>
+      <w:r>
+        <w:rPr>
+          <w:rFonts w:asciiTheme="minorHAnsi" w:hAnsiTheme="minorHAnsi" w:cstheme="minorHAnsi"/>
+          <w:szCs w:val="24"/>
+        </w:rPr>
+        <w:t>aluno</w:t>
+      </w:r>
+      <w:r>
+        <w:rPr>
+          <w:rFonts w:asciiTheme="minorHAnsi" w:hAnsiTheme="minorHAnsi" w:cstheme="minorHAnsi"/>
+          <w:szCs w:val="24"/>
+        </w:rPr>
+        <w:t xml:space="preserve"> a ser editado (</w:t>
+      </w:r>
+      <w:proofErr w:type="spellStart"/>
+      <w:r>
+        <w:rPr>
+          <w:rFonts w:asciiTheme="minorHAnsi" w:hAnsiTheme="minorHAnsi" w:cstheme="minorHAnsi"/>
+          <w:szCs w:val="24"/>
+        </w:rPr>
+        <w:t>id_</w:t>
+      </w:r>
+      <w:r>
+        <w:rPr>
+          <w:rFonts w:asciiTheme="minorHAnsi" w:hAnsiTheme="minorHAnsi" w:cstheme="minorHAnsi"/>
+          <w:szCs w:val="24"/>
+        </w:rPr>
+        <w:t>aluno</w:t>
+      </w:r>
+      <w:proofErr w:type="spellEnd"/>
+      <w:r>
+        <w:rPr>
+          <w:rFonts w:asciiTheme="minorHAnsi" w:hAnsiTheme="minorHAnsi" w:cstheme="minorHAnsi"/>
+          <w:szCs w:val="24"/>
+        </w:rPr>
+        <w:t xml:space="preserve"> ou </w:t>
+      </w:r>
+      <w:proofErr w:type="spellStart"/>
+      <w:r>
+        <w:rPr>
+          <w:rFonts w:asciiTheme="minorHAnsi" w:hAnsiTheme="minorHAnsi" w:cstheme="minorHAnsi"/>
+          <w:szCs w:val="24"/>
+        </w:rPr>
+        <w:t>ra</w:t>
+      </w:r>
+      <w:proofErr w:type="spellEnd"/>
+      <w:r>
+        <w:rPr>
+          <w:rFonts w:asciiTheme="minorHAnsi" w:hAnsiTheme="minorHAnsi" w:cstheme="minorHAnsi"/>
+          <w:szCs w:val="24"/>
+        </w:rPr>
+        <w:t>).</w:t>
+      </w:r>
+    </w:p>
+    <w:p>
+      <w:pPr>
+        <w:pStyle w:val="PargrafodaLista"/>
+        <w:numPr>
+          <w:ilvl w:val="0"/>
+          <w:numId w:val="24"/>
+        </w:numPr>
+        <w:jc w:val="both"/>
+        <w:rPr>
+          <w:rFonts w:asciiTheme="minorHAnsi" w:hAnsiTheme="minorHAnsi" w:cstheme="minorHAnsi"/>
+          <w:szCs w:val="24"/>
+        </w:rPr>
+      </w:pPr>
+      <w:r>
+        <w:rPr>
+          <w:rFonts w:asciiTheme="minorHAnsi" w:hAnsiTheme="minorHAnsi" w:cstheme="minorHAnsi"/>
+          <w:szCs w:val="24"/>
+        </w:rPr>
+        <w:t>Campos a serem editados (</w:t>
+      </w:r>
+      <w:r>
+        <w:rPr>
+          <w:rFonts w:asciiTheme="minorHAnsi" w:hAnsiTheme="minorHAnsi" w:cstheme="minorHAnsi"/>
+          <w:szCs w:val="24"/>
+        </w:rPr>
+        <w:t>nome, sobrenome, data de nascimento, endereço, e-mail, celular</w:t>
+      </w:r>
+      <w:r>
+        <w:rPr>
+          <w:rFonts w:asciiTheme="minorHAnsi" w:hAnsiTheme="minorHAnsi" w:cstheme="minorHAnsi"/>
+          <w:szCs w:val="24"/>
+        </w:rPr>
+        <w:t>).</w:t>
+      </w:r>
+    </w:p>
+    <w:p>
+      <w:pPr>
+        <w:jc w:val="both"/>
+        <w:rPr>
+          <w:rFonts w:asciiTheme="minorHAnsi" w:hAnsiTheme="minorHAnsi" w:cstheme="minorHAnsi"/>
+          <w:szCs w:val="24"/>
+        </w:rPr>
+      </w:pPr>
+      <w:r>
+        <w:rPr>
+          <w:rFonts w:asciiTheme="minorHAnsi" w:hAnsiTheme="minorHAnsi" w:cstheme="minorHAnsi"/>
+          <w:szCs w:val="24"/>
+        </w:rPr>
+        <w:t>Processamento:</w:t>
+      </w:r>
+    </w:p>
+    <w:p>
+      <w:pPr>
+        <w:pStyle w:val="PargrafodaLista"/>
+        <w:numPr>
+          <w:ilvl w:val="0"/>
+          <w:numId w:val="25"/>
+        </w:numPr>
+        <w:jc w:val="both"/>
+        <w:rPr>
+          <w:rFonts w:asciiTheme="minorHAnsi" w:hAnsiTheme="minorHAnsi" w:cstheme="minorHAnsi"/>
+          <w:szCs w:val="24"/>
+        </w:rPr>
+      </w:pPr>
+      <w:r>
+        <w:rPr>
+          <w:rFonts w:asciiTheme="minorHAnsi" w:hAnsiTheme="minorHAnsi" w:cstheme="minorHAnsi"/>
+          <w:szCs w:val="24"/>
+        </w:rPr>
+        <w:t>O sistema deve validar os campos obrigatórios.</w:t>
+      </w:r>
+    </w:p>
+    <w:p>
+      <w:pPr>
+        <w:jc w:val="both"/>
+        <w:rPr>
+          <w:rFonts w:asciiTheme="minorHAnsi" w:hAnsiTheme="minorHAnsi" w:cstheme="minorHAnsi"/>
+          <w:szCs w:val="24"/>
+        </w:rPr>
+      </w:pPr>
+    </w:p>
+    <w:p>
+      <w:pPr>
+        <w:jc w:val="both"/>
+        <w:rPr>
+          <w:rFonts w:asciiTheme="minorHAnsi" w:hAnsiTheme="minorHAnsi" w:cstheme="minorHAnsi"/>
+          <w:szCs w:val="24"/>
+        </w:rPr>
+      </w:pPr>
+      <w:r>
+        <w:rPr>
+          <w:rFonts w:asciiTheme="minorHAnsi" w:hAnsiTheme="minorHAnsi" w:cstheme="minorHAnsi"/>
+          <w:szCs w:val="24"/>
+        </w:rPr>
+        <w:t>Saída:</w:t>
+      </w:r>
+    </w:p>
+    <w:p>
+      <w:pPr>
+        <w:pStyle w:val="PargrafodaLista"/>
+        <w:numPr>
+          <w:ilvl w:val="0"/>
+          <w:numId w:val="25"/>
+        </w:numPr>
+        <w:jc w:val="both"/>
+        <w:rPr>
+          <w:rFonts w:asciiTheme="minorHAnsi" w:hAnsiTheme="minorHAnsi" w:cstheme="minorHAnsi"/>
+          <w:szCs w:val="24"/>
+        </w:rPr>
+      </w:pPr>
+      <w:r>
+        <w:rPr>
+          <w:rFonts w:asciiTheme="minorHAnsi" w:hAnsiTheme="minorHAnsi" w:cstheme="minorHAnsi"/>
+          <w:szCs w:val="24"/>
+        </w:rPr>
+        <w:t>Mensagem de sucesso ao salvar as alterações.</w:t>
+      </w:r>
+    </w:p>
+    <w:p>
+      <w:pPr>
+        <w:pStyle w:val="PargrafodaLista"/>
+        <w:numPr>
+          <w:ilvl w:val="0"/>
+          <w:numId w:val="25"/>
+        </w:numPr>
+        <w:jc w:val="both"/>
+        <w:rPr>
+          <w:rFonts w:asciiTheme="minorHAnsi" w:hAnsiTheme="minorHAnsi" w:cstheme="minorHAnsi"/>
+          <w:szCs w:val="24"/>
+        </w:rPr>
+      </w:pPr>
+      <w:r>
+        <w:rPr>
+          <w:rFonts w:asciiTheme="minorHAnsi" w:hAnsiTheme="minorHAnsi" w:cstheme="minorHAnsi"/>
+          <w:szCs w:val="24"/>
+        </w:rPr>
+        <w:t>Mensagem de erro caso haja duplicidade ou campos obrigatórios não preenchidos.</w:t>
+      </w:r>
+    </w:p>
+    <w:p>
+      <w:pPr>
+        <w:jc w:val="both"/>
+        <w:rPr>
+          <w:rFonts w:asciiTheme="minorHAnsi" w:hAnsiTheme="minorHAnsi" w:cstheme="minorHAnsi"/>
+          <w:szCs w:val="24"/>
+        </w:rPr>
+      </w:pPr>
+      <w:r>
+        <w:rPr>
+          <w:rFonts w:asciiTheme="minorHAnsi" w:hAnsiTheme="minorHAnsi" w:cstheme="minorHAnsi"/>
+          <w:szCs w:val="24"/>
+        </w:rPr>
+        <w:t>Pós-condição:</w:t>
+      </w:r>
+    </w:p>
+    <w:p>
+      <w:pPr>
+        <w:pStyle w:val="PargrafodaLista"/>
+        <w:numPr>
+          <w:ilvl w:val="0"/>
+          <w:numId w:val="26"/>
+        </w:numPr>
+        <w:jc w:val="both"/>
+        <w:rPr>
+          <w:rFonts w:asciiTheme="minorHAnsi" w:hAnsiTheme="minorHAnsi" w:cstheme="minorHAnsi"/>
+          <w:szCs w:val="24"/>
+        </w:rPr>
+      </w:pPr>
+      <w:r>
+        <w:rPr>
+          <w:rFonts w:asciiTheme="minorHAnsi" w:hAnsiTheme="minorHAnsi" w:cstheme="minorHAnsi"/>
+          <w:szCs w:val="24"/>
+        </w:rPr>
+        <w:t xml:space="preserve">As alterações devem ser refletidas na lista de </w:t>
+      </w:r>
+      <w:r>
+        <w:rPr>
+          <w:rFonts w:asciiTheme="minorHAnsi" w:hAnsiTheme="minorHAnsi" w:cstheme="minorHAnsi"/>
+          <w:szCs w:val="24"/>
+        </w:rPr>
+        <w:t>alunos cadastrados</w:t>
+      </w:r>
+      <w:r>
+        <w:rPr>
+          <w:rFonts w:asciiTheme="minorHAnsi" w:hAnsiTheme="minorHAnsi" w:cstheme="minorHAnsi"/>
+          <w:szCs w:val="24"/>
+        </w:rPr>
+        <w:t>.</w:t>
+      </w:r>
+    </w:p>
+    <w:p>
+      <w:pPr>
+        <w:pStyle w:val="PargrafodaLista"/>
+        <w:ind w:left="1429" w:firstLine="0"/>
+        <w:jc w:val="both"/>
+        <w:rPr>
+          <w:rFonts w:asciiTheme="minorHAnsi" w:hAnsiTheme="minorHAnsi" w:cstheme="minorHAnsi"/>
+          <w:szCs w:val="24"/>
+        </w:rPr>
+      </w:pPr>
+    </w:p>
+    <w:p>
+      <w:pPr>
+        <w:jc w:val="both"/>
+        <w:rPr>
+          <w:rFonts w:asciiTheme="minorHAnsi" w:hAnsiTheme="minorHAnsi" w:cstheme="minorHAnsi"/>
+          <w:b/>
+          <w:bCs/>
+          <w:szCs w:val="24"/>
+        </w:rPr>
+      </w:pPr>
+      <w:r>
+        <w:rPr>
+          <w:rFonts w:asciiTheme="minorHAnsi" w:hAnsiTheme="minorHAnsi" w:cstheme="minorHAnsi"/>
+          <w:b/>
+          <w:bCs/>
+          <w:szCs w:val="24"/>
+        </w:rPr>
+        <w:t>2.2.</w:t>
+      </w:r>
+      <w:r>
+        <w:rPr>
+          <w:rFonts w:asciiTheme="minorHAnsi" w:hAnsiTheme="minorHAnsi" w:cstheme="minorHAnsi"/>
+          <w:b/>
+          <w:bCs/>
+          <w:szCs w:val="24"/>
+        </w:rPr>
+        <w:t>6</w:t>
+      </w:r>
+      <w:r>
+        <w:rPr>
+          <w:rFonts w:asciiTheme="minorHAnsi" w:hAnsiTheme="minorHAnsi" w:cstheme="minorHAnsi"/>
+          <w:b/>
+          <w:bCs/>
+          <w:szCs w:val="24"/>
+        </w:rPr>
+        <w:t xml:space="preserve"> RF00</w:t>
+      </w:r>
+      <w:r>
+        <w:rPr>
+          <w:rFonts w:asciiTheme="minorHAnsi" w:hAnsiTheme="minorHAnsi" w:cstheme="minorHAnsi"/>
+          <w:b/>
+          <w:bCs/>
+          <w:szCs w:val="24"/>
+        </w:rPr>
+        <w:t>6</w:t>
+      </w:r>
+      <w:r>
+        <w:rPr>
+          <w:rFonts w:asciiTheme="minorHAnsi" w:hAnsiTheme="minorHAnsi" w:cstheme="minorHAnsi"/>
+          <w:b/>
+          <w:bCs/>
+          <w:szCs w:val="24"/>
+        </w:rPr>
+        <w:t xml:space="preserve"> – </w:t>
+      </w:r>
+      <w:r>
+        <w:rPr>
+          <w:rFonts w:asciiTheme="minorHAnsi" w:hAnsiTheme="minorHAnsi" w:cstheme="minorHAnsi"/>
+          <w:b/>
+          <w:bCs/>
+          <w:szCs w:val="24"/>
+        </w:rPr>
+        <w:t>Remover</w:t>
+      </w:r>
+      <w:r>
+        <w:rPr>
+          <w:rFonts w:asciiTheme="minorHAnsi" w:hAnsiTheme="minorHAnsi" w:cstheme="minorHAnsi"/>
+          <w:b/>
+          <w:bCs/>
+          <w:szCs w:val="24"/>
+        </w:rPr>
+        <w:t xml:space="preserve"> </w:t>
+      </w:r>
+      <w:r>
+        <w:rPr>
+          <w:rFonts w:asciiTheme="minorHAnsi" w:hAnsiTheme="minorHAnsi" w:cstheme="minorHAnsi"/>
+          <w:b/>
+          <w:bCs/>
+          <w:szCs w:val="24"/>
+        </w:rPr>
+        <w:t>Aluno</w:t>
+      </w:r>
+    </w:p>
+    <w:p>
+      <w:pPr>
+        <w:jc w:val="both"/>
+        <w:rPr>
+          <w:rFonts w:asciiTheme="minorHAnsi" w:hAnsiTheme="minorHAnsi" w:cstheme="minorHAnsi"/>
+          <w:szCs w:val="24"/>
+        </w:rPr>
+      </w:pPr>
+      <w:r>
+        <w:rPr>
+          <w:rFonts w:asciiTheme="minorHAnsi" w:hAnsiTheme="minorHAnsi" w:cstheme="minorHAnsi"/>
+          <w:szCs w:val="24"/>
+        </w:rPr>
+        <w:t xml:space="preserve">Descrição: O sistema deve permitir que o usuário </w:t>
+      </w:r>
+      <w:r>
+        <w:rPr>
+          <w:rFonts w:asciiTheme="minorHAnsi" w:hAnsiTheme="minorHAnsi" w:cstheme="minorHAnsi"/>
+          <w:szCs w:val="24"/>
+        </w:rPr>
+        <w:t>remova</w:t>
+      </w:r>
+      <w:r>
+        <w:rPr>
+          <w:rFonts w:asciiTheme="minorHAnsi" w:hAnsiTheme="minorHAnsi" w:cstheme="minorHAnsi"/>
+          <w:szCs w:val="24"/>
+        </w:rPr>
+        <w:t xml:space="preserve"> um </w:t>
+      </w:r>
+      <w:r>
+        <w:rPr>
+          <w:rFonts w:asciiTheme="minorHAnsi" w:hAnsiTheme="minorHAnsi" w:cstheme="minorHAnsi"/>
+          <w:szCs w:val="24"/>
+        </w:rPr>
+        <w:t>aluno cadastrado</w:t>
+      </w:r>
+      <w:r>
+        <w:rPr>
+          <w:rFonts w:asciiTheme="minorHAnsi" w:hAnsiTheme="minorHAnsi" w:cstheme="minorHAnsi"/>
+          <w:szCs w:val="24"/>
+        </w:rPr>
+        <w:t>.</w:t>
+      </w:r>
+    </w:p>
+    <w:p>
+      <w:pPr>
+        <w:jc w:val="both"/>
+        <w:rPr>
+          <w:rFonts w:asciiTheme="minorHAnsi" w:hAnsiTheme="minorHAnsi" w:cstheme="minorHAnsi"/>
+          <w:szCs w:val="24"/>
+        </w:rPr>
+      </w:pPr>
+      <w:r>
+        <w:rPr>
+          <w:rFonts w:asciiTheme="minorHAnsi" w:hAnsiTheme="minorHAnsi" w:cstheme="minorHAnsi"/>
+          <w:szCs w:val="24"/>
+        </w:rPr>
+        <w:t>Prioridade: Média</w:t>
+      </w:r>
+    </w:p>
+    <w:p>
+      <w:pPr>
+        <w:jc w:val="both"/>
+        <w:rPr>
+          <w:rFonts w:asciiTheme="minorHAnsi" w:hAnsiTheme="minorHAnsi" w:cstheme="minorHAnsi"/>
+          <w:szCs w:val="24"/>
+        </w:rPr>
+      </w:pPr>
+      <w:r>
+        <w:rPr>
+          <w:rFonts w:asciiTheme="minorHAnsi" w:hAnsiTheme="minorHAnsi" w:cstheme="minorHAnsi"/>
+          <w:szCs w:val="24"/>
+        </w:rPr>
+        <w:t>Entrada:</w:t>
+      </w:r>
+    </w:p>
+    <w:p>
+      <w:pPr>
+        <w:pStyle w:val="PargrafodaLista"/>
+        <w:numPr>
+          <w:ilvl w:val="0"/>
+          <w:numId w:val="26"/>
+        </w:numPr>
+        <w:jc w:val="both"/>
+        <w:rPr>
+          <w:rFonts w:asciiTheme="minorHAnsi" w:hAnsiTheme="minorHAnsi" w:cstheme="minorHAnsi"/>
+          <w:szCs w:val="24"/>
+        </w:rPr>
+      </w:pPr>
+      <w:r>
+        <w:rPr>
+          <w:rFonts w:asciiTheme="minorHAnsi" w:hAnsiTheme="minorHAnsi" w:cstheme="minorHAnsi"/>
+          <w:szCs w:val="24"/>
+        </w:rPr>
+        <w:t xml:space="preserve">Identificação do </w:t>
+      </w:r>
+      <w:r>
+        <w:rPr>
+          <w:rFonts w:asciiTheme="minorHAnsi" w:hAnsiTheme="minorHAnsi" w:cstheme="minorHAnsi"/>
+          <w:szCs w:val="24"/>
+        </w:rPr>
+        <w:t>aluno</w:t>
+      </w:r>
+      <w:r>
+        <w:rPr>
+          <w:rFonts w:asciiTheme="minorHAnsi" w:hAnsiTheme="minorHAnsi" w:cstheme="minorHAnsi"/>
+          <w:szCs w:val="24"/>
+        </w:rPr>
+        <w:t xml:space="preserve"> a ser excluído (</w:t>
+      </w:r>
+      <w:proofErr w:type="spellStart"/>
+      <w:r>
+        <w:rPr>
+          <w:rFonts w:asciiTheme="minorHAnsi" w:hAnsiTheme="minorHAnsi" w:cstheme="minorHAnsi"/>
+          <w:szCs w:val="24"/>
+        </w:rPr>
+        <w:t>id_aluno</w:t>
+      </w:r>
+      <w:proofErr w:type="spellEnd"/>
+      <w:r>
+        <w:rPr>
+          <w:rFonts w:asciiTheme="minorHAnsi" w:hAnsiTheme="minorHAnsi" w:cstheme="minorHAnsi"/>
+          <w:szCs w:val="24"/>
+        </w:rPr>
+        <w:t>).</w:t>
+      </w:r>
+    </w:p>
+    <w:p>
+      <w:pPr>
+        <w:jc w:val="both"/>
+        <w:rPr>
+          <w:rFonts w:asciiTheme="minorHAnsi" w:hAnsiTheme="minorHAnsi" w:cstheme="minorHAnsi"/>
+          <w:szCs w:val="24"/>
+        </w:rPr>
+      </w:pPr>
+      <w:r>
+        <w:rPr>
+          <w:rFonts w:asciiTheme="minorHAnsi" w:hAnsiTheme="minorHAnsi" w:cstheme="minorHAnsi"/>
+          <w:szCs w:val="24"/>
+        </w:rPr>
+        <w:t>Processamento:</w:t>
+      </w:r>
+    </w:p>
+    <w:p>
+      <w:pPr>
+        <w:pStyle w:val="PargrafodaLista"/>
+        <w:numPr>
+          <w:ilvl w:val="0"/>
+          <w:numId w:val="26"/>
+        </w:numPr>
+        <w:jc w:val="both"/>
+        <w:rPr>
+          <w:rFonts w:asciiTheme="minorHAnsi" w:hAnsiTheme="minorHAnsi" w:cstheme="minorHAnsi"/>
+          <w:szCs w:val="24"/>
+        </w:rPr>
+      </w:pPr>
+      <w:r>
+        <w:rPr>
+          <w:rFonts w:asciiTheme="minorHAnsi" w:hAnsiTheme="minorHAnsi" w:cstheme="minorHAnsi"/>
+          <w:szCs w:val="24"/>
+        </w:rPr>
+        <w:t xml:space="preserve">O sistema deve verificar se </w:t>
+      </w:r>
+      <w:r>
+        <w:rPr>
+          <w:rFonts w:asciiTheme="minorHAnsi" w:hAnsiTheme="minorHAnsi" w:cstheme="minorHAnsi"/>
+          <w:szCs w:val="24"/>
+        </w:rPr>
+        <w:t xml:space="preserve">o aluno possui empréstimos associados. </w:t>
+      </w:r>
+    </w:p>
+    <w:p>
+      <w:pPr>
+        <w:pStyle w:val="PargrafodaLista"/>
+        <w:numPr>
+          <w:ilvl w:val="0"/>
+          <w:numId w:val="26"/>
+        </w:numPr>
+        <w:jc w:val="both"/>
+        <w:rPr>
+          <w:rFonts w:asciiTheme="minorHAnsi" w:hAnsiTheme="minorHAnsi" w:cstheme="minorHAnsi"/>
+          <w:szCs w:val="24"/>
+        </w:rPr>
+      </w:pPr>
+      <w:r>
+        <w:rPr>
+          <w:rFonts w:asciiTheme="minorHAnsi" w:hAnsiTheme="minorHAnsi" w:cstheme="minorHAnsi"/>
+          <w:szCs w:val="24"/>
+        </w:rPr>
+        <w:t>Se houver empréstimos associados, o sistema deve impedir a exclusão e informar o usuário.</w:t>
+      </w:r>
+    </w:p>
+    <w:p>
+      <w:pPr>
+        <w:jc w:val="both"/>
+        <w:rPr>
+          <w:rFonts w:asciiTheme="minorHAnsi" w:hAnsiTheme="minorHAnsi" w:cstheme="minorHAnsi"/>
+          <w:szCs w:val="24"/>
+        </w:rPr>
+      </w:pPr>
+      <w:r>
+        <w:rPr>
+          <w:rFonts w:asciiTheme="minorHAnsi" w:hAnsiTheme="minorHAnsi" w:cstheme="minorHAnsi"/>
+          <w:szCs w:val="24"/>
+        </w:rPr>
+        <w:t>Saída:</w:t>
+      </w:r>
+    </w:p>
+    <w:p>
+      <w:pPr>
+        <w:pStyle w:val="PargrafodaLista"/>
+        <w:numPr>
+          <w:ilvl w:val="0"/>
+          <w:numId w:val="27"/>
+        </w:numPr>
+        <w:jc w:val="both"/>
+        <w:rPr>
+          <w:rFonts w:asciiTheme="minorHAnsi" w:hAnsiTheme="minorHAnsi" w:cstheme="minorHAnsi"/>
+          <w:szCs w:val="24"/>
+        </w:rPr>
+      </w:pPr>
+      <w:r>
+        <w:rPr>
+          <w:rFonts w:asciiTheme="minorHAnsi" w:hAnsiTheme="minorHAnsi" w:cstheme="minorHAnsi"/>
+          <w:szCs w:val="24"/>
+        </w:rPr>
+        <w:t xml:space="preserve">Mensagem de sucesso ao excluir o </w:t>
+      </w:r>
+      <w:r>
+        <w:rPr>
+          <w:rFonts w:asciiTheme="minorHAnsi" w:hAnsiTheme="minorHAnsi" w:cstheme="minorHAnsi"/>
+          <w:szCs w:val="24"/>
+        </w:rPr>
+        <w:t>aluno</w:t>
+      </w:r>
+      <w:r>
+        <w:rPr>
+          <w:rFonts w:asciiTheme="minorHAnsi" w:hAnsiTheme="minorHAnsi" w:cstheme="minorHAnsi"/>
+          <w:szCs w:val="24"/>
+        </w:rPr>
+        <w:t>.</w:t>
+      </w:r>
+    </w:p>
+    <w:p>
+      <w:pPr>
+        <w:pStyle w:val="PargrafodaLista"/>
+        <w:numPr>
+          <w:ilvl w:val="0"/>
+          <w:numId w:val="27"/>
+        </w:numPr>
+        <w:jc w:val="both"/>
+        <w:rPr>
+          <w:rFonts w:asciiTheme="minorHAnsi" w:hAnsiTheme="minorHAnsi" w:cstheme="minorHAnsi"/>
+          <w:szCs w:val="24"/>
+        </w:rPr>
+      </w:pPr>
+      <w:r>
+        <w:rPr>
+          <w:rFonts w:asciiTheme="minorHAnsi" w:hAnsiTheme="minorHAnsi" w:cstheme="minorHAnsi"/>
+          <w:szCs w:val="24"/>
+        </w:rPr>
+        <w:lastRenderedPageBreak/>
+        <w:t>Mensagem de erro caso existam empréstimos associados impedindo a exclusão.</w:t>
+      </w:r>
+    </w:p>
+    <w:p>
+      <w:pPr>
+        <w:jc w:val="both"/>
+        <w:rPr>
+          <w:rFonts w:asciiTheme="minorHAnsi" w:hAnsiTheme="minorHAnsi" w:cstheme="minorHAnsi"/>
+          <w:szCs w:val="24"/>
+        </w:rPr>
+      </w:pPr>
+      <w:r>
+        <w:rPr>
+          <w:rFonts w:asciiTheme="minorHAnsi" w:hAnsiTheme="minorHAnsi" w:cstheme="minorHAnsi"/>
+          <w:szCs w:val="24"/>
+        </w:rPr>
+        <w:t>Pós-condição:</w:t>
       </w:r>
     </w:p>
     <w:p>
@@ -2915,7 +4297,121 @@
           <w:rFonts w:asciiTheme="minorHAnsi" w:hAnsiTheme="minorHAnsi" w:cstheme="minorHAnsi"/>
           <w:szCs w:val="24"/>
         </w:rPr>
-        <w:t>Identificação do aluno (número de matrícula).</w:t>
+        <w:t xml:space="preserve">O </w:t>
+      </w:r>
+      <w:r>
+        <w:rPr>
+          <w:rFonts w:asciiTheme="minorHAnsi" w:hAnsiTheme="minorHAnsi" w:cstheme="minorHAnsi"/>
+          <w:szCs w:val="24"/>
+        </w:rPr>
+        <w:t>aluno</w:t>
+      </w:r>
+      <w:r>
+        <w:rPr>
+          <w:rFonts w:asciiTheme="minorHAnsi" w:hAnsiTheme="minorHAnsi" w:cstheme="minorHAnsi"/>
+          <w:szCs w:val="24"/>
+        </w:rPr>
+        <w:t xml:space="preserve"> deve ser removido da lista de </w:t>
+      </w:r>
+      <w:r>
+        <w:rPr>
+          <w:rFonts w:asciiTheme="minorHAnsi" w:hAnsiTheme="minorHAnsi" w:cstheme="minorHAnsi"/>
+          <w:szCs w:val="24"/>
+        </w:rPr>
+        <w:t>cadastrados</w:t>
+      </w:r>
+      <w:r>
+        <w:rPr>
+          <w:rFonts w:asciiTheme="minorHAnsi" w:hAnsiTheme="minorHAnsi" w:cstheme="minorHAnsi"/>
+          <w:szCs w:val="24"/>
+        </w:rPr>
+        <w:t xml:space="preserve"> e não deve aparecer nas buscas e consultas.</w:t>
+      </w:r>
+    </w:p>
+    <w:p>
+      <w:pPr>
+        <w:jc w:val="both"/>
+        <w:rPr>
+          <w:rFonts w:asciiTheme="minorHAnsi" w:hAnsiTheme="minorHAnsi" w:cstheme="minorHAnsi"/>
+          <w:szCs w:val="24"/>
+        </w:rPr>
+      </w:pPr>
+    </w:p>
+    <w:p>
+      <w:pPr>
+        <w:jc w:val="both"/>
+        <w:rPr>
+          <w:rFonts w:asciiTheme="minorHAnsi" w:hAnsiTheme="minorHAnsi" w:cstheme="minorHAnsi"/>
+          <w:szCs w:val="24"/>
+        </w:rPr>
+      </w:pPr>
+    </w:p>
+    <w:p>
+      <w:pPr>
+        <w:jc w:val="both"/>
+        <w:rPr>
+          <w:rFonts w:asciiTheme="minorHAnsi" w:hAnsiTheme="minorHAnsi" w:cstheme="minorHAnsi"/>
+          <w:b/>
+          <w:bCs/>
+          <w:szCs w:val="24"/>
+        </w:rPr>
+      </w:pPr>
+      <w:r>
+        <w:rPr>
+          <w:rFonts w:asciiTheme="minorHAnsi" w:hAnsiTheme="minorHAnsi" w:cstheme="minorHAnsi"/>
+          <w:b/>
+          <w:bCs/>
+          <w:szCs w:val="24"/>
+        </w:rPr>
+        <w:t>RF007 – Empréstimo de Livro</w:t>
+      </w:r>
+    </w:p>
+    <w:p>
+      <w:pPr>
+        <w:jc w:val="both"/>
+        <w:rPr>
+          <w:rFonts w:asciiTheme="minorHAnsi" w:hAnsiTheme="minorHAnsi" w:cstheme="minorHAnsi"/>
+          <w:szCs w:val="24"/>
+        </w:rPr>
+      </w:pPr>
+      <w:r>
+        <w:rPr>
+          <w:rFonts w:asciiTheme="minorHAnsi" w:hAnsiTheme="minorHAnsi" w:cstheme="minorHAnsi"/>
+          <w:szCs w:val="24"/>
+        </w:rPr>
+        <w:t>Descrição: O sistema deve permitir que o usuário registre o empréstimo de um ou mais livros para um aluno cadastrado.</w:t>
+      </w:r>
+    </w:p>
+    <w:p>
+      <w:pPr>
+        <w:jc w:val="both"/>
+        <w:rPr>
+          <w:rFonts w:asciiTheme="minorHAnsi" w:hAnsiTheme="minorHAnsi" w:cstheme="minorHAnsi"/>
+          <w:szCs w:val="24"/>
+        </w:rPr>
+      </w:pPr>
+      <w:r>
+        <w:rPr>
+          <w:rFonts w:asciiTheme="minorHAnsi" w:hAnsiTheme="minorHAnsi" w:cstheme="minorHAnsi"/>
+          <w:szCs w:val="24"/>
+        </w:rPr>
+        <w:t>Prioridade: Alta</w:t>
+      </w:r>
+    </w:p>
+    <w:p>
+      <w:pPr>
+        <w:jc w:val="both"/>
+        <w:rPr>
+          <w:rFonts w:asciiTheme="minorHAnsi" w:hAnsiTheme="minorHAnsi" w:cstheme="minorHAnsi"/>
+          <w:szCs w:val="24"/>
+        </w:rPr>
+      </w:pPr>
+      <w:r>
+        <w:rPr>
+          <w:rFonts w:asciiTheme="minorHAnsi" w:hAnsiTheme="minorHAnsi" w:cstheme="minorHAnsi"/>
+          <w:szCs w:val="24"/>
+        </w:rPr>
+        <w:t>Entrada:</w:t>
       </w:r>
     </w:p>
     <w:p>
@@ -2936,7 +4432,7 @@
           <w:rFonts w:asciiTheme="minorHAnsi" w:hAnsiTheme="minorHAnsi" w:cstheme="minorHAnsi"/>
           <w:szCs w:val="24"/>
         </w:rPr>
-        <w:t>Identificação do(s) livro(s) a ser(em) emprestado(s) (ID do livro).</w:t>
+        <w:t>Identificação do aluno (número de matrícula).</w:t>
       </w:r>
     </w:p>
     <w:p>
@@ -2957,7 +4453,7 @@
           <w:rFonts w:asciiTheme="minorHAnsi" w:hAnsiTheme="minorHAnsi" w:cstheme="minorHAnsi"/>
           <w:szCs w:val="24"/>
         </w:rPr>
-        <w:t>Data de início do empréstimo (obrigatória).</w:t>
+        <w:t>Identificação do(s) livro(s) a ser(em) emprestado(s) (ID do livro).</w:t>
       </w:r>
     </w:p>
     <w:p>
@@ -2978,6 +4474,27 @@
           <w:rFonts w:asciiTheme="minorHAnsi" w:hAnsiTheme="minorHAnsi" w:cstheme="minorHAnsi"/>
           <w:szCs w:val="24"/>
         </w:rPr>
+        <w:t>Data de início do empréstimo (obrigatória).</w:t>
+      </w:r>
+    </w:p>
+    <w:p>
+      <w:pPr>
+        <w:pStyle w:val="PargrafodaLista"/>
+        <w:numPr>
+          <w:ilvl w:val="0"/>
+          <w:numId w:val="28"/>
+        </w:numPr>
+        <w:jc w:val="both"/>
+        <w:rPr>
+          <w:rFonts w:asciiTheme="minorHAnsi" w:hAnsiTheme="minorHAnsi" w:cstheme="minorHAnsi"/>
+          <w:szCs w:val="24"/>
+        </w:rPr>
+      </w:pPr>
+      <w:r>
+        <w:rPr>
+          <w:rFonts w:asciiTheme="minorHAnsi" w:hAnsiTheme="minorHAnsi" w:cstheme="minorHAnsi"/>
+          <w:szCs w:val="24"/>
+        </w:rPr>
         <w:t>Data prevista de devolução.</w:t>
       </w:r>
     </w:p>
@@ -3486,6 +5003,110 @@
           <w:szCs w:val="24"/>
         </w:rPr>
       </w:pPr>
+      <w:r>
+        <w:rPr>
+          <w:rFonts w:asciiTheme="minorHAnsi" w:hAnsiTheme="minorHAnsi" w:cstheme="minorHAnsi"/>
+          <w:szCs w:val="24"/>
+        </w:rPr>
+        <w:t>Os diagramas d</w:t>
+      </w:r>
+      <w:r>
+        <w:rPr>
+          <w:rFonts w:asciiTheme="minorHAnsi" w:hAnsiTheme="minorHAnsi" w:cstheme="minorHAnsi"/>
+          <w:szCs w:val="24"/>
+        </w:rPr>
+        <w:t>o</w:t>
+      </w:r>
+      <w:r>
+        <w:rPr>
+          <w:rFonts w:asciiTheme="minorHAnsi" w:hAnsiTheme="minorHAnsi" w:cstheme="minorHAnsi"/>
+          <w:szCs w:val="24"/>
+        </w:rPr>
+        <w:t xml:space="preserve"> sistema são ferramentas fundamentais para a visualização e compreensão das interações entre os componentes de um software. No contexto do projeto </w:t>
+      </w:r>
+      <w:proofErr w:type="spellStart"/>
+      <w:r>
+        <w:rPr>
+          <w:rFonts w:asciiTheme="minorHAnsi" w:hAnsiTheme="minorHAnsi" w:cstheme="minorHAnsi"/>
+          <w:szCs w:val="24"/>
+        </w:rPr>
+        <w:t>BiblioTech</w:t>
+      </w:r>
+      <w:proofErr w:type="spellEnd"/>
+      <w:r>
+        <w:rPr>
+          <w:rFonts w:asciiTheme="minorHAnsi" w:hAnsiTheme="minorHAnsi" w:cstheme="minorHAnsi"/>
+          <w:szCs w:val="24"/>
+        </w:rPr>
+        <w:t xml:space="preserve">, diagrama </w:t>
+      </w:r>
+      <w:r>
+        <w:rPr>
+          <w:rFonts w:asciiTheme="minorHAnsi" w:hAnsiTheme="minorHAnsi" w:cstheme="minorHAnsi"/>
+          <w:szCs w:val="24"/>
+        </w:rPr>
+        <w:t>de</w:t>
+      </w:r>
+      <w:r>
+        <w:rPr>
+          <w:rFonts w:asciiTheme="minorHAnsi" w:hAnsiTheme="minorHAnsi" w:cstheme="minorHAnsi"/>
+          <w:szCs w:val="24"/>
+        </w:rPr>
+        <w:t xml:space="preserve"> classe e </w:t>
+      </w:r>
+      <w:r>
+        <w:rPr>
+          <w:rFonts w:asciiTheme="minorHAnsi" w:hAnsiTheme="minorHAnsi" w:cstheme="minorHAnsi"/>
+          <w:szCs w:val="24"/>
+        </w:rPr>
+        <w:t>diagrama entidade relacionamento (DER)</w:t>
+      </w:r>
+      <w:r>
+        <w:rPr>
+          <w:rFonts w:asciiTheme="minorHAnsi" w:hAnsiTheme="minorHAnsi" w:cstheme="minorHAnsi"/>
+          <w:szCs w:val="24"/>
+        </w:rPr>
+        <w:t xml:space="preserve"> são utilizados para representar graficamente as funcionalidades e o fluxo de informações dentro do sistema. Eles auxiliam no planejamento e no desenvolvimento, </w:t>
+      </w:r>
+      <w:r>
+        <w:rPr>
+          <w:rFonts w:asciiTheme="minorHAnsi" w:hAnsiTheme="minorHAnsi" w:cstheme="minorHAnsi"/>
+          <w:szCs w:val="24"/>
+        </w:rPr>
+        <w:t>da aplicação</w:t>
+      </w:r>
+      <w:r>
+        <w:rPr>
+          <w:rFonts w:asciiTheme="minorHAnsi" w:hAnsiTheme="minorHAnsi" w:cstheme="minorHAnsi"/>
+          <w:szCs w:val="24"/>
+        </w:rPr>
+        <w:t xml:space="preserve">, bem como as interações entre diferentes módulos do sistema. Esses diagramas proporcionam uma visão clara dos requisitos funcionais e da arquitetura, garantindo que o </w:t>
+      </w:r>
+      <w:proofErr w:type="spellStart"/>
+      <w:r>
+        <w:rPr>
+          <w:rFonts w:asciiTheme="minorHAnsi" w:hAnsiTheme="minorHAnsi" w:cstheme="minorHAnsi"/>
+          <w:szCs w:val="24"/>
+        </w:rPr>
+        <w:t>BiblioTech</w:t>
+      </w:r>
+      <w:proofErr w:type="spellEnd"/>
+      <w:r>
+        <w:rPr>
+          <w:rFonts w:asciiTheme="minorHAnsi" w:hAnsiTheme="minorHAnsi" w:cstheme="minorHAnsi"/>
+          <w:szCs w:val="24"/>
+        </w:rPr>
+        <w:t xml:space="preserve"> seja construído de forma estruturada e eficiente.</w:t>
+      </w:r>
+    </w:p>
+    <w:p>
+      <w:pPr>
+        <w:jc w:val="both"/>
+        <w:rPr>
+          <w:rFonts w:asciiTheme="minorHAnsi" w:hAnsiTheme="minorHAnsi" w:cstheme="minorHAnsi"/>
+          <w:szCs w:val="24"/>
+        </w:rPr>
+      </w:pPr>
     </w:p>
     <w:p>
       <w:pPr>
@@ -3523,38 +5144,86 @@
           <w:rFonts w:asciiTheme="minorHAnsi" w:hAnsiTheme="minorHAnsi" w:cstheme="minorHAnsi"/>
           <w:szCs w:val="24"/>
         </w:rPr>
-        <w:t>A escrita deve ser direcionada para a importância do diagrama de classe para o sistema/ programador e inserir a imagem</w:t>
-      </w:r>
-    </w:p>
-    <w:p>
-      <w:pPr>
-        <w:jc w:val="both"/>
-        <w:rPr>
-          <w:rFonts w:asciiTheme="minorHAnsi" w:hAnsiTheme="minorHAnsi" w:cstheme="minorHAnsi"/>
-          <w:szCs w:val="24"/>
-        </w:rPr>
-      </w:pPr>
-    </w:p>
-    <w:p>
-      <w:pPr>
-        <w:jc w:val="both"/>
-        <w:rPr>
-          <w:rFonts w:asciiTheme="minorHAnsi" w:hAnsiTheme="minorHAnsi" w:cstheme="minorHAnsi"/>
-          <w:szCs w:val="24"/>
-        </w:rPr>
-      </w:pPr>
-    </w:p>
-    <w:p>
-      <w:pPr>
-        <w:jc w:val="both"/>
-        <w:rPr>
-          <w:rFonts w:asciiTheme="minorHAnsi" w:hAnsiTheme="minorHAnsi" w:cstheme="minorHAnsi"/>
-          <w:szCs w:val="24"/>
-        </w:rPr>
-      </w:pPr>
-    </w:p>
-    <w:p>
-      <w:pPr>
+        <w:t>O diagrama de classe é uma representação gráfica fundamental na modelagem d</w:t>
+      </w:r>
+      <w:r>
+        <w:rPr>
+          <w:rFonts w:asciiTheme="minorHAnsi" w:hAnsiTheme="minorHAnsi" w:cstheme="minorHAnsi"/>
+          <w:szCs w:val="24"/>
+        </w:rPr>
+        <w:t>o</w:t>
+      </w:r>
+      <w:r>
+        <w:rPr>
+          <w:rFonts w:asciiTheme="minorHAnsi" w:hAnsiTheme="minorHAnsi" w:cstheme="minorHAnsi"/>
+          <w:szCs w:val="24"/>
+        </w:rPr>
+        <w:t xml:space="preserve"> sistema</w:t>
+      </w:r>
+      <w:r>
+        <w:rPr>
+          <w:rFonts w:asciiTheme="minorHAnsi" w:hAnsiTheme="minorHAnsi" w:cstheme="minorHAnsi"/>
+          <w:szCs w:val="24"/>
+        </w:rPr>
+        <w:t xml:space="preserve"> </w:t>
+      </w:r>
+      <w:proofErr w:type="spellStart"/>
+      <w:r>
+        <w:rPr>
+          <w:rFonts w:asciiTheme="minorHAnsi" w:hAnsiTheme="minorHAnsi" w:cstheme="minorHAnsi"/>
+          <w:szCs w:val="24"/>
+        </w:rPr>
+        <w:t>BiblioTech</w:t>
+      </w:r>
+      <w:proofErr w:type="spellEnd"/>
+      <w:r>
+        <w:rPr>
+          <w:rFonts w:asciiTheme="minorHAnsi" w:hAnsiTheme="minorHAnsi" w:cstheme="minorHAnsi"/>
+          <w:szCs w:val="24"/>
+        </w:rPr>
+        <w:t>, pois descreve a estrutura do software, mostrando as classes, seus atributos, métodos e os relacionamentos entre elas. Para o programador, ele oferece uma visão clara das responsabilidades de cada classe e como elas interagem, facilitando o desenvolvimento e a manutenção do código. Além disso, o diagrama de classe serve como uma importante ferramenta de documentação, auxiliando na comunicação entre a equipe de desenvolvimento e garantindo que o sistema seja compreendido e modificado de maneira consistente ao longo do tempo</w:t>
+      </w:r>
+      <w:r>
+        <w:rPr>
+          <w:rFonts w:asciiTheme="minorHAnsi" w:hAnsiTheme="minorHAnsi" w:cstheme="minorHAnsi"/>
+          <w:szCs w:val="24"/>
+        </w:rPr>
+        <w:t>, a imagem 1 é a representação do diagrama de classe d</w:t>
+      </w:r>
+      <w:r>
+        <w:rPr>
+          <w:rFonts w:asciiTheme="minorHAnsi" w:hAnsiTheme="minorHAnsi" w:cstheme="minorHAnsi"/>
+          <w:szCs w:val="24"/>
+        </w:rPr>
+        <w:t>a aplicação</w:t>
+      </w:r>
+      <w:r>
+        <w:rPr>
+          <w:rFonts w:asciiTheme="minorHAnsi" w:hAnsiTheme="minorHAnsi" w:cstheme="minorHAnsi"/>
+          <w:szCs w:val="24"/>
+        </w:rPr>
+        <w:t xml:space="preserve"> </w:t>
+      </w:r>
+      <w:proofErr w:type="spellStart"/>
+      <w:r>
+        <w:rPr>
+          <w:rFonts w:asciiTheme="minorHAnsi" w:hAnsiTheme="minorHAnsi" w:cstheme="minorHAnsi"/>
+          <w:szCs w:val="24"/>
+        </w:rPr>
+        <w:t>BiblioTech</w:t>
+      </w:r>
+      <w:proofErr w:type="spellEnd"/>
+      <w:r>
+        <w:rPr>
+          <w:rFonts w:asciiTheme="minorHAnsi" w:hAnsiTheme="minorHAnsi" w:cstheme="minorHAnsi"/>
+          <w:szCs w:val="24"/>
+        </w:rPr>
+        <w:t>.</w:t>
+      </w:r>
+    </w:p>
+    <w:p>
+      <w:pPr>
+        <w:ind w:firstLine="0"/>
         <w:jc w:val="both"/>
         <w:rPr>
           <w:rFonts w:asciiTheme="minorHAnsi" w:hAnsiTheme="minorHAnsi" w:cstheme="minorHAnsi"/>
@@ -3598,72 +5267,165 @@
           <w:rFonts w:asciiTheme="minorHAnsi" w:hAnsiTheme="minorHAnsi" w:cstheme="minorHAnsi"/>
           <w:szCs w:val="24"/>
         </w:rPr>
-        <w:t>Nesse capítulo deve dissertar sobre o banco utilizado, e suas características.</w:t>
-      </w:r>
-    </w:p>
-    <w:p>
-      <w:pPr>
-        <w:jc w:val="both"/>
-        <w:rPr>
-          <w:rFonts w:asciiTheme="minorHAnsi" w:hAnsiTheme="minorHAnsi" w:cstheme="minorHAnsi"/>
-          <w:szCs w:val="24"/>
-        </w:rPr>
-      </w:pPr>
-      <w:r>
-        <w:rPr>
-          <w:rFonts w:asciiTheme="minorHAnsi" w:hAnsiTheme="minorHAnsi" w:cstheme="minorHAnsi"/>
-          <w:szCs w:val="24"/>
-        </w:rPr>
-        <w:t>Deve citar o DER</w:t>
-      </w:r>
-      <w:r>
-        <w:rPr>
-          <w:rFonts w:asciiTheme="minorHAnsi" w:hAnsiTheme="minorHAnsi" w:cstheme="minorHAnsi"/>
-          <w:szCs w:val="24"/>
-        </w:rPr>
-        <w:t xml:space="preserve"> do sistema, qual a importância dele</w:t>
-      </w:r>
-      <w:r>
-        <w:rPr>
-          <w:rFonts w:asciiTheme="minorHAnsi" w:hAnsiTheme="minorHAnsi" w:cstheme="minorHAnsi"/>
-          <w:szCs w:val="24"/>
-        </w:rPr>
-        <w:t xml:space="preserve"> e inserir a imagem.</w:t>
-      </w:r>
-    </w:p>
-    <w:p>
-      <w:pPr>
-        <w:jc w:val="both"/>
-        <w:rPr>
-          <w:rFonts w:asciiTheme="minorHAnsi" w:hAnsiTheme="minorHAnsi" w:cstheme="minorHAnsi"/>
-          <w:szCs w:val="24"/>
-        </w:rPr>
-      </w:pPr>
-      <w:r>
-        <w:rPr>
-          <w:rFonts w:asciiTheme="minorHAnsi" w:hAnsiTheme="minorHAnsi" w:cstheme="minorHAnsi"/>
-          <w:szCs w:val="24"/>
-        </w:rPr>
-        <w:t>Deve citar sobre os scripts e relatar a função de cada um e inserir ele na documentação.</w:t>
-      </w:r>
-    </w:p>
-    <w:p>
-      <w:pPr>
-        <w:jc w:val="both"/>
-        <w:rPr>
-          <w:rFonts w:asciiTheme="minorHAnsi" w:hAnsiTheme="minorHAnsi" w:cstheme="minorHAnsi"/>
-          <w:szCs w:val="24"/>
-        </w:rPr>
-      </w:pPr>
-    </w:p>
-    <w:p>
-      <w:pPr>
-        <w:jc w:val="both"/>
-        <w:rPr>
-          <w:rFonts w:asciiTheme="minorHAnsi" w:hAnsiTheme="minorHAnsi" w:cstheme="minorHAnsi"/>
-          <w:szCs w:val="24"/>
-        </w:rPr>
-      </w:pPr>
+        <w:t xml:space="preserve">O Sistema </w:t>
+      </w:r>
+      <w:proofErr w:type="spellStart"/>
+      <w:r>
+        <w:rPr>
+          <w:rFonts w:asciiTheme="minorHAnsi" w:hAnsiTheme="minorHAnsi" w:cstheme="minorHAnsi"/>
+          <w:szCs w:val="24"/>
+        </w:rPr>
+        <w:t>BiblioTech</w:t>
+      </w:r>
+      <w:proofErr w:type="spellEnd"/>
+      <w:r>
+        <w:rPr>
+          <w:rFonts w:asciiTheme="minorHAnsi" w:hAnsiTheme="minorHAnsi" w:cstheme="minorHAnsi"/>
+          <w:szCs w:val="24"/>
+        </w:rPr>
+        <w:t xml:space="preserve"> usa o PostgreSQL como Sistema </w:t>
+      </w:r>
+      <w:r>
+        <w:rPr>
+          <w:rFonts w:asciiTheme="minorHAnsi" w:hAnsiTheme="minorHAnsi" w:cstheme="minorHAnsi"/>
+          <w:szCs w:val="24"/>
+        </w:rPr>
+        <w:t>de Gerenciamento de Banco de Dados (SGBD)</w:t>
+      </w:r>
+      <w:r>
+        <w:rPr>
+          <w:rFonts w:asciiTheme="minorHAnsi" w:hAnsiTheme="minorHAnsi" w:cstheme="minorHAnsi"/>
+          <w:szCs w:val="24"/>
+        </w:rPr>
+        <w:t>, o PostgreSQL é</w:t>
+      </w:r>
+      <w:r>
+        <w:rPr>
+          <w:rFonts w:asciiTheme="minorHAnsi" w:hAnsiTheme="minorHAnsi" w:cstheme="minorHAnsi"/>
+          <w:szCs w:val="24"/>
+        </w:rPr>
+        <w:t xml:space="preserve"> uma solução open-</w:t>
+      </w:r>
+      <w:proofErr w:type="spellStart"/>
+      <w:r>
+        <w:rPr>
+          <w:rFonts w:asciiTheme="minorHAnsi" w:hAnsiTheme="minorHAnsi" w:cstheme="minorHAnsi"/>
+          <w:szCs w:val="24"/>
+        </w:rPr>
+        <w:t>source</w:t>
+      </w:r>
+      <w:proofErr w:type="spellEnd"/>
+      <w:r>
+        <w:rPr>
+          <w:rFonts w:asciiTheme="minorHAnsi" w:hAnsiTheme="minorHAnsi" w:cstheme="minorHAnsi"/>
+          <w:szCs w:val="24"/>
+        </w:rPr>
+        <w:t xml:space="preserve"> amplamente utilizada devido à sua robustez, escalabilidade e conformidade com o padrão SQL. Suas principais características incluem suporte avançado a tipos de dados, transações ACID, e um forte sistema de controle de concorrência. Além disso, a interface gráfica </w:t>
+      </w:r>
+      <w:proofErr w:type="spellStart"/>
+      <w:r>
+        <w:rPr>
+          <w:rFonts w:asciiTheme="minorHAnsi" w:hAnsiTheme="minorHAnsi" w:cstheme="minorHAnsi"/>
+          <w:szCs w:val="24"/>
+        </w:rPr>
+        <w:t>pgAdmin</w:t>
+      </w:r>
+      <w:proofErr w:type="spellEnd"/>
+      <w:r>
+        <w:rPr>
+          <w:rFonts w:asciiTheme="minorHAnsi" w:hAnsiTheme="minorHAnsi" w:cstheme="minorHAnsi"/>
+          <w:szCs w:val="24"/>
+        </w:rPr>
+        <w:t xml:space="preserve"> facilita a administração e gerenciamento do banco de dados, permitindo ao usuário realizar operações como criação de tabelas, execução de queries e monitoramento de desempenho de forma intuitiva e visualmente acessível.</w:t>
+      </w:r>
+    </w:p>
+    <w:p>
+      <w:pPr>
+        <w:jc w:val="both"/>
+        <w:rPr>
+          <w:rFonts w:asciiTheme="minorHAnsi" w:hAnsiTheme="minorHAnsi" w:cstheme="minorHAnsi"/>
+          <w:szCs w:val="24"/>
+        </w:rPr>
+      </w:pPr>
+      <w:r>
+        <w:rPr>
+          <w:rFonts w:asciiTheme="minorHAnsi" w:hAnsiTheme="minorHAnsi" w:cstheme="minorHAnsi"/>
+          <w:szCs w:val="24"/>
+        </w:rPr>
+        <w:t>A representação gráfica da estrutura lógica do banco de dados é o</w:t>
+      </w:r>
+      <w:r>
+        <w:rPr>
+          <w:rFonts w:asciiTheme="minorHAnsi" w:hAnsiTheme="minorHAnsi" w:cstheme="minorHAnsi"/>
+          <w:szCs w:val="24"/>
+        </w:rPr>
+        <w:t xml:space="preserve"> Diagrama Entidade-Relacionamento (DER)</w:t>
+      </w:r>
+      <w:r>
+        <w:rPr>
+          <w:rFonts w:asciiTheme="minorHAnsi" w:hAnsiTheme="minorHAnsi" w:cstheme="minorHAnsi"/>
+          <w:szCs w:val="24"/>
+        </w:rPr>
+        <w:t>, a imagem 2 demostra a lógica</w:t>
+      </w:r>
+      <w:r>
+        <w:rPr>
+          <w:rFonts w:asciiTheme="minorHAnsi" w:hAnsiTheme="minorHAnsi" w:cstheme="minorHAnsi"/>
+          <w:szCs w:val="24"/>
+        </w:rPr>
+        <w:t xml:space="preserve"> da estrutura</w:t>
+      </w:r>
+      <w:r>
+        <w:rPr>
+          <w:rFonts w:asciiTheme="minorHAnsi" w:hAnsiTheme="minorHAnsi" w:cstheme="minorHAnsi"/>
+          <w:szCs w:val="24"/>
+        </w:rPr>
+        <w:t xml:space="preserve"> da aplicação </w:t>
+      </w:r>
+      <w:proofErr w:type="spellStart"/>
+      <w:r>
+        <w:rPr>
+          <w:rFonts w:asciiTheme="minorHAnsi" w:hAnsiTheme="minorHAnsi" w:cstheme="minorHAnsi"/>
+          <w:szCs w:val="24"/>
+        </w:rPr>
+        <w:t>Bibliotech</w:t>
+      </w:r>
+      <w:proofErr w:type="spellEnd"/>
+      <w:r>
+        <w:rPr>
+          <w:rFonts w:asciiTheme="minorHAnsi" w:hAnsiTheme="minorHAnsi" w:cstheme="minorHAnsi"/>
+          <w:szCs w:val="24"/>
+        </w:rPr>
+        <w:t xml:space="preserve">, </w:t>
+      </w:r>
+      <w:r>
+        <w:rPr>
+          <w:rFonts w:asciiTheme="minorHAnsi" w:hAnsiTheme="minorHAnsi" w:cstheme="minorHAnsi"/>
+          <w:szCs w:val="24"/>
+        </w:rPr>
+        <w:t xml:space="preserve">definindo as relações entre as entidades como Livros, </w:t>
+      </w:r>
+      <w:r>
+        <w:rPr>
+          <w:rFonts w:asciiTheme="minorHAnsi" w:hAnsiTheme="minorHAnsi" w:cstheme="minorHAnsi"/>
+          <w:szCs w:val="24"/>
+        </w:rPr>
+        <w:t>Alunos</w:t>
+      </w:r>
+      <w:r>
+        <w:rPr>
+          <w:rFonts w:asciiTheme="minorHAnsi" w:hAnsiTheme="minorHAnsi" w:cstheme="minorHAnsi"/>
+          <w:szCs w:val="24"/>
+        </w:rPr>
+        <w:t xml:space="preserve"> e Empréstimos. Esse diagrama é essencial para entender a modelagem do banco de dados e como as informações são organizadas e conectadas dentro do sistema</w:t>
+      </w:r>
+      <w:r>
+        <w:rPr>
+          <w:rFonts w:asciiTheme="minorHAnsi" w:hAnsiTheme="minorHAnsi" w:cstheme="minorHAnsi"/>
+          <w:szCs w:val="24"/>
+        </w:rPr>
+        <w:t>.</w:t>
+      </w:r>
     </w:p>
     <w:p>
       <w:pPr>
@@ -3686,6 +5448,177 @@
     <w:p>
       <w:pPr>
         <w:ind w:firstLine="0"/>
+        <w:jc w:val="both"/>
+        <w:rPr>
+          <w:rFonts w:asciiTheme="minorHAnsi" w:hAnsiTheme="minorHAnsi" w:cstheme="minorHAnsi"/>
+          <w:szCs w:val="24"/>
+        </w:rPr>
+      </w:pPr>
+    </w:p>
+    <w:p>
+      <w:pPr>
+        <w:ind w:firstLine="0"/>
+        <w:jc w:val="center"/>
+        <w:rPr>
+          <w:rFonts w:asciiTheme="minorHAnsi" w:hAnsiTheme="minorHAnsi" w:cstheme="minorHAnsi"/>
+          <w:szCs w:val="24"/>
+        </w:rPr>
+      </w:pPr>
+      <w:r>
+        <w:rPr>
+          <w:rFonts w:asciiTheme="minorHAnsi" w:hAnsiTheme="minorHAnsi" w:cstheme="minorHAnsi"/>
+          <w:noProof/>
+          <w:szCs w:val="24"/>
+        </w:rPr>
+        <w:lastRenderedPageBreak/>
+        <w:drawing>
+          <wp:inline distT="0" distB="0" distL="0" distR="0" wp14:anchorId="66CFD361" wp14:editId="43BC2AA9">
+            <wp:extent cx="4805680" cy="8891905"/>
+            <wp:effectExtent l="0" t="0" r="0" b="4445"/>
+            <wp:docPr id="1444254904" name="Imagem 6" descr="Uma imagem contendo Texto&#10;&#10;Descrição gerada automaticamente"/>
+            <wp:cNvGraphicFramePr>
+              <a:graphicFrameLocks xmlns:a="http://schemas.openxmlformats.org/drawingml/2006/main" noChangeAspect="1"/>
+            </wp:cNvGraphicFramePr>
+            <a:graphic xmlns:a="http://schemas.openxmlformats.org/drawingml/2006/main">
+              <a:graphicData uri="http://schemas.openxmlformats.org/drawingml/2006/picture">
+                <pic:pic xmlns:pic="http://schemas.openxmlformats.org/drawingml/2006/picture">
+                  <pic:nvPicPr>
+                    <pic:cNvPr id="1444254904" name="Imagem 6" descr="Uma imagem contendo Texto&#10;&#10;Descrição gerada automaticamente"/>
+                    <pic:cNvPicPr/>
+                  </pic:nvPicPr>
+                  <pic:blipFill>
+                    <a:blip r:embed="rId8">
+                      <a:extLst>
+                        <a:ext uri="{28A0092B-C50C-407E-A947-70E740481C1C}">
+                          <a14:useLocalDpi xmlns:a14="http://schemas.microsoft.com/office/drawing/2010/main" val="0"/>
+                        </a:ext>
+                      </a:extLst>
+                    </a:blip>
+                    <a:stretch>
+                      <a:fillRect/>
+                    </a:stretch>
+                  </pic:blipFill>
+                  <pic:spPr>
+                    <a:xfrm>
+                      <a:off x="0" y="0"/>
+                      <a:ext cx="4805680" cy="8891905"/>
+                    </a:xfrm>
+                    <a:prstGeom prst="rect">
+                      <a:avLst/>
+                    </a:prstGeom>
+                  </pic:spPr>
+                </pic:pic>
+              </a:graphicData>
+            </a:graphic>
+          </wp:inline>
+        </w:drawing>
+      </w:r>
+    </w:p>
+    <w:p>
+      <w:pPr>
+        <w:jc w:val="both"/>
+        <w:rPr>
+          <w:rFonts w:asciiTheme="minorHAnsi" w:hAnsiTheme="minorHAnsi" w:cstheme="minorHAnsi"/>
+          <w:szCs w:val="24"/>
+        </w:rPr>
+      </w:pPr>
+    </w:p>
+    <w:p>
+      <w:pPr>
+        <w:jc w:val="both"/>
+        <w:rPr>
+          <w:rFonts w:asciiTheme="minorHAnsi" w:hAnsiTheme="minorHAnsi" w:cstheme="minorHAnsi"/>
+          <w:szCs w:val="24"/>
+        </w:rPr>
+      </w:pPr>
+    </w:p>
+    <w:p>
+      <w:pPr>
+        <w:ind w:firstLine="0"/>
+        <w:rPr>
+          <w:rFonts w:asciiTheme="minorHAnsi" w:hAnsiTheme="minorHAnsi" w:cstheme="minorHAnsi"/>
+          <w:szCs w:val="24"/>
+        </w:rPr>
+      </w:pPr>
+      <w:r>
+        <w:rPr>
+          <w:rFonts w:asciiTheme="minorHAnsi" w:hAnsiTheme="minorHAnsi" w:cstheme="minorHAnsi"/>
+          <w:noProof/>
+          <w:szCs w:val="24"/>
+        </w:rPr>
+        <w:drawing>
+          <wp:inline distT="0" distB="0" distL="0" distR="0" wp14:anchorId="64EE941F" wp14:editId="1A1FBC95">
+            <wp:extent cx="5760085" cy="1889760"/>
+            <wp:effectExtent l="0" t="0" r="0" b="0"/>
+            <wp:docPr id="862553636" name="Imagem 7" descr="Interface gráfica do usuário, Aplicativo, Word&#10;&#10;Descrição gerada automaticamente"/>
+            <wp:cNvGraphicFramePr>
+              <a:graphicFrameLocks xmlns:a="http://schemas.openxmlformats.org/drawingml/2006/main" noChangeAspect="1"/>
+            </wp:cNvGraphicFramePr>
+            <a:graphic xmlns:a="http://schemas.openxmlformats.org/drawingml/2006/main">
+              <a:graphicData uri="http://schemas.openxmlformats.org/drawingml/2006/picture">
+                <pic:pic xmlns:pic="http://schemas.openxmlformats.org/drawingml/2006/picture">
+                  <pic:nvPicPr>
+                    <pic:cNvPr id="862553636" name="Imagem 7" descr="Interface gráfica do usuário, Aplicativo, Word&#10;&#10;Descrição gerada automaticamente"/>
+                    <pic:cNvPicPr/>
+                  </pic:nvPicPr>
+                  <pic:blipFill>
+                    <a:blip r:embed="rId9">
+                      <a:extLst>
+                        <a:ext uri="{28A0092B-C50C-407E-A947-70E740481C1C}">
+                          <a14:useLocalDpi xmlns:a14="http://schemas.microsoft.com/office/drawing/2010/main" val="0"/>
+                        </a:ext>
+                      </a:extLst>
+                    </a:blip>
+                    <a:stretch>
+                      <a:fillRect/>
+                    </a:stretch>
+                  </pic:blipFill>
+                  <pic:spPr>
+                    <a:xfrm>
+                      <a:off x="0" y="0"/>
+                      <a:ext cx="5760085" cy="1889760"/>
+                    </a:xfrm>
+                    <a:prstGeom prst="rect">
+                      <a:avLst/>
+                    </a:prstGeom>
+                  </pic:spPr>
+                </pic:pic>
+              </a:graphicData>
+            </a:graphic>
+          </wp:inline>
+        </w:drawing>
+      </w:r>
+    </w:p>
+    <w:p>
+      <w:pPr>
+        <w:jc w:val="both"/>
+        <w:rPr>
+          <w:rFonts w:asciiTheme="minorHAnsi" w:hAnsiTheme="minorHAnsi" w:cstheme="minorHAnsi"/>
+          <w:szCs w:val="24"/>
+        </w:rPr>
+      </w:pPr>
+    </w:p>
+    <w:p>
+      <w:pPr>
+        <w:jc w:val="both"/>
+        <w:rPr>
+          <w:rFonts w:asciiTheme="minorHAnsi" w:hAnsiTheme="minorHAnsi" w:cstheme="minorHAnsi"/>
+          <w:szCs w:val="24"/>
+        </w:rPr>
+      </w:pPr>
+    </w:p>
+    <w:p>
+      <w:pPr>
+        <w:ind w:firstLine="0"/>
+        <w:jc w:val="both"/>
+        <w:rPr>
+          <w:rFonts w:asciiTheme="minorHAnsi" w:hAnsiTheme="minorHAnsi" w:cstheme="minorHAnsi"/>
+          <w:szCs w:val="24"/>
+        </w:rPr>
+      </w:pPr>
+    </w:p>
+    <w:p>
+      <w:pPr>
         <w:jc w:val="both"/>
         <w:rPr>
           <w:rFonts w:asciiTheme="minorHAnsi" w:hAnsiTheme="minorHAnsi" w:cstheme="minorHAnsi"/>
@@ -3907,8 +5840,123 @@
           <w:rFonts w:asciiTheme="minorHAnsi" w:hAnsiTheme="minorHAnsi" w:cstheme="minorHAnsi"/>
           <w:szCs w:val="24"/>
         </w:rPr>
-        <w:t xml:space="preserve">Explica o que é rota, lembrando que nada nesse documento deve ser tratado como pergunta e resposta, cabe a contextualização ou o termo dissertação. </w:t>
-      </w:r>
+        <w:t>No desenvolvimento web, as rotas são responsáveis por definir os caminhos que uma aplicação seguirá para processar as requisições feitas pelos usuários. Elas estabelecem a ligação entre o front-</w:t>
+      </w:r>
+      <w:proofErr w:type="spellStart"/>
+      <w:r>
+        <w:rPr>
+          <w:rFonts w:asciiTheme="minorHAnsi" w:hAnsiTheme="minorHAnsi" w:cstheme="minorHAnsi"/>
+          <w:szCs w:val="24"/>
+        </w:rPr>
+        <w:t>end</w:t>
+      </w:r>
+      <w:proofErr w:type="spellEnd"/>
+      <w:r>
+        <w:rPr>
+          <w:rFonts w:asciiTheme="minorHAnsi" w:hAnsiTheme="minorHAnsi" w:cstheme="minorHAnsi"/>
+          <w:szCs w:val="24"/>
+        </w:rPr>
+        <w:t xml:space="preserve"> e as funcionalidades do </w:t>
+      </w:r>
+      <w:proofErr w:type="spellStart"/>
+      <w:r>
+        <w:rPr>
+          <w:rFonts w:asciiTheme="minorHAnsi" w:hAnsiTheme="minorHAnsi" w:cstheme="minorHAnsi"/>
+          <w:szCs w:val="24"/>
+        </w:rPr>
+        <w:t>back-end</w:t>
+      </w:r>
+      <w:proofErr w:type="spellEnd"/>
+      <w:r>
+        <w:rPr>
+          <w:rFonts w:asciiTheme="minorHAnsi" w:hAnsiTheme="minorHAnsi" w:cstheme="minorHAnsi"/>
+          <w:szCs w:val="24"/>
+        </w:rPr>
+        <w:t xml:space="preserve">, permitindo que o servidor </w:t>
+      </w:r>
+      <w:r>
+        <w:rPr>
+          <w:rFonts w:asciiTheme="minorHAnsi" w:hAnsiTheme="minorHAnsi" w:cstheme="minorHAnsi"/>
+          <w:szCs w:val="24"/>
+        </w:rPr>
+        <w:t>int</w:t>
+      </w:r>
+      <w:r>
+        <w:rPr>
+          <w:rFonts w:asciiTheme="minorHAnsi" w:hAnsiTheme="minorHAnsi" w:cstheme="minorHAnsi"/>
+          <w:szCs w:val="24"/>
+        </w:rPr>
+        <w:t>é</w:t>
+      </w:r>
+      <w:r>
+        <w:rPr>
+          <w:rFonts w:asciiTheme="minorHAnsi" w:hAnsiTheme="minorHAnsi" w:cstheme="minorHAnsi"/>
+          <w:szCs w:val="24"/>
+        </w:rPr>
+        <w:t>rprete</w:t>
+      </w:r>
+      <w:r>
+        <w:rPr>
+          <w:rFonts w:asciiTheme="minorHAnsi" w:hAnsiTheme="minorHAnsi" w:cstheme="minorHAnsi"/>
+          <w:szCs w:val="24"/>
+        </w:rPr>
+        <w:t xml:space="preserve"> e responda às requisições de forma adequada, seja para acessar dados, </w:t>
+      </w:r>
+      <w:r>
+        <w:rPr>
+          <w:rFonts w:asciiTheme="minorHAnsi" w:hAnsiTheme="minorHAnsi" w:cstheme="minorHAnsi"/>
+          <w:szCs w:val="24"/>
+        </w:rPr>
+        <w:t>criar</w:t>
+      </w:r>
+      <w:r>
+        <w:rPr>
+          <w:rFonts w:asciiTheme="minorHAnsi" w:hAnsiTheme="minorHAnsi" w:cstheme="minorHAnsi"/>
+          <w:szCs w:val="24"/>
+        </w:rPr>
+        <w:t xml:space="preserve"> registros ou modificar informações no banco de dados. No projeto </w:t>
+      </w:r>
+      <w:proofErr w:type="spellStart"/>
+      <w:r>
+        <w:rPr>
+          <w:rFonts w:asciiTheme="minorHAnsi" w:hAnsiTheme="minorHAnsi" w:cstheme="minorHAnsi"/>
+          <w:szCs w:val="24"/>
+        </w:rPr>
+        <w:t>BiblioTech</w:t>
+      </w:r>
+      <w:proofErr w:type="spellEnd"/>
+      <w:r>
+        <w:rPr>
+          <w:rFonts w:asciiTheme="minorHAnsi" w:hAnsiTheme="minorHAnsi" w:cstheme="minorHAnsi"/>
+          <w:szCs w:val="24"/>
+        </w:rPr>
+        <w:t xml:space="preserve">, as rotas desempenham um papel fundamental na organização e execução das operações, como o cadastro de livros, usuários e controle de empréstimos. A Tabela 2 apresenta as principais rotas implementadas no sistema, detalhando suas funções e os </w:t>
+      </w:r>
+      <w:proofErr w:type="spellStart"/>
+      <w:r>
+        <w:rPr>
+          <w:rFonts w:asciiTheme="minorHAnsi" w:hAnsiTheme="minorHAnsi" w:cstheme="minorHAnsi"/>
+          <w:szCs w:val="24"/>
+        </w:rPr>
+        <w:t>endpoints</w:t>
+      </w:r>
+      <w:proofErr w:type="spellEnd"/>
+      <w:r>
+        <w:rPr>
+          <w:rFonts w:asciiTheme="minorHAnsi" w:hAnsiTheme="minorHAnsi" w:cstheme="minorHAnsi"/>
+          <w:szCs w:val="24"/>
+        </w:rPr>
+        <w:t xml:space="preserve"> responsáveis por cada operação, assegurando o correto funcionamento da aplicação.</w:t>
+      </w:r>
+    </w:p>
+    <w:p>
+      <w:pPr>
+        <w:jc w:val="both"/>
+        <w:rPr>
+          <w:rFonts w:asciiTheme="minorHAnsi" w:hAnsiTheme="minorHAnsi" w:cstheme="minorHAnsi"/>
+          <w:szCs w:val="24"/>
+        </w:rPr>
+      </w:pPr>
     </w:p>
     <w:tbl>
       <w:tblPr>
@@ -4328,7 +6376,6 @@
           <w:rFonts w:asciiTheme="minorHAnsi" w:hAnsiTheme="minorHAnsi" w:cstheme="minorHAnsi"/>
           <w:szCs w:val="24"/>
         </w:rPr>
-        <w:lastRenderedPageBreak/>
         <w:t>5 INTERFACE E EXPERIÊNCIA DO USUÁRIO</w:t>
       </w:r>
     </w:p>
@@ -4687,7 +6734,6 @@
           <w:rFonts w:asciiTheme="minorHAnsi" w:hAnsiTheme="minorHAnsi" w:cstheme="minorHAnsi"/>
           <w:szCs w:val="24"/>
         </w:rPr>
-        <w:lastRenderedPageBreak/>
         <w:t>BIBLIOGRAFIA</w:t>
       </w:r>
     </w:p>
@@ -4952,7 +6998,6 @@
       </w:pPr>
     </w:p>
     <w:sectPr>
-      <w:headerReference w:type="default" r:id="rId8"/>
       <w:pgSz w:w="11906" w:h="16838"/>
       <w:pgMar w:top="1701" w:right="1134" w:bottom="1134" w:left="1701" w:header="709" w:footer="709" w:gutter="0"/>
       <w:cols w:space="708"/>
@@ -5010,16 +7055,6 @@
     </w:p>
   </w:footnote>
 </w:footnotes>
-</file>
-
-<file path=word/header1.xml><?xml version="1.0" encoding="utf-8"?>
-<w:hdr xmlns:wpc="http://schemas.microsoft.com/office/word/2010/wordprocessingCanvas" xmlns:cx="http://schemas.microsoft.com/office/drawing/2014/chartex" xmlns:cx1="http://schemas.microsoft.com/office/drawing/2015/9/8/chartex" xmlns:cx2="http://schemas.microsoft.com/office/drawing/2015/10/21/chartex" xmlns:cx3="http://schemas.microsoft.com/office/drawing/2016/5/9/chartex" xmlns:cx4="http://schemas.microsoft.com/office/drawing/2016/5/10/chartex" xmlns:cx5="http://schemas.microsoft.com/office/drawing/2016/5/11/chartex" xmlns:cx6="http://schemas.microsoft.com/office/drawing/2016/5/12/chartex" xmlns:cx7="http://schemas.microsoft.com/office/drawing/2016/5/13/chartex" xmlns:cx8="http://schemas.microsoft.com/office/drawing/2016/5/14/chartex" xmlns:mc="http://schemas.openxmlformats.org/markup-compatibility/2006" xmlns:aink="http://schemas.microsoft.com/office/drawing/2016/ink" xmlns:am3d="http://schemas.microsoft.com/office/drawing/2017/model3d" xmlns:o="urn:schemas-microsoft-com:office:office" xmlns:oel="http://schemas.microsoft.com/office/2019/extlst" xmlns:r="http://schemas.openxmlformats.org/officeDocument/2006/relationships" xmlns:m="http://schemas.openxmlformats.org/officeDocument/2006/math" xmlns:v="urn:schemas-microsoft-com:vml" xmlns:wp14="http://schemas.microsoft.com/office/word/2010/wordprocessingDrawing" xmlns:wp="http://schemas.openxmlformats.org/drawingml/2006/wordprocessingDrawing" xmlns:w10="urn:schemas-microsoft-com:office:word" xmlns:w="http://schemas.openxmlformats.org/wordprocessingml/2006/main" xmlns:w14="http://schemas.microsoft.com/office/word/2010/wordml" xmlns:w15="http://schemas.microsoft.com/office/word/2012/wordml" xmlns:w16cex="http://schemas.microsoft.com/office/word/2018/wordml/cex" xmlns:w16cid="http://schemas.microsoft.com/office/word/2016/wordml/cid" xmlns:w16="http://schemas.microsoft.com/office/word/2018/wordml" xmlns:w16du="http://schemas.microsoft.com/office/word/2023/wordml/word16du" xmlns:w16sdtdh="http://schemas.microsoft.com/office/word/2020/wordml/sdtdatahash" xmlns:w16se="http://schemas.microsoft.com/office/word/2015/wordml/symex" xmlns:wpg="http://schemas.microsoft.com/office/word/2010/wordprocessingGroup" xmlns:wpi="http://schemas.microsoft.com/office/word/2010/wordprocessingInk" xmlns:wne="http://schemas.microsoft.com/office/word/2006/wordml" xmlns:wps="http://schemas.microsoft.com/office/word/2010/wordprocessingShape" mc:Ignorable="w14 w15 w16se w16cid w16 w16cex w16sdtdh w16du wp14">
-  <w:p>
-    <w:pPr>
-      <w:pStyle w:val="Cabealho"/>
-    </w:pPr>
-  </w:p>
-</w:hdr>
 </file>
 
 <file path=word/numbering.xml><?xml version="1.0" encoding="utf-8"?>

</xml_diff>

<commit_message>
refatorando app.ts, criando routes.ts e server.ts
</commit_message>
<xml_diff>
--- a/docs/PROJETO GB - BiblioTech.docx
+++ b/docs/PROJETO GB - BiblioTech.docx
@@ -1161,133 +1161,120 @@
           <w:rFonts w:asciiTheme="minorHAnsi" w:hAnsiTheme="minorHAnsi" w:cstheme="minorHAnsi"/>
           <w:szCs w:val="24"/>
         </w:rPr>
-        <w:t xml:space="preserve"> funcionalidades específicas para resolver os problemas enfrentados no cotidiano dessas instituições. O sistema permitirá o cadastro e a edição de livros e usuários, o controle automatizado de empréstimos e devoluções, com datas de início e término pré-definidas, além de fornecer alertas automáticos para os prazos de entrega. Também será possível realizar consultas rápidas ao acervo, permitindo aos usuários </w:t>
-      </w:r>
-      <w:r>
-        <w:rPr>
-          <w:rFonts w:asciiTheme="minorHAnsi" w:hAnsiTheme="minorHAnsi" w:cstheme="minorHAnsi"/>
-          <w:szCs w:val="24"/>
-        </w:rPr>
-        <w:t>verificarem</w:t>
-      </w:r>
-      <w:r>
-        <w:rPr>
-          <w:rFonts w:asciiTheme="minorHAnsi" w:hAnsiTheme="minorHAnsi" w:cstheme="minorHAnsi"/>
-          <w:szCs w:val="24"/>
-        </w:rPr>
-        <w:t xml:space="preserve"> a disponibilidade dos títulos. Com essas funcionalidades, o software visa não apenas otimizar o trabalho da equipe responsável pela biblioteca, mas também proporcionar uma melhor experiência aos usuários, eliminando a burocracia e tornando o acesso à informação mais eficiente e acessível.</w:t>
-      </w:r>
-    </w:p>
-    <w:p>
-      <w:pPr>
-        <w:jc w:val="both"/>
-        <w:rPr>
-          <w:rFonts w:asciiTheme="minorHAnsi" w:hAnsiTheme="minorHAnsi" w:cstheme="minorHAnsi"/>
-          <w:szCs w:val="24"/>
-        </w:rPr>
-      </w:pPr>
-    </w:p>
-    <w:p>
-      <w:pPr>
-        <w:jc w:val="both"/>
-        <w:rPr>
-          <w:rFonts w:asciiTheme="minorHAnsi" w:hAnsiTheme="minorHAnsi" w:cstheme="minorHAnsi"/>
-          <w:szCs w:val="24"/>
-        </w:rPr>
-      </w:pPr>
-    </w:p>
-    <w:p>
-      <w:pPr>
-        <w:jc w:val="both"/>
-        <w:rPr>
-          <w:rFonts w:asciiTheme="minorHAnsi" w:hAnsiTheme="minorHAnsi" w:cstheme="minorHAnsi"/>
-          <w:szCs w:val="24"/>
-        </w:rPr>
-      </w:pPr>
-    </w:p>
-    <w:p>
-      <w:pPr>
-        <w:jc w:val="both"/>
-        <w:rPr>
-          <w:rFonts w:asciiTheme="minorHAnsi" w:hAnsiTheme="minorHAnsi" w:cstheme="minorHAnsi"/>
-          <w:szCs w:val="24"/>
-        </w:rPr>
-      </w:pPr>
-    </w:p>
-    <w:p>
-      <w:pPr>
-        <w:jc w:val="both"/>
-        <w:rPr>
-          <w:rFonts w:asciiTheme="minorHAnsi" w:hAnsiTheme="minorHAnsi" w:cstheme="minorHAnsi"/>
-          <w:szCs w:val="24"/>
-        </w:rPr>
-      </w:pPr>
-    </w:p>
-    <w:p>
-      <w:pPr>
-        <w:jc w:val="both"/>
-        <w:rPr>
-          <w:rFonts w:asciiTheme="minorHAnsi" w:hAnsiTheme="minorHAnsi" w:cstheme="minorHAnsi"/>
-          <w:szCs w:val="24"/>
-        </w:rPr>
-      </w:pPr>
-    </w:p>
-    <w:p>
-      <w:pPr>
-        <w:jc w:val="both"/>
-        <w:rPr>
-          <w:rFonts w:asciiTheme="minorHAnsi" w:hAnsiTheme="minorHAnsi" w:cstheme="minorHAnsi"/>
-          <w:szCs w:val="24"/>
-        </w:rPr>
-      </w:pPr>
-    </w:p>
-    <w:p>
-      <w:pPr>
-        <w:jc w:val="both"/>
-        <w:rPr>
-          <w:rFonts w:asciiTheme="minorHAnsi" w:hAnsiTheme="minorHAnsi" w:cstheme="minorHAnsi"/>
-          <w:szCs w:val="24"/>
-        </w:rPr>
-      </w:pPr>
-    </w:p>
-    <w:p>
-      <w:pPr>
-        <w:jc w:val="both"/>
-        <w:rPr>
-          <w:rFonts w:asciiTheme="minorHAnsi" w:hAnsiTheme="minorHAnsi" w:cstheme="minorHAnsi"/>
-          <w:szCs w:val="24"/>
-        </w:rPr>
-      </w:pPr>
-    </w:p>
-    <w:p>
-      <w:pPr>
-        <w:jc w:val="both"/>
-        <w:rPr>
-          <w:rFonts w:asciiTheme="minorHAnsi" w:hAnsiTheme="minorHAnsi" w:cstheme="minorHAnsi"/>
-          <w:szCs w:val="24"/>
-        </w:rPr>
-      </w:pPr>
-    </w:p>
-    <w:p>
-      <w:pPr>
-        <w:jc w:val="both"/>
-        <w:rPr>
-          <w:rFonts w:asciiTheme="minorHAnsi" w:hAnsiTheme="minorHAnsi" w:cstheme="minorHAnsi"/>
-          <w:szCs w:val="24"/>
-        </w:rPr>
-      </w:pPr>
-    </w:p>
-    <w:p>
-      <w:pPr>
-        <w:jc w:val="both"/>
-        <w:rPr>
-          <w:rFonts w:asciiTheme="minorHAnsi" w:hAnsiTheme="minorHAnsi" w:cstheme="minorHAnsi"/>
-          <w:szCs w:val="24"/>
-        </w:rPr>
-      </w:pPr>
-    </w:p>
-    <w:p>
-      <w:pPr>
+        <w:t xml:space="preserve"> funcionalidades específicas para resolver os problemas enfrentados no cotidiano dessas instituições. O sistema permitirá o cadastro e a edição de livros e usuários, o controle automatizado de empréstimos e devoluções, com datas de início e término pré-definidas, além de fornecer alertas automáticos para os prazos de entrega. Também será possível realizar consultas rápidas ao acervo, permitindo aos usuários verificarem a disponibilidade dos títulos. Com essas funcionalidades, o software visa não apenas otimizar o trabalho da equipe responsável pela biblioteca, mas também proporcionar uma melhor experiência aos usuários, eliminando a burocracia e tornando o acesso à informação mais eficiente e acessível.</w:t>
+      </w:r>
+    </w:p>
+    <w:p>
+      <w:pPr>
+        <w:jc w:val="both"/>
+        <w:rPr>
+          <w:rFonts w:asciiTheme="minorHAnsi" w:hAnsiTheme="minorHAnsi" w:cstheme="minorHAnsi"/>
+          <w:szCs w:val="24"/>
+        </w:rPr>
+      </w:pPr>
+    </w:p>
+    <w:p>
+      <w:pPr>
+        <w:jc w:val="both"/>
+        <w:rPr>
+          <w:rFonts w:asciiTheme="minorHAnsi" w:hAnsiTheme="minorHAnsi" w:cstheme="minorHAnsi"/>
+          <w:szCs w:val="24"/>
+        </w:rPr>
+      </w:pPr>
+    </w:p>
+    <w:p>
+      <w:pPr>
+        <w:jc w:val="both"/>
+        <w:rPr>
+          <w:rFonts w:asciiTheme="minorHAnsi" w:hAnsiTheme="minorHAnsi" w:cstheme="minorHAnsi"/>
+          <w:szCs w:val="24"/>
+        </w:rPr>
+      </w:pPr>
+    </w:p>
+    <w:p>
+      <w:pPr>
+        <w:jc w:val="both"/>
+        <w:rPr>
+          <w:rFonts w:asciiTheme="minorHAnsi" w:hAnsiTheme="minorHAnsi" w:cstheme="minorHAnsi"/>
+          <w:szCs w:val="24"/>
+        </w:rPr>
+      </w:pPr>
+    </w:p>
+    <w:p>
+      <w:pPr>
+        <w:jc w:val="both"/>
+        <w:rPr>
+          <w:rFonts w:asciiTheme="minorHAnsi" w:hAnsiTheme="minorHAnsi" w:cstheme="minorHAnsi"/>
+          <w:szCs w:val="24"/>
+        </w:rPr>
+      </w:pPr>
+    </w:p>
+    <w:p>
+      <w:pPr>
+        <w:jc w:val="both"/>
+        <w:rPr>
+          <w:rFonts w:asciiTheme="minorHAnsi" w:hAnsiTheme="minorHAnsi" w:cstheme="minorHAnsi"/>
+          <w:szCs w:val="24"/>
+        </w:rPr>
+      </w:pPr>
+    </w:p>
+    <w:p>
+      <w:pPr>
+        <w:jc w:val="both"/>
+        <w:rPr>
+          <w:rFonts w:asciiTheme="minorHAnsi" w:hAnsiTheme="minorHAnsi" w:cstheme="minorHAnsi"/>
+          <w:szCs w:val="24"/>
+        </w:rPr>
+      </w:pPr>
+    </w:p>
+    <w:p>
+      <w:pPr>
+        <w:jc w:val="both"/>
+        <w:rPr>
+          <w:rFonts w:asciiTheme="minorHAnsi" w:hAnsiTheme="minorHAnsi" w:cstheme="minorHAnsi"/>
+          <w:szCs w:val="24"/>
+        </w:rPr>
+      </w:pPr>
+    </w:p>
+    <w:p>
+      <w:pPr>
+        <w:jc w:val="both"/>
+        <w:rPr>
+          <w:rFonts w:asciiTheme="minorHAnsi" w:hAnsiTheme="minorHAnsi" w:cstheme="minorHAnsi"/>
+          <w:szCs w:val="24"/>
+        </w:rPr>
+      </w:pPr>
+    </w:p>
+    <w:p>
+      <w:pPr>
+        <w:jc w:val="both"/>
+        <w:rPr>
+          <w:rFonts w:asciiTheme="minorHAnsi" w:hAnsiTheme="minorHAnsi" w:cstheme="minorHAnsi"/>
+          <w:szCs w:val="24"/>
+        </w:rPr>
+      </w:pPr>
+    </w:p>
+    <w:p>
+      <w:pPr>
+        <w:jc w:val="both"/>
+        <w:rPr>
+          <w:rFonts w:asciiTheme="minorHAnsi" w:hAnsiTheme="minorHAnsi" w:cstheme="minorHAnsi"/>
+          <w:szCs w:val="24"/>
+        </w:rPr>
+      </w:pPr>
+    </w:p>
+    <w:p>
+      <w:pPr>
+        <w:jc w:val="both"/>
+        <w:rPr>
+          <w:rFonts w:asciiTheme="minorHAnsi" w:hAnsiTheme="minorHAnsi" w:cstheme="minorHAnsi"/>
+          <w:szCs w:val="24"/>
+        </w:rPr>
+      </w:pPr>
+    </w:p>
+    <w:p>
+      <w:pPr>
+        <w:ind w:firstLine="0"/>
         <w:jc w:val="both"/>
         <w:rPr>
           <w:rFonts w:asciiTheme="minorHAnsi" w:hAnsiTheme="minorHAnsi" w:cstheme="minorHAnsi"/>
@@ -1327,6 +1314,103 @@
     </w:p>
     <w:p>
       <w:pPr>
+        <w:jc w:val="both"/>
+        <w:rPr>
+          <w:rFonts w:asciiTheme="minorHAnsi" w:hAnsiTheme="minorHAnsi" w:cstheme="minorHAnsi"/>
+          <w:szCs w:val="24"/>
+        </w:rPr>
+      </w:pPr>
+      <w:r>
+        <w:rPr>
+          <w:rFonts w:asciiTheme="minorHAnsi" w:hAnsiTheme="minorHAnsi" w:cstheme="minorHAnsi"/>
+          <w:szCs w:val="24"/>
+        </w:rPr>
+        <w:t>Os requisitos d</w:t>
+      </w:r>
+      <w:r>
+        <w:rPr>
+          <w:rFonts w:asciiTheme="minorHAnsi" w:hAnsiTheme="minorHAnsi" w:cstheme="minorHAnsi"/>
+          <w:szCs w:val="24"/>
+        </w:rPr>
+        <w:t xml:space="preserve">o sistema </w:t>
+      </w:r>
+      <w:proofErr w:type="spellStart"/>
+      <w:r>
+        <w:rPr>
+          <w:rFonts w:asciiTheme="minorHAnsi" w:hAnsiTheme="minorHAnsi" w:cstheme="minorHAnsi"/>
+          <w:szCs w:val="24"/>
+        </w:rPr>
+        <w:t>Bibliotech</w:t>
+      </w:r>
+      <w:proofErr w:type="spellEnd"/>
+      <w:r>
+        <w:rPr>
+          <w:rFonts w:asciiTheme="minorHAnsi" w:hAnsiTheme="minorHAnsi" w:cstheme="minorHAnsi"/>
+          <w:szCs w:val="24"/>
+        </w:rPr>
+        <w:t xml:space="preserve"> </w:t>
+      </w:r>
+      <w:r>
+        <w:rPr>
+          <w:rFonts w:asciiTheme="minorHAnsi" w:hAnsiTheme="minorHAnsi" w:cstheme="minorHAnsi"/>
+          <w:szCs w:val="24"/>
+        </w:rPr>
+        <w:t>são</w:t>
+      </w:r>
+      <w:r>
+        <w:rPr>
+          <w:rFonts w:asciiTheme="minorHAnsi" w:hAnsiTheme="minorHAnsi" w:cstheme="minorHAnsi"/>
+          <w:szCs w:val="24"/>
+        </w:rPr>
+        <w:t xml:space="preserve"> às funcionalidades e características necessárias para que ele atenda às necessidades do usuário e do negócio. No projeto </w:t>
+      </w:r>
+      <w:proofErr w:type="spellStart"/>
+      <w:r>
+        <w:rPr>
+          <w:rFonts w:asciiTheme="minorHAnsi" w:hAnsiTheme="minorHAnsi" w:cstheme="minorHAnsi"/>
+          <w:szCs w:val="24"/>
+        </w:rPr>
+        <w:t>BiblioTech</w:t>
+      </w:r>
+      <w:proofErr w:type="spellEnd"/>
+      <w:r>
+        <w:rPr>
+          <w:rFonts w:asciiTheme="minorHAnsi" w:hAnsiTheme="minorHAnsi" w:cstheme="minorHAnsi"/>
+          <w:szCs w:val="24"/>
+        </w:rPr>
+        <w:t>, esses requisitos envolvem o cadastro</w:t>
+      </w:r>
+      <w:r>
+        <w:rPr>
+          <w:rFonts w:asciiTheme="minorHAnsi" w:hAnsiTheme="minorHAnsi" w:cstheme="minorHAnsi"/>
+          <w:szCs w:val="24"/>
+        </w:rPr>
+        <w:t>, edição, remoção</w:t>
+      </w:r>
+      <w:r>
+        <w:rPr>
+          <w:rFonts w:asciiTheme="minorHAnsi" w:hAnsiTheme="minorHAnsi" w:cstheme="minorHAnsi"/>
+          <w:szCs w:val="24"/>
+        </w:rPr>
+        <w:t xml:space="preserve"> e controle de livros, </w:t>
+      </w:r>
+      <w:r>
+        <w:rPr>
+          <w:rFonts w:asciiTheme="minorHAnsi" w:hAnsiTheme="minorHAnsi" w:cstheme="minorHAnsi"/>
+          <w:szCs w:val="24"/>
+        </w:rPr>
+        <w:t>alunos</w:t>
+      </w:r>
+      <w:r>
+        <w:rPr>
+          <w:rFonts w:asciiTheme="minorHAnsi" w:hAnsiTheme="minorHAnsi" w:cstheme="minorHAnsi"/>
+          <w:szCs w:val="24"/>
+        </w:rPr>
+        <w:t xml:space="preserve"> e empréstimos, além de facilitar a consulta ao acervo.</w:t>
+      </w:r>
+    </w:p>
+    <w:p>
+      <w:pPr>
         <w:ind w:firstLine="0"/>
         <w:jc w:val="both"/>
         <w:rPr>
@@ -1334,19 +1418,60 @@
           <w:szCs w:val="24"/>
         </w:rPr>
       </w:pPr>
-      <w:r>
-        <w:rPr>
-          <w:rFonts w:asciiTheme="minorHAnsi" w:hAnsiTheme="minorHAnsi" w:cstheme="minorHAnsi"/>
-          <w:szCs w:val="24"/>
-        </w:rPr>
-        <w:t>Os requisitos d</w:t>
-      </w:r>
-      <w:r>
-        <w:rPr>
-          <w:rFonts w:asciiTheme="minorHAnsi" w:hAnsiTheme="minorHAnsi" w:cstheme="minorHAnsi"/>
-          <w:szCs w:val="24"/>
-        </w:rPr>
-        <w:t xml:space="preserve">o sistema </w:t>
+    </w:p>
+    <w:p>
+      <w:pPr>
+        <w:ind w:firstLine="0"/>
+        <w:jc w:val="both"/>
+        <w:rPr>
+          <w:rFonts w:asciiTheme="minorHAnsi" w:hAnsiTheme="minorHAnsi" w:cstheme="minorHAnsi"/>
+          <w:b/>
+          <w:bCs/>
+          <w:szCs w:val="24"/>
+        </w:rPr>
+      </w:pPr>
+      <w:r>
+        <w:rPr>
+          <w:rFonts w:asciiTheme="minorHAnsi" w:hAnsiTheme="minorHAnsi" w:cstheme="minorHAnsi"/>
+          <w:b/>
+          <w:bCs/>
+          <w:szCs w:val="24"/>
+        </w:rPr>
+        <w:t>2.</w:t>
+      </w:r>
+      <w:r>
+        <w:rPr>
+          <w:rFonts w:asciiTheme="minorHAnsi" w:hAnsiTheme="minorHAnsi" w:cstheme="minorHAnsi"/>
+          <w:b/>
+          <w:bCs/>
+          <w:szCs w:val="24"/>
+        </w:rPr>
+        <w:t>1</w:t>
+      </w:r>
+      <w:r>
+        <w:rPr>
+          <w:rFonts w:asciiTheme="minorHAnsi" w:hAnsiTheme="minorHAnsi" w:cstheme="minorHAnsi"/>
+          <w:b/>
+          <w:bCs/>
+          <w:szCs w:val="24"/>
+        </w:rPr>
+        <w:t xml:space="preserve"> Requisitos funcionais</w:t>
+      </w:r>
+    </w:p>
+    <w:p>
+      <w:pPr>
+        <w:jc w:val="both"/>
+        <w:rPr>
+          <w:rFonts w:asciiTheme="minorHAnsi" w:hAnsiTheme="minorHAnsi" w:cstheme="minorHAnsi"/>
+          <w:szCs w:val="24"/>
+        </w:rPr>
+      </w:pPr>
+      <w:r>
+        <w:rPr>
+          <w:rFonts w:asciiTheme="minorHAnsi" w:hAnsiTheme="minorHAnsi" w:cstheme="minorHAnsi"/>
+          <w:szCs w:val="24"/>
+        </w:rPr>
+        <w:t xml:space="preserve">O sistema </w:t>
       </w:r>
       <w:proofErr w:type="spellStart"/>
       <w:r>
@@ -1354,7 +1479,7 @@
           <w:rFonts w:asciiTheme="minorHAnsi" w:hAnsiTheme="minorHAnsi" w:cstheme="minorHAnsi"/>
           <w:szCs w:val="24"/>
         </w:rPr>
-        <w:t>Bibliotech</w:t>
+        <w:t>BiblioTech</w:t>
       </w:r>
       <w:proofErr w:type="spellEnd"/>
       <w:r>
@@ -1362,135 +1487,6 @@
           <w:rFonts w:asciiTheme="minorHAnsi" w:hAnsiTheme="minorHAnsi" w:cstheme="minorHAnsi"/>
           <w:szCs w:val="24"/>
         </w:rPr>
-        <w:t xml:space="preserve"> </w:t>
-      </w:r>
-      <w:r>
-        <w:rPr>
-          <w:rFonts w:asciiTheme="minorHAnsi" w:hAnsiTheme="minorHAnsi" w:cstheme="minorHAnsi"/>
-          <w:szCs w:val="24"/>
-        </w:rPr>
-        <w:t>são</w:t>
-      </w:r>
-      <w:r>
-        <w:rPr>
-          <w:rFonts w:asciiTheme="minorHAnsi" w:hAnsiTheme="minorHAnsi" w:cstheme="minorHAnsi"/>
-          <w:szCs w:val="24"/>
-        </w:rPr>
-        <w:t xml:space="preserve"> às funcionalidades e características necessárias para que ele atenda às necessidades do usuário e do negócio. No projeto </w:t>
-      </w:r>
-      <w:proofErr w:type="spellStart"/>
-      <w:r>
-        <w:rPr>
-          <w:rFonts w:asciiTheme="minorHAnsi" w:hAnsiTheme="minorHAnsi" w:cstheme="minorHAnsi"/>
-          <w:szCs w:val="24"/>
-        </w:rPr>
-        <w:t>BiblioTech</w:t>
-      </w:r>
-      <w:proofErr w:type="spellEnd"/>
-      <w:r>
-        <w:rPr>
-          <w:rFonts w:asciiTheme="minorHAnsi" w:hAnsiTheme="minorHAnsi" w:cstheme="minorHAnsi"/>
-          <w:szCs w:val="24"/>
-        </w:rPr>
-        <w:t>, esses requisitos envolvem o cadastro</w:t>
-      </w:r>
-      <w:r>
-        <w:rPr>
-          <w:rFonts w:asciiTheme="minorHAnsi" w:hAnsiTheme="minorHAnsi" w:cstheme="minorHAnsi"/>
-          <w:szCs w:val="24"/>
-        </w:rPr>
-        <w:t>, edição, remoção</w:t>
-      </w:r>
-      <w:r>
-        <w:rPr>
-          <w:rFonts w:asciiTheme="minorHAnsi" w:hAnsiTheme="minorHAnsi" w:cstheme="minorHAnsi"/>
-          <w:szCs w:val="24"/>
-        </w:rPr>
-        <w:t xml:space="preserve"> e controle de livros, </w:t>
-      </w:r>
-      <w:r>
-        <w:rPr>
-          <w:rFonts w:asciiTheme="minorHAnsi" w:hAnsiTheme="minorHAnsi" w:cstheme="minorHAnsi"/>
-          <w:szCs w:val="24"/>
-        </w:rPr>
-        <w:t>alunos</w:t>
-      </w:r>
-      <w:r>
-        <w:rPr>
-          <w:rFonts w:asciiTheme="minorHAnsi" w:hAnsiTheme="minorHAnsi" w:cstheme="minorHAnsi"/>
-          <w:szCs w:val="24"/>
-        </w:rPr>
-        <w:t xml:space="preserve"> e empréstimos, além de facilitar a consulta ao acervo.</w:t>
-      </w:r>
-    </w:p>
-    <w:p>
-      <w:pPr>
-        <w:jc w:val="both"/>
-        <w:rPr>
-          <w:rFonts w:asciiTheme="minorHAnsi" w:hAnsiTheme="minorHAnsi" w:cstheme="minorHAnsi"/>
-          <w:szCs w:val="24"/>
-        </w:rPr>
-      </w:pPr>
-    </w:p>
-    <w:p>
-      <w:pPr>
-        <w:jc w:val="both"/>
-        <w:rPr>
-          <w:rFonts w:asciiTheme="minorHAnsi" w:hAnsiTheme="minorHAnsi" w:cstheme="minorHAnsi"/>
-          <w:szCs w:val="24"/>
-        </w:rPr>
-      </w:pPr>
-      <w:r>
-        <w:rPr>
-          <w:rFonts w:asciiTheme="minorHAnsi" w:hAnsiTheme="minorHAnsi" w:cstheme="minorHAnsi"/>
-          <w:szCs w:val="24"/>
-        </w:rPr>
-        <w:t>2.</w:t>
-      </w:r>
-      <w:r>
-        <w:rPr>
-          <w:rFonts w:asciiTheme="minorHAnsi" w:hAnsiTheme="minorHAnsi" w:cstheme="minorHAnsi"/>
-          <w:szCs w:val="24"/>
-        </w:rPr>
-        <w:t>1</w:t>
-      </w:r>
-      <w:r>
-        <w:rPr>
-          <w:rFonts w:asciiTheme="minorHAnsi" w:hAnsiTheme="minorHAnsi" w:cstheme="minorHAnsi"/>
-          <w:szCs w:val="24"/>
-        </w:rPr>
-        <w:t xml:space="preserve"> Requisitos funcionais</w:t>
-      </w:r>
-    </w:p>
-    <w:p>
-      <w:pPr>
-        <w:jc w:val="both"/>
-        <w:rPr>
-          <w:rFonts w:asciiTheme="minorHAnsi" w:hAnsiTheme="minorHAnsi" w:cstheme="minorHAnsi"/>
-          <w:szCs w:val="24"/>
-        </w:rPr>
-      </w:pPr>
-      <w:r>
-        <w:rPr>
-          <w:rFonts w:asciiTheme="minorHAnsi" w:hAnsiTheme="minorHAnsi" w:cstheme="minorHAnsi"/>
-          <w:szCs w:val="24"/>
-        </w:rPr>
-        <w:t xml:space="preserve">O sistema </w:t>
-      </w:r>
-      <w:proofErr w:type="spellStart"/>
-      <w:r>
-        <w:rPr>
-          <w:rFonts w:asciiTheme="minorHAnsi" w:hAnsiTheme="minorHAnsi" w:cstheme="minorHAnsi"/>
-          <w:szCs w:val="24"/>
-        </w:rPr>
-        <w:t>BiblioTech</w:t>
-      </w:r>
-      <w:proofErr w:type="spellEnd"/>
-      <w:r>
-        <w:rPr>
-          <w:rFonts w:asciiTheme="minorHAnsi" w:hAnsiTheme="minorHAnsi" w:cstheme="minorHAnsi"/>
-          <w:szCs w:val="24"/>
-        </w:rPr>
         <w:t xml:space="preserve"> tem na tabela 1 </w:t>
       </w:r>
       <w:r>
@@ -1521,7 +1517,6 @@
         </w:rPr>
         <w:t xml:space="preserve">, </w:t>
       </w:r>
-      <w:proofErr w:type="gramStart"/>
       <w:r>
         <w:rPr>
           <w:rFonts w:asciiTheme="minorHAnsi" w:hAnsiTheme="minorHAnsi" w:cstheme="minorHAnsi"/>
@@ -1534,9 +1529,8 @@
           <w:rFonts w:asciiTheme="minorHAnsi" w:hAnsiTheme="minorHAnsi" w:cstheme="minorHAnsi"/>
           <w:szCs w:val="24"/>
         </w:rPr>
-        <w:t>define</w:t>
-      </w:r>
-      <w:proofErr w:type="gramEnd"/>
+        <w:t>definem</w:t>
+      </w:r>
       <w:r>
         <w:rPr>
           <w:rFonts w:asciiTheme="minorHAnsi" w:hAnsiTheme="minorHAnsi" w:cstheme="minorHAnsi"/>
@@ -1561,7 +1555,7 @@
     </w:p>
     <w:p>
       <w:pPr>
-        <w:jc w:val="both"/>
+        <w:jc w:val="center"/>
         <w:rPr>
           <w:rFonts w:asciiTheme="minorHAnsi" w:hAnsiTheme="minorHAnsi" w:cstheme="minorHAnsi"/>
           <w:szCs w:val="24"/>
@@ -1611,7 +1605,7 @@
           <w:p>
             <w:pPr>
               <w:ind w:firstLine="0"/>
-              <w:jc w:val="both"/>
+              <w:jc w:val="center"/>
               <w:rPr>
                 <w:rFonts w:asciiTheme="minorHAnsi" w:hAnsiTheme="minorHAnsi" w:cstheme="minorHAnsi"/>
                 <w:szCs w:val="24"/>
@@ -1633,7 +1627,7 @@
           <w:p>
             <w:pPr>
               <w:ind w:firstLine="0"/>
-              <w:jc w:val="both"/>
+              <w:jc w:val="center"/>
               <w:rPr>
                 <w:rFonts w:asciiTheme="minorHAnsi" w:hAnsiTheme="minorHAnsi" w:cstheme="minorHAnsi"/>
                 <w:szCs w:val="24"/>
@@ -1657,7 +1651,7 @@
           <w:p>
             <w:pPr>
               <w:ind w:firstLine="0"/>
-              <w:jc w:val="both"/>
+              <w:jc w:val="center"/>
               <w:rPr>
                 <w:rFonts w:asciiTheme="minorHAnsi" w:hAnsiTheme="minorHAnsi" w:cstheme="minorHAnsi"/>
                 <w:szCs w:val="24"/>
@@ -1679,7 +1673,7 @@
           <w:p>
             <w:pPr>
               <w:ind w:firstLine="0"/>
-              <w:jc w:val="both"/>
+              <w:jc w:val="center"/>
               <w:rPr>
                 <w:rFonts w:asciiTheme="minorHAnsi" w:hAnsiTheme="minorHAnsi" w:cstheme="minorHAnsi"/>
                 <w:szCs w:val="24"/>
@@ -1703,7 +1697,7 @@
           <w:p>
             <w:pPr>
               <w:ind w:firstLine="0"/>
-              <w:jc w:val="both"/>
+              <w:jc w:val="center"/>
               <w:rPr>
                 <w:rFonts w:asciiTheme="minorHAnsi" w:hAnsiTheme="minorHAnsi" w:cstheme="minorHAnsi"/>
                 <w:szCs w:val="24"/>
@@ -1725,7 +1719,7 @@
           <w:p>
             <w:pPr>
               <w:ind w:firstLine="0"/>
-              <w:jc w:val="both"/>
+              <w:jc w:val="center"/>
               <w:rPr>
                 <w:rFonts w:asciiTheme="minorHAnsi" w:hAnsiTheme="minorHAnsi" w:cstheme="minorHAnsi"/>
                 <w:szCs w:val="24"/>
@@ -1756,7 +1750,7 @@
           <w:p>
             <w:pPr>
               <w:ind w:firstLine="0"/>
-              <w:jc w:val="both"/>
+              <w:jc w:val="center"/>
               <w:rPr>
                 <w:rFonts w:asciiTheme="minorHAnsi" w:hAnsiTheme="minorHAnsi" w:cstheme="minorHAnsi"/>
                 <w:szCs w:val="24"/>
@@ -1778,7 +1772,7 @@
           <w:p>
             <w:pPr>
               <w:ind w:firstLine="0"/>
-              <w:jc w:val="both"/>
+              <w:jc w:val="center"/>
               <w:rPr>
                 <w:rFonts w:asciiTheme="minorHAnsi" w:hAnsiTheme="minorHAnsi" w:cstheme="minorHAnsi"/>
                 <w:szCs w:val="24"/>
@@ -1802,7 +1796,7 @@
           <w:p>
             <w:pPr>
               <w:ind w:firstLine="0"/>
-              <w:jc w:val="both"/>
+              <w:jc w:val="center"/>
               <w:rPr>
                 <w:rFonts w:asciiTheme="minorHAnsi" w:hAnsiTheme="minorHAnsi" w:cstheme="minorHAnsi"/>
                 <w:szCs w:val="24"/>
@@ -1824,7 +1818,7 @@
           <w:p>
             <w:pPr>
               <w:ind w:firstLine="0"/>
-              <w:jc w:val="both"/>
+              <w:jc w:val="center"/>
               <w:rPr>
                 <w:rFonts w:asciiTheme="minorHAnsi" w:hAnsiTheme="minorHAnsi" w:cstheme="minorHAnsi"/>
                 <w:szCs w:val="24"/>
@@ -1848,7 +1842,7 @@
           <w:p>
             <w:pPr>
               <w:ind w:firstLine="0"/>
-              <w:jc w:val="both"/>
+              <w:jc w:val="center"/>
               <w:rPr>
                 <w:rFonts w:asciiTheme="minorHAnsi" w:hAnsiTheme="minorHAnsi" w:cstheme="minorHAnsi"/>
                 <w:szCs w:val="24"/>
@@ -1870,7 +1864,7 @@
           <w:p>
             <w:pPr>
               <w:ind w:firstLine="0"/>
-              <w:jc w:val="both"/>
+              <w:jc w:val="center"/>
               <w:rPr>
                 <w:rFonts w:asciiTheme="minorHAnsi" w:hAnsiTheme="minorHAnsi" w:cstheme="minorHAnsi"/>
                 <w:szCs w:val="24"/>
@@ -1894,7 +1888,7 @@
           <w:p>
             <w:pPr>
               <w:ind w:firstLine="0"/>
-              <w:jc w:val="both"/>
+              <w:jc w:val="center"/>
               <w:rPr>
                 <w:rFonts w:asciiTheme="minorHAnsi" w:hAnsiTheme="minorHAnsi" w:cstheme="minorHAnsi"/>
                 <w:szCs w:val="24"/>
@@ -1916,7 +1910,7 @@
           <w:p>
             <w:pPr>
               <w:ind w:firstLine="0"/>
-              <w:jc w:val="both"/>
+              <w:jc w:val="center"/>
               <w:rPr>
                 <w:rFonts w:asciiTheme="minorHAnsi" w:hAnsiTheme="minorHAnsi" w:cstheme="minorHAnsi"/>
                 <w:szCs w:val="24"/>
@@ -1940,7 +1934,7 @@
           <w:p>
             <w:pPr>
               <w:ind w:firstLine="0"/>
-              <w:jc w:val="both"/>
+              <w:jc w:val="center"/>
               <w:rPr>
                 <w:rFonts w:asciiTheme="minorHAnsi" w:hAnsiTheme="minorHAnsi" w:cstheme="minorHAnsi"/>
                 <w:szCs w:val="24"/>
@@ -1962,7 +1956,7 @@
           <w:p>
             <w:pPr>
               <w:ind w:firstLine="0"/>
-              <w:jc w:val="both"/>
+              <w:jc w:val="center"/>
               <w:rPr>
                 <w:rFonts w:asciiTheme="minorHAnsi" w:hAnsiTheme="minorHAnsi" w:cstheme="minorHAnsi"/>
                 <w:szCs w:val="24"/>
@@ -1986,7 +1980,7 @@
           <w:p>
             <w:pPr>
               <w:ind w:firstLine="0"/>
-              <w:jc w:val="both"/>
+              <w:jc w:val="center"/>
               <w:rPr>
                 <w:rFonts w:asciiTheme="minorHAnsi" w:hAnsiTheme="minorHAnsi" w:cstheme="minorHAnsi"/>
                 <w:szCs w:val="24"/>
@@ -2007,8 +2001,9 @@
           </w:tcPr>
           <w:p>
             <w:pPr>
+              <w:keepNext/>
               <w:ind w:firstLine="0"/>
-              <w:jc w:val="both"/>
+              <w:jc w:val="center"/>
               <w:rPr>
                 <w:rFonts w:asciiTheme="minorHAnsi" w:hAnsiTheme="minorHAnsi" w:cstheme="minorHAnsi"/>
                 <w:szCs w:val="24"/>
@@ -2027,15 +2022,75 @@
     </w:tbl>
     <w:p>
       <w:pPr>
-        <w:jc w:val="both"/>
-        <w:rPr>
-          <w:rFonts w:asciiTheme="minorHAnsi" w:hAnsiTheme="minorHAnsi" w:cstheme="minorHAnsi"/>
-          <w:szCs w:val="24"/>
-        </w:rPr>
-      </w:pPr>
-    </w:p>
-    <w:p>
-      <w:pPr>
+        <w:pStyle w:val="Legenda"/>
+        <w:rPr>
+          <w:color w:val="auto"/>
+          <w:sz w:val="20"/>
+          <w:szCs w:val="20"/>
+        </w:rPr>
+      </w:pPr>
+      <w:r>
+        <w:rPr>
+          <w:color w:val="auto"/>
+          <w:sz w:val="20"/>
+          <w:szCs w:val="20"/>
+        </w:rPr>
+        <w:t xml:space="preserve">Tabela </w:t>
+      </w:r>
+      <w:r>
+        <w:rPr>
+          <w:color w:val="auto"/>
+          <w:sz w:val="20"/>
+          <w:szCs w:val="20"/>
+        </w:rPr>
+        <w:fldChar w:fldCharType="begin"/>
+      </w:r>
+      <w:r>
+        <w:rPr>
+          <w:color w:val="auto"/>
+          <w:sz w:val="20"/>
+          <w:szCs w:val="20"/>
+        </w:rPr>
+        <w:instrText xml:space="preserve"> SEQ Tabela \* ARABIC </w:instrText>
+      </w:r>
+      <w:r>
+        <w:rPr>
+          <w:color w:val="auto"/>
+          <w:sz w:val="20"/>
+          <w:szCs w:val="20"/>
+        </w:rPr>
+        <w:fldChar w:fldCharType="separate"/>
+      </w:r>
+      <w:r>
+        <w:rPr>
+          <w:noProof/>
+          <w:color w:val="auto"/>
+          <w:sz w:val="20"/>
+          <w:szCs w:val="20"/>
+        </w:rPr>
+        <w:t>1</w:t>
+      </w:r>
+      <w:r>
+        <w:rPr>
+          <w:color w:val="auto"/>
+          <w:sz w:val="20"/>
+          <w:szCs w:val="20"/>
+        </w:rPr>
+        <w:fldChar w:fldCharType="end"/>
+      </w:r>
+      <w:r>
+        <w:rPr>
+          <w:color w:val="auto"/>
+          <w:sz w:val="20"/>
+          <w:szCs w:val="20"/>
+        </w:rPr>
+        <w:t xml:space="preserve"> Requisitos Funcionais</w:t>
+      </w:r>
+    </w:p>
+    <w:p/>
+    <w:p>
+      <w:pPr>
+        <w:ind w:firstLine="0"/>
         <w:jc w:val="both"/>
         <w:rPr>
           <w:rFonts w:asciiTheme="minorHAnsi" w:hAnsiTheme="minorHAnsi" w:cstheme="minorHAnsi"/>
@@ -2241,6 +2296,7 @@
           <w:rFonts w:asciiTheme="minorHAnsi" w:hAnsiTheme="minorHAnsi" w:cstheme="minorHAnsi"/>
           <w:szCs w:val="24"/>
         </w:rPr>
+        <w:lastRenderedPageBreak/>
         <w:t>Quantidade total.</w:t>
       </w:r>
     </w:p>
@@ -2262,7 +2318,6 @@
           <w:rFonts w:asciiTheme="minorHAnsi" w:hAnsiTheme="minorHAnsi" w:cstheme="minorHAnsi"/>
           <w:szCs w:val="24"/>
         </w:rPr>
-        <w:lastRenderedPageBreak/>
         <w:t>Quantidade disponível.</w:t>
       </w:r>
     </w:p>
@@ -2451,6 +2506,7 @@
     </w:p>
     <w:p>
       <w:pPr>
+        <w:ind w:firstLine="0"/>
         <w:jc w:val="both"/>
         <w:rPr>
           <w:rFonts w:asciiTheme="minorHAnsi" w:hAnsiTheme="minorHAnsi" w:cstheme="minorHAnsi"/>
@@ -2643,15 +2699,6 @@
           <w:szCs w:val="24"/>
         </w:rPr>
       </w:pPr>
-    </w:p>
-    <w:p>
-      <w:pPr>
-        <w:jc w:val="both"/>
-        <w:rPr>
-          <w:rFonts w:asciiTheme="minorHAnsi" w:hAnsiTheme="minorHAnsi" w:cstheme="minorHAnsi"/>
-          <w:szCs w:val="24"/>
-        </w:rPr>
-      </w:pPr>
       <w:r>
         <w:rPr>
           <w:rFonts w:asciiTheme="minorHAnsi" w:hAnsiTheme="minorHAnsi" w:cstheme="minorHAnsi"/>
@@ -2758,13 +2805,26 @@
           <w:szCs w:val="24"/>
         </w:rPr>
       </w:pPr>
-      <w:r>
-        <w:rPr>
-          <w:rFonts w:asciiTheme="minorHAnsi" w:hAnsiTheme="minorHAnsi" w:cstheme="minorHAnsi"/>
-          <w:b/>
-          <w:bCs/>
-          <w:szCs w:val="24"/>
-        </w:rPr>
+    </w:p>
+    <w:p>
+      <w:pPr>
+        <w:ind w:firstLine="0"/>
+        <w:jc w:val="both"/>
+        <w:rPr>
+          <w:rFonts w:asciiTheme="minorHAnsi" w:hAnsiTheme="minorHAnsi" w:cstheme="minorHAnsi"/>
+          <w:b/>
+          <w:bCs/>
+          <w:szCs w:val="24"/>
+        </w:rPr>
+      </w:pPr>
+      <w:r>
+        <w:rPr>
+          <w:rFonts w:asciiTheme="minorHAnsi" w:hAnsiTheme="minorHAnsi" w:cstheme="minorHAnsi"/>
+          <w:b/>
+          <w:bCs/>
+          <w:szCs w:val="24"/>
+        </w:rPr>
+        <w:lastRenderedPageBreak/>
         <w:t xml:space="preserve">2.2.3 RF003 – </w:t>
       </w:r>
       <w:r>
@@ -2799,7 +2859,6 @@
           <w:rFonts w:asciiTheme="minorHAnsi" w:hAnsiTheme="minorHAnsi" w:cstheme="minorHAnsi"/>
           <w:szCs w:val="24"/>
         </w:rPr>
-        <w:lastRenderedPageBreak/>
         <w:t xml:space="preserve">Descrição: O sistema deve permitir que o usuário </w:t>
       </w:r>
       <w:r>
@@ -3050,6 +3109,7 @@
     </w:p>
     <w:p>
       <w:pPr>
+        <w:ind w:firstLine="0"/>
         <w:jc w:val="both"/>
         <w:rPr>
           <w:rFonts w:asciiTheme="minorHAnsi" w:hAnsiTheme="minorHAnsi" w:cstheme="minorHAnsi"/>
@@ -3249,14 +3309,7 @@
           <w:rFonts w:asciiTheme="minorHAnsi" w:hAnsiTheme="minorHAnsi" w:cstheme="minorHAnsi"/>
           <w:szCs w:val="24"/>
         </w:rPr>
-        <w:t>Data de nascimento</w:t>
-      </w:r>
-      <w:r>
-        <w:rPr>
-          <w:rFonts w:asciiTheme="minorHAnsi" w:hAnsiTheme="minorHAnsi" w:cstheme="minorHAnsi"/>
-          <w:szCs w:val="24"/>
-        </w:rPr>
-        <w:t>. (obrigatório).</w:t>
+        <w:t>Data de nascimento. (obrigatório).</w:t>
       </w:r>
     </w:p>
     <w:p>
@@ -3277,14 +3330,7 @@
           <w:rFonts w:asciiTheme="minorHAnsi" w:hAnsiTheme="minorHAnsi" w:cstheme="minorHAnsi"/>
           <w:szCs w:val="24"/>
         </w:rPr>
-        <w:t>Endereço</w:t>
-      </w:r>
-      <w:r>
-        <w:rPr>
-          <w:rFonts w:asciiTheme="minorHAnsi" w:hAnsiTheme="minorHAnsi" w:cstheme="minorHAnsi"/>
-          <w:szCs w:val="24"/>
-        </w:rPr>
-        <w:t>.</w:t>
+        <w:t>Endereço.</w:t>
       </w:r>
     </w:p>
     <w:p>
@@ -3435,6 +3481,7 @@
           <w:rFonts w:asciiTheme="minorHAnsi" w:hAnsiTheme="minorHAnsi" w:cstheme="minorHAnsi"/>
           <w:szCs w:val="24"/>
         </w:rPr>
+        <w:lastRenderedPageBreak/>
         <w:t>Mensagem de erro em caso de campos obrigatórios não preenchidos ou duplicidade de cadastro.</w:t>
       </w:r>
     </w:p>
@@ -3451,7 +3498,6 @@
           <w:rFonts w:asciiTheme="minorHAnsi" w:hAnsiTheme="minorHAnsi" w:cstheme="minorHAnsi"/>
           <w:szCs w:val="24"/>
         </w:rPr>
-        <w:lastRenderedPageBreak/>
         <w:t>Pós-condição:</w:t>
       </w:r>
     </w:p>
@@ -3515,6 +3561,7 @@
     </w:p>
     <w:p>
       <w:pPr>
+        <w:ind w:firstLine="0"/>
         <w:jc w:val="both"/>
         <w:rPr>
           <w:rFonts w:asciiTheme="minorHAnsi" w:hAnsiTheme="minorHAnsi" w:cstheme="minorHAnsi"/>
@@ -3680,14 +3727,7 @@
           <w:rFonts w:asciiTheme="minorHAnsi" w:hAnsiTheme="minorHAnsi" w:cstheme="minorHAnsi"/>
           <w:szCs w:val="24"/>
         </w:rPr>
-        <w:t>id_</w:t>
-      </w:r>
-      <w:r>
-        <w:rPr>
-          <w:rFonts w:asciiTheme="minorHAnsi" w:hAnsiTheme="minorHAnsi" w:cstheme="minorHAnsi"/>
-          <w:szCs w:val="24"/>
-        </w:rPr>
-        <w:t>aluno</w:t>
+        <w:t>id_aluno</w:t>
       </w:r>
       <w:proofErr w:type="spellEnd"/>
       <w:r>
@@ -3794,15 +3834,6 @@
           <w:szCs w:val="24"/>
         </w:rPr>
       </w:pPr>
-    </w:p>
-    <w:p>
-      <w:pPr>
-        <w:jc w:val="both"/>
-        <w:rPr>
-          <w:rFonts w:asciiTheme="minorHAnsi" w:hAnsiTheme="minorHAnsi" w:cstheme="minorHAnsi"/>
-          <w:szCs w:val="24"/>
-        </w:rPr>
-      </w:pPr>
       <w:r>
         <w:rPr>
           <w:rFonts w:asciiTheme="minorHAnsi" w:hAnsiTheme="minorHAnsi" w:cstheme="minorHAnsi"/>
@@ -3887,14 +3918,7 @@
           <w:rFonts w:asciiTheme="minorHAnsi" w:hAnsiTheme="minorHAnsi" w:cstheme="minorHAnsi"/>
           <w:szCs w:val="24"/>
         </w:rPr>
-        <w:t xml:space="preserve">As alterações devem ser refletidas na lista de </w:t>
-      </w:r>
-      <w:r>
-        <w:rPr>
-          <w:rFonts w:asciiTheme="minorHAnsi" w:hAnsiTheme="minorHAnsi" w:cstheme="minorHAnsi"/>
-          <w:szCs w:val="24"/>
-        </w:rPr>
-        <w:t>alunos cadastrados</w:t>
+        <w:t>As alterações devem ser refletidas na lista de alunos cadastrados</w:t>
       </w:r>
       <w:r>
         <w:rPr>
@@ -3917,6 +3941,7 @@
     </w:p>
     <w:p>
       <w:pPr>
+        <w:ind w:firstLine="0"/>
         <w:jc w:val="both"/>
         <w:rPr>
           <w:rFonts w:asciiTheme="minorHAnsi" w:hAnsiTheme="minorHAnsi" w:cstheme="minorHAnsi"/>
@@ -4339,23 +4364,24 @@
     </w:p>
     <w:p>
       <w:pPr>
-        <w:jc w:val="both"/>
-        <w:rPr>
-          <w:rFonts w:asciiTheme="minorHAnsi" w:hAnsiTheme="minorHAnsi" w:cstheme="minorHAnsi"/>
-          <w:szCs w:val="24"/>
-        </w:rPr>
-      </w:pPr>
-    </w:p>
-    <w:p>
-      <w:pPr>
-        <w:jc w:val="both"/>
-        <w:rPr>
-          <w:rFonts w:asciiTheme="minorHAnsi" w:hAnsiTheme="minorHAnsi" w:cstheme="minorHAnsi"/>
-          <w:b/>
-          <w:bCs/>
-          <w:szCs w:val="24"/>
-        </w:rPr>
-      </w:pPr>
+        <w:ind w:firstLine="0"/>
+        <w:jc w:val="both"/>
+        <w:rPr>
+          <w:rFonts w:asciiTheme="minorHAnsi" w:hAnsiTheme="minorHAnsi" w:cstheme="minorHAnsi"/>
+          <w:b/>
+          <w:bCs/>
+          <w:szCs w:val="24"/>
+        </w:rPr>
+      </w:pPr>
+      <w:r>
+        <w:rPr>
+          <w:rFonts w:asciiTheme="minorHAnsi" w:hAnsiTheme="minorHAnsi" w:cstheme="minorHAnsi"/>
+          <w:b/>
+          <w:bCs/>
+          <w:szCs w:val="24"/>
+        </w:rPr>
+        <w:t xml:space="preserve">2.2.7 </w:t>
+      </w:r>
       <w:r>
         <w:rPr>
           <w:rFonts w:asciiTheme="minorHAnsi" w:hAnsiTheme="minorHAnsi" w:cstheme="minorHAnsi"/>
@@ -4758,238 +4784,30 @@
     </w:p>
     <w:p>
       <w:pPr>
-        <w:jc w:val="both"/>
-        <w:rPr>
-          <w:rFonts w:asciiTheme="minorHAnsi" w:hAnsiTheme="minorHAnsi" w:cstheme="minorHAnsi"/>
-          <w:szCs w:val="24"/>
-        </w:rPr>
-      </w:pPr>
-    </w:p>
-    <w:p>
-      <w:pPr>
-        <w:jc w:val="both"/>
-        <w:rPr>
-          <w:rFonts w:asciiTheme="minorHAnsi" w:hAnsiTheme="minorHAnsi" w:cstheme="minorHAnsi"/>
-          <w:szCs w:val="24"/>
-        </w:rPr>
-      </w:pPr>
-    </w:p>
-    <w:p>
-      <w:pPr>
-        <w:jc w:val="both"/>
-        <w:rPr>
-          <w:rFonts w:asciiTheme="minorHAnsi" w:hAnsiTheme="minorHAnsi" w:cstheme="minorHAnsi"/>
-          <w:szCs w:val="24"/>
-        </w:rPr>
-      </w:pPr>
-    </w:p>
-    <w:p>
-      <w:pPr>
-        <w:jc w:val="both"/>
-        <w:rPr>
-          <w:rFonts w:asciiTheme="minorHAnsi" w:hAnsiTheme="minorHAnsi" w:cstheme="minorHAnsi"/>
-          <w:szCs w:val="24"/>
-        </w:rPr>
-      </w:pPr>
-    </w:p>
-    <w:p>
-      <w:pPr>
-        <w:jc w:val="both"/>
-        <w:rPr>
-          <w:rFonts w:asciiTheme="minorHAnsi" w:hAnsiTheme="minorHAnsi" w:cstheme="minorHAnsi"/>
-          <w:szCs w:val="24"/>
-        </w:rPr>
-      </w:pPr>
-    </w:p>
-    <w:p>
-      <w:pPr>
-        <w:jc w:val="both"/>
-        <w:rPr>
-          <w:rFonts w:asciiTheme="minorHAnsi" w:hAnsiTheme="minorHAnsi" w:cstheme="minorHAnsi"/>
-          <w:szCs w:val="24"/>
-        </w:rPr>
-      </w:pPr>
-    </w:p>
-    <w:p>
-      <w:pPr>
-        <w:jc w:val="both"/>
-        <w:rPr>
-          <w:rFonts w:asciiTheme="minorHAnsi" w:hAnsiTheme="minorHAnsi" w:cstheme="minorHAnsi"/>
-          <w:szCs w:val="24"/>
-        </w:rPr>
-      </w:pPr>
-    </w:p>
-    <w:p>
-      <w:pPr>
-        <w:jc w:val="both"/>
-        <w:rPr>
-          <w:rFonts w:asciiTheme="minorHAnsi" w:hAnsiTheme="minorHAnsi" w:cstheme="minorHAnsi"/>
-          <w:szCs w:val="24"/>
-        </w:rPr>
-      </w:pPr>
-    </w:p>
-    <w:p>
-      <w:pPr>
-        <w:jc w:val="both"/>
-        <w:rPr>
-          <w:rFonts w:asciiTheme="minorHAnsi" w:hAnsiTheme="minorHAnsi" w:cstheme="minorHAnsi"/>
-          <w:szCs w:val="24"/>
-        </w:rPr>
-      </w:pPr>
-    </w:p>
-    <w:p>
-      <w:pPr>
-        <w:jc w:val="both"/>
-        <w:rPr>
-          <w:rFonts w:asciiTheme="minorHAnsi" w:hAnsiTheme="minorHAnsi" w:cstheme="minorHAnsi"/>
-          <w:szCs w:val="24"/>
-        </w:rPr>
-      </w:pPr>
-    </w:p>
-    <w:p>
-      <w:pPr>
-        <w:jc w:val="both"/>
-        <w:rPr>
-          <w:rFonts w:asciiTheme="minorHAnsi" w:hAnsiTheme="minorHAnsi" w:cstheme="minorHAnsi"/>
-          <w:szCs w:val="24"/>
-        </w:rPr>
-      </w:pPr>
-    </w:p>
-    <w:p>
-      <w:pPr>
-        <w:jc w:val="both"/>
-        <w:rPr>
-          <w:rFonts w:asciiTheme="minorHAnsi" w:hAnsiTheme="minorHAnsi" w:cstheme="minorHAnsi"/>
-          <w:szCs w:val="24"/>
-        </w:rPr>
-      </w:pPr>
-    </w:p>
-    <w:p>
-      <w:pPr>
-        <w:jc w:val="both"/>
-        <w:rPr>
-          <w:rFonts w:asciiTheme="minorHAnsi" w:hAnsiTheme="minorHAnsi" w:cstheme="minorHAnsi"/>
-          <w:szCs w:val="24"/>
-        </w:rPr>
-      </w:pPr>
-    </w:p>
-    <w:p>
-      <w:pPr>
-        <w:jc w:val="both"/>
-        <w:rPr>
-          <w:rFonts w:asciiTheme="minorHAnsi" w:hAnsiTheme="minorHAnsi" w:cstheme="minorHAnsi"/>
-          <w:szCs w:val="24"/>
-        </w:rPr>
-      </w:pPr>
-    </w:p>
-    <w:p>
-      <w:pPr>
-        <w:jc w:val="both"/>
-        <w:rPr>
-          <w:rFonts w:asciiTheme="minorHAnsi" w:hAnsiTheme="minorHAnsi" w:cstheme="minorHAnsi"/>
-          <w:szCs w:val="24"/>
-        </w:rPr>
-      </w:pPr>
-    </w:p>
-    <w:p>
-      <w:pPr>
-        <w:jc w:val="both"/>
-        <w:rPr>
-          <w:rFonts w:asciiTheme="minorHAnsi" w:hAnsiTheme="minorHAnsi" w:cstheme="minorHAnsi"/>
-          <w:szCs w:val="24"/>
-        </w:rPr>
-      </w:pPr>
-    </w:p>
-    <w:p>
-      <w:pPr>
-        <w:jc w:val="both"/>
-        <w:rPr>
-          <w:rFonts w:asciiTheme="minorHAnsi" w:hAnsiTheme="minorHAnsi" w:cstheme="minorHAnsi"/>
-          <w:szCs w:val="24"/>
-        </w:rPr>
-      </w:pPr>
-    </w:p>
-    <w:p>
-      <w:pPr>
-        <w:jc w:val="both"/>
-        <w:rPr>
-          <w:rFonts w:asciiTheme="minorHAnsi" w:hAnsiTheme="minorHAnsi" w:cstheme="minorHAnsi"/>
-          <w:szCs w:val="24"/>
-        </w:rPr>
-      </w:pPr>
-    </w:p>
-    <w:p>
-      <w:pPr>
-        <w:jc w:val="both"/>
-        <w:rPr>
-          <w:rFonts w:asciiTheme="minorHAnsi" w:hAnsiTheme="minorHAnsi" w:cstheme="minorHAnsi"/>
-          <w:szCs w:val="24"/>
-        </w:rPr>
-      </w:pPr>
-    </w:p>
-    <w:p>
-      <w:pPr>
-        <w:jc w:val="both"/>
-        <w:rPr>
-          <w:rFonts w:asciiTheme="minorHAnsi" w:hAnsiTheme="minorHAnsi" w:cstheme="minorHAnsi"/>
-          <w:szCs w:val="24"/>
-        </w:rPr>
-      </w:pPr>
-    </w:p>
-    <w:p>
-      <w:pPr>
-        <w:jc w:val="both"/>
-        <w:rPr>
-          <w:rFonts w:asciiTheme="minorHAnsi" w:hAnsiTheme="minorHAnsi" w:cstheme="minorHAnsi"/>
-          <w:szCs w:val="24"/>
-        </w:rPr>
-      </w:pPr>
-    </w:p>
-    <w:p>
-      <w:pPr>
-        <w:jc w:val="both"/>
-        <w:rPr>
-          <w:rFonts w:asciiTheme="minorHAnsi" w:hAnsiTheme="minorHAnsi" w:cstheme="minorHAnsi"/>
-          <w:szCs w:val="24"/>
-        </w:rPr>
-      </w:pPr>
-    </w:p>
-    <w:p>
-      <w:pPr>
-        <w:jc w:val="both"/>
-        <w:rPr>
-          <w:rFonts w:asciiTheme="minorHAnsi" w:hAnsiTheme="minorHAnsi" w:cstheme="minorHAnsi"/>
-          <w:szCs w:val="24"/>
-        </w:rPr>
-      </w:pPr>
-    </w:p>
-    <w:p>
-      <w:pPr>
-        <w:jc w:val="both"/>
-        <w:rPr>
-          <w:rFonts w:asciiTheme="minorHAnsi" w:hAnsiTheme="minorHAnsi" w:cstheme="minorHAnsi"/>
-          <w:szCs w:val="24"/>
-        </w:rPr>
-      </w:pPr>
-    </w:p>
-    <w:p>
-      <w:pPr>
-        <w:jc w:val="both"/>
-        <w:rPr>
-          <w:rFonts w:asciiTheme="minorHAnsi" w:hAnsiTheme="minorHAnsi" w:cstheme="minorHAnsi"/>
-          <w:szCs w:val="24"/>
-        </w:rPr>
-      </w:pPr>
-      <w:r>
-        <w:rPr>
-          <w:rFonts w:asciiTheme="minorHAnsi" w:hAnsiTheme="minorHAnsi" w:cstheme="minorHAnsi"/>
-          <w:szCs w:val="24"/>
-        </w:rPr>
+        <w:ind w:firstLine="0"/>
+        <w:jc w:val="both"/>
+        <w:rPr>
+          <w:rFonts w:asciiTheme="minorHAnsi" w:hAnsiTheme="minorHAnsi" w:cstheme="minorHAnsi"/>
+          <w:b/>
+          <w:bCs/>
+          <w:szCs w:val="24"/>
+        </w:rPr>
+      </w:pPr>
+      <w:r>
+        <w:rPr>
+          <w:rFonts w:asciiTheme="minorHAnsi" w:hAnsiTheme="minorHAnsi" w:cstheme="minorHAnsi"/>
+          <w:b/>
+          <w:bCs/>
+          <w:szCs w:val="24"/>
+        </w:rPr>
+        <w:lastRenderedPageBreak/>
         <w:t xml:space="preserve">3 DIAGRAMAS </w:t>
       </w:r>
       <w:r>
         <w:rPr>
           <w:rFonts w:asciiTheme="minorHAnsi" w:hAnsiTheme="minorHAnsi" w:cstheme="minorHAnsi"/>
+          <w:b/>
+          <w:bCs/>
           <w:szCs w:val="24"/>
         </w:rPr>
         <w:t>DO SISTEMA</w:t>
@@ -5110,15 +4928,20 @@
     </w:p>
     <w:p>
       <w:pPr>
-        <w:jc w:val="both"/>
-        <w:rPr>
-          <w:rFonts w:asciiTheme="minorHAnsi" w:hAnsiTheme="minorHAnsi" w:cstheme="minorHAnsi"/>
-          <w:szCs w:val="24"/>
-        </w:rPr>
-      </w:pPr>
-      <w:r>
-        <w:rPr>
-          <w:rFonts w:asciiTheme="minorHAnsi" w:hAnsiTheme="minorHAnsi" w:cstheme="minorHAnsi"/>
+        <w:ind w:firstLine="0"/>
+        <w:jc w:val="both"/>
+        <w:rPr>
+          <w:rFonts w:asciiTheme="minorHAnsi" w:hAnsiTheme="minorHAnsi" w:cstheme="minorHAnsi"/>
+          <w:b/>
+          <w:bCs/>
+          <w:szCs w:val="24"/>
+        </w:rPr>
+      </w:pPr>
+      <w:r>
+        <w:rPr>
+          <w:rFonts w:asciiTheme="minorHAnsi" w:hAnsiTheme="minorHAnsi" w:cstheme="minorHAnsi"/>
+          <w:b/>
+          <w:bCs/>
           <w:szCs w:val="24"/>
         </w:rPr>
         <w:t>3.1</w:t>
@@ -5126,6 +4949,8 @@
       <w:r>
         <w:rPr>
           <w:rFonts w:asciiTheme="minorHAnsi" w:hAnsiTheme="minorHAnsi" w:cstheme="minorHAnsi"/>
+          <w:b/>
+          <w:bCs/>
           <w:szCs w:val="24"/>
         </w:rPr>
         <w:t xml:space="preserve"> Diagrama de Classe</w:t>
@@ -5233,25 +5058,23 @@
     </w:p>
     <w:p>
       <w:pPr>
-        <w:jc w:val="both"/>
-        <w:rPr>
-          <w:rFonts w:asciiTheme="minorHAnsi" w:hAnsiTheme="minorHAnsi" w:cstheme="minorHAnsi"/>
-          <w:szCs w:val="24"/>
-        </w:rPr>
-      </w:pPr>
-      <w:r>
-        <w:rPr>
-          <w:rFonts w:asciiTheme="minorHAnsi" w:hAnsiTheme="minorHAnsi" w:cstheme="minorHAnsi"/>
-          <w:szCs w:val="24"/>
-        </w:rPr>
-        <w:t>3.2</w:t>
-      </w:r>
-      <w:r>
-        <w:rPr>
-          <w:rFonts w:asciiTheme="minorHAnsi" w:hAnsiTheme="minorHAnsi" w:cstheme="minorHAnsi"/>
-          <w:szCs w:val="24"/>
-        </w:rPr>
-        <w:t xml:space="preserve"> Banco de Dados</w:t>
+        <w:ind w:firstLine="0"/>
+        <w:jc w:val="both"/>
+        <w:rPr>
+          <w:rFonts w:asciiTheme="minorHAnsi" w:hAnsiTheme="minorHAnsi" w:cstheme="minorHAnsi"/>
+          <w:b/>
+          <w:bCs/>
+          <w:szCs w:val="24"/>
+        </w:rPr>
+      </w:pPr>
+      <w:r>
+        <w:rPr>
+          <w:rFonts w:asciiTheme="minorHAnsi" w:hAnsiTheme="minorHAnsi" w:cstheme="minorHAnsi"/>
+          <w:b/>
+          <w:bCs/>
+          <w:szCs w:val="24"/>
+        </w:rPr>
+        <w:t>3.2 Banco de Dados</w:t>
       </w:r>
     </w:p>
     <w:p>
@@ -5417,7 +5240,15 @@
           <w:rFonts w:asciiTheme="minorHAnsi" w:hAnsiTheme="minorHAnsi" w:cstheme="minorHAnsi"/>
           <w:szCs w:val="24"/>
         </w:rPr>
-        <w:t xml:space="preserve"> e Empréstimos. Esse diagrama é essencial para entender a modelagem do banco de dados e como as informações são organizadas e conectadas dentro do sistema</w:t>
+        <w:t xml:space="preserve"> e </w:t>
+      </w:r>
+      <w:r>
+        <w:rPr>
+          <w:rFonts w:asciiTheme="minorHAnsi" w:hAnsiTheme="minorHAnsi" w:cstheme="minorHAnsi"/>
+          <w:szCs w:val="24"/>
+        </w:rPr>
+        <w:lastRenderedPageBreak/>
+        <w:t>Empréstimos. Esse diagrama é essencial para entender a modelagem do banco de dados e como as informações são organizadas e conectadas dentro do sistema</w:t>
       </w:r>
       <w:r>
         <w:rPr>
@@ -5429,24 +5260,6 @@
     </w:p>
     <w:p>
       <w:pPr>
-        <w:jc w:val="both"/>
-        <w:rPr>
-          <w:rFonts w:asciiTheme="minorHAnsi" w:hAnsiTheme="minorHAnsi" w:cstheme="minorHAnsi"/>
-          <w:szCs w:val="24"/>
-        </w:rPr>
-      </w:pPr>
-    </w:p>
-    <w:p>
-      <w:pPr>
-        <w:jc w:val="both"/>
-        <w:rPr>
-          <w:rFonts w:asciiTheme="minorHAnsi" w:hAnsiTheme="minorHAnsi" w:cstheme="minorHAnsi"/>
-          <w:szCs w:val="24"/>
-        </w:rPr>
-      </w:pPr>
-    </w:p>
-    <w:p>
-      <w:pPr>
         <w:ind w:firstLine="0"/>
         <w:jc w:val="both"/>
         <w:rPr>
@@ -5457,12 +5270,9 @@
     </w:p>
     <w:p>
       <w:pPr>
+        <w:keepNext/>
         <w:ind w:firstLine="0"/>
         <w:jc w:val="center"/>
-        <w:rPr>
-          <w:rFonts w:asciiTheme="minorHAnsi" w:hAnsiTheme="minorHAnsi" w:cstheme="minorHAnsi"/>
-          <w:szCs w:val="24"/>
-        </w:rPr>
       </w:pPr>
       <w:r>
         <w:rPr>
@@ -5470,11 +5280,10 @@
           <w:noProof/>
           <w:szCs w:val="24"/>
         </w:rPr>
-        <w:lastRenderedPageBreak/>
         <w:drawing>
-          <wp:inline distT="0" distB="0" distL="0" distR="0" wp14:anchorId="66CFD361" wp14:editId="43BC2AA9">
-            <wp:extent cx="4805680" cy="8891905"/>
-            <wp:effectExtent l="0" t="0" r="0" b="4445"/>
+          <wp:inline distT="0" distB="0" distL="0" distR="0" wp14:anchorId="66CFD361" wp14:editId="6F454812">
+            <wp:extent cx="4014632" cy="7428238"/>
+            <wp:effectExtent l="0" t="0" r="5080" b="1270"/>
             <wp:docPr id="1444254904" name="Imagem 6" descr="Uma imagem contendo Texto&#10;&#10;Descrição gerada automaticamente"/>
             <wp:cNvGraphicFramePr>
               <a:graphicFrameLocks xmlns:a="http://schemas.openxmlformats.org/drawingml/2006/main" noChangeAspect="1"/>
@@ -5501,7 +5310,7 @@
                   <pic:spPr>
                     <a:xfrm>
                       <a:off x="0" y="0"/>
-                      <a:ext cx="4805680" cy="8891905"/>
+                      <a:ext cx="4019710" cy="7437634"/>
                     </a:xfrm>
                     <a:prstGeom prst="rect">
                       <a:avLst/>
@@ -5516,29 +5325,123 @@
     </w:p>
     <w:p>
       <w:pPr>
-        <w:jc w:val="both"/>
-        <w:rPr>
-          <w:rFonts w:asciiTheme="minorHAnsi" w:hAnsiTheme="minorHAnsi" w:cstheme="minorHAnsi"/>
-          <w:szCs w:val="24"/>
-        </w:rPr>
-      </w:pPr>
-    </w:p>
-    <w:p>
-      <w:pPr>
-        <w:jc w:val="both"/>
-        <w:rPr>
-          <w:rFonts w:asciiTheme="minorHAnsi" w:hAnsiTheme="minorHAnsi" w:cstheme="minorHAnsi"/>
-          <w:szCs w:val="24"/>
-        </w:rPr>
-      </w:pPr>
-    </w:p>
-    <w:p>
-      <w:pPr>
+        <w:pStyle w:val="Legenda"/>
+        <w:jc w:val="center"/>
+        <w:rPr>
+          <w:rFonts w:asciiTheme="minorHAnsi" w:hAnsiTheme="minorHAnsi" w:cstheme="minorHAnsi"/>
+          <w:i w:val="0"/>
+          <w:iCs w:val="0"/>
+          <w:color w:val="auto"/>
+          <w:sz w:val="20"/>
+          <w:szCs w:val="20"/>
+        </w:rPr>
+      </w:pPr>
+      <w:r>
+        <w:rPr>
+          <w:i w:val="0"/>
+          <w:iCs w:val="0"/>
+          <w:color w:val="auto"/>
+          <w:sz w:val="20"/>
+          <w:szCs w:val="20"/>
+        </w:rPr>
+        <w:t xml:space="preserve">Figura </w:t>
+      </w:r>
+      <w:r>
+        <w:rPr>
+          <w:i w:val="0"/>
+          <w:iCs w:val="0"/>
+          <w:color w:val="auto"/>
+          <w:sz w:val="20"/>
+          <w:szCs w:val="20"/>
+        </w:rPr>
+        <w:fldChar w:fldCharType="begin"/>
+      </w:r>
+      <w:r>
+        <w:rPr>
+          <w:i w:val="0"/>
+          <w:iCs w:val="0"/>
+          <w:color w:val="auto"/>
+          <w:sz w:val="20"/>
+          <w:szCs w:val="20"/>
+        </w:rPr>
+        <w:instrText xml:space="preserve"> SEQ Figura \* ARABIC </w:instrText>
+      </w:r>
+      <w:r>
+        <w:rPr>
+          <w:i w:val="0"/>
+          <w:iCs w:val="0"/>
+          <w:color w:val="auto"/>
+          <w:sz w:val="20"/>
+          <w:szCs w:val="20"/>
+        </w:rPr>
+        <w:fldChar w:fldCharType="separate"/>
+      </w:r>
+      <w:r>
+        <w:rPr>
+          <w:i w:val="0"/>
+          <w:iCs w:val="0"/>
+          <w:noProof/>
+          <w:color w:val="auto"/>
+          <w:sz w:val="20"/>
+          <w:szCs w:val="20"/>
+        </w:rPr>
+        <w:t>1</w:t>
+      </w:r>
+      <w:r>
+        <w:rPr>
+          <w:i w:val="0"/>
+          <w:iCs w:val="0"/>
+          <w:color w:val="auto"/>
+          <w:sz w:val="20"/>
+          <w:szCs w:val="20"/>
+        </w:rPr>
+        <w:fldChar w:fldCharType="end"/>
+      </w:r>
+      <w:r>
+        <w:rPr>
+          <w:i w:val="0"/>
+          <w:iCs w:val="0"/>
+          <w:color w:val="auto"/>
+          <w:sz w:val="20"/>
+          <w:szCs w:val="20"/>
+        </w:rPr>
+        <w:t xml:space="preserve"> Diagrama de Classe </w:t>
+      </w:r>
+      <w:proofErr w:type="spellStart"/>
+      <w:r>
+        <w:rPr>
+          <w:i w:val="0"/>
+          <w:iCs w:val="0"/>
+          <w:color w:val="auto"/>
+          <w:sz w:val="20"/>
+          <w:szCs w:val="20"/>
+        </w:rPr>
+        <w:t>BiblioTech</w:t>
+      </w:r>
+      <w:proofErr w:type="spellEnd"/>
+    </w:p>
+    <w:p>
+      <w:pPr>
+        <w:jc w:val="both"/>
+        <w:rPr>
+          <w:rFonts w:asciiTheme="minorHAnsi" w:hAnsiTheme="minorHAnsi" w:cstheme="minorHAnsi"/>
+          <w:szCs w:val="24"/>
+        </w:rPr>
+      </w:pPr>
+    </w:p>
+    <w:p>
+      <w:pPr>
+        <w:jc w:val="both"/>
+        <w:rPr>
+          <w:rFonts w:asciiTheme="minorHAnsi" w:hAnsiTheme="minorHAnsi" w:cstheme="minorHAnsi"/>
+          <w:szCs w:val="24"/>
+        </w:rPr>
+      </w:pPr>
+    </w:p>
+    <w:p>
+      <w:pPr>
+        <w:keepNext/>
         <w:ind w:firstLine="0"/>
-        <w:rPr>
-          <w:rFonts w:asciiTheme="minorHAnsi" w:hAnsiTheme="minorHAnsi" w:cstheme="minorHAnsi"/>
-          <w:szCs w:val="24"/>
-        </w:rPr>
       </w:pPr>
       <w:r>
         <w:rPr>
@@ -5591,6 +5494,91 @@
     </w:p>
     <w:p>
       <w:pPr>
+        <w:pStyle w:val="Legenda"/>
+        <w:jc w:val="center"/>
+        <w:rPr>
+          <w:rFonts w:asciiTheme="minorHAnsi" w:hAnsiTheme="minorHAnsi" w:cstheme="minorHAnsi"/>
+          <w:i w:val="0"/>
+          <w:iCs w:val="0"/>
+          <w:color w:val="auto"/>
+          <w:sz w:val="20"/>
+          <w:szCs w:val="20"/>
+        </w:rPr>
+      </w:pPr>
+      <w:r>
+        <w:rPr>
+          <w:i w:val="0"/>
+          <w:iCs w:val="0"/>
+          <w:color w:val="auto"/>
+          <w:sz w:val="20"/>
+          <w:szCs w:val="20"/>
+        </w:rPr>
+        <w:t xml:space="preserve">Figura </w:t>
+      </w:r>
+      <w:r>
+        <w:rPr>
+          <w:i w:val="0"/>
+          <w:iCs w:val="0"/>
+          <w:color w:val="auto"/>
+          <w:sz w:val="20"/>
+          <w:szCs w:val="20"/>
+        </w:rPr>
+        <w:fldChar w:fldCharType="begin"/>
+      </w:r>
+      <w:r>
+        <w:rPr>
+          <w:i w:val="0"/>
+          <w:iCs w:val="0"/>
+          <w:color w:val="auto"/>
+          <w:sz w:val="20"/>
+          <w:szCs w:val="20"/>
+        </w:rPr>
+        <w:instrText xml:space="preserve"> SEQ Figura \* ARABIC </w:instrText>
+      </w:r>
+      <w:r>
+        <w:rPr>
+          <w:i w:val="0"/>
+          <w:iCs w:val="0"/>
+          <w:color w:val="auto"/>
+          <w:sz w:val="20"/>
+          <w:szCs w:val="20"/>
+        </w:rPr>
+        <w:fldChar w:fldCharType="separate"/>
+      </w:r>
+      <w:r>
+        <w:rPr>
+          <w:i w:val="0"/>
+          <w:iCs w:val="0"/>
+          <w:noProof/>
+          <w:color w:val="auto"/>
+          <w:sz w:val="20"/>
+          <w:szCs w:val="20"/>
+        </w:rPr>
+        <w:t>2</w:t>
+      </w:r>
+      <w:r>
+        <w:rPr>
+          <w:i w:val="0"/>
+          <w:iCs w:val="0"/>
+          <w:color w:val="auto"/>
+          <w:sz w:val="20"/>
+          <w:szCs w:val="20"/>
+        </w:rPr>
+        <w:fldChar w:fldCharType="end"/>
+      </w:r>
+      <w:r>
+        <w:rPr>
+          <w:i w:val="0"/>
+          <w:iCs w:val="0"/>
+          <w:color w:val="auto"/>
+          <w:sz w:val="20"/>
+          <w:szCs w:val="20"/>
+        </w:rPr>
+        <w:t xml:space="preserve"> DER BiblioTech</w:t>
+      </w:r>
+    </w:p>
+    <w:p>
+      <w:pPr>
         <w:jc w:val="both"/>
         <w:rPr>
           <w:rFonts w:asciiTheme="minorHAnsi" w:hAnsiTheme="minorHAnsi" w:cstheme="minorHAnsi"/>
@@ -5808,6 +5796,7 @@
     </w:p>
     <w:p>
       <w:pPr>
+        <w:ind w:firstLine="0"/>
         <w:jc w:val="both"/>
         <w:rPr>
           <w:rFonts w:asciiTheme="minorHAnsi" w:hAnsiTheme="minorHAnsi" w:cstheme="minorHAnsi"/>
@@ -6284,98 +6273,23 @@
     </w:p>
     <w:p>
       <w:pPr>
-        <w:jc w:val="both"/>
-        <w:rPr>
-          <w:rFonts w:asciiTheme="minorHAnsi" w:hAnsiTheme="minorHAnsi" w:cstheme="minorHAnsi"/>
-          <w:szCs w:val="24"/>
-        </w:rPr>
-      </w:pPr>
-    </w:p>
-    <w:p>
-      <w:pPr>
-        <w:jc w:val="both"/>
-        <w:rPr>
-          <w:rFonts w:asciiTheme="minorHAnsi" w:hAnsiTheme="minorHAnsi" w:cstheme="minorHAnsi"/>
-          <w:szCs w:val="24"/>
-        </w:rPr>
-      </w:pPr>
-    </w:p>
-    <w:p>
-      <w:pPr>
-        <w:jc w:val="both"/>
-        <w:rPr>
-          <w:rFonts w:asciiTheme="minorHAnsi" w:hAnsiTheme="minorHAnsi" w:cstheme="minorHAnsi"/>
-          <w:szCs w:val="24"/>
-        </w:rPr>
-      </w:pPr>
-    </w:p>
-    <w:p>
-      <w:pPr>
-        <w:jc w:val="both"/>
-        <w:rPr>
-          <w:rFonts w:asciiTheme="minorHAnsi" w:hAnsiTheme="minorHAnsi" w:cstheme="minorHAnsi"/>
-          <w:szCs w:val="24"/>
-        </w:rPr>
-      </w:pPr>
-    </w:p>
-    <w:p>
-      <w:pPr>
-        <w:jc w:val="both"/>
-        <w:rPr>
-          <w:rFonts w:asciiTheme="minorHAnsi" w:hAnsiTheme="minorHAnsi" w:cstheme="minorHAnsi"/>
-          <w:szCs w:val="24"/>
-        </w:rPr>
-      </w:pPr>
-    </w:p>
-    <w:p>
-      <w:pPr>
-        <w:jc w:val="both"/>
-        <w:rPr>
-          <w:rFonts w:asciiTheme="minorHAnsi" w:hAnsiTheme="minorHAnsi" w:cstheme="minorHAnsi"/>
-          <w:szCs w:val="24"/>
-        </w:rPr>
-      </w:pPr>
-    </w:p>
-    <w:p>
-      <w:pPr>
-        <w:jc w:val="both"/>
-        <w:rPr>
-          <w:rFonts w:asciiTheme="minorHAnsi" w:hAnsiTheme="minorHAnsi" w:cstheme="minorHAnsi"/>
-          <w:szCs w:val="24"/>
-        </w:rPr>
-      </w:pPr>
-    </w:p>
-    <w:p>
-      <w:pPr>
-        <w:jc w:val="both"/>
-        <w:rPr>
-          <w:rFonts w:asciiTheme="minorHAnsi" w:hAnsiTheme="minorHAnsi" w:cstheme="minorHAnsi"/>
-          <w:szCs w:val="24"/>
-        </w:rPr>
-      </w:pPr>
-    </w:p>
-    <w:p>
-      <w:pPr>
-        <w:jc w:val="both"/>
-        <w:rPr>
-          <w:rFonts w:asciiTheme="minorHAnsi" w:hAnsiTheme="minorHAnsi" w:cstheme="minorHAnsi"/>
-          <w:szCs w:val="24"/>
-        </w:rPr>
-      </w:pPr>
-    </w:p>
-    <w:p>
-      <w:pPr>
-        <w:jc w:val="both"/>
-        <w:rPr>
-          <w:rFonts w:asciiTheme="minorHAnsi" w:hAnsiTheme="minorHAnsi" w:cstheme="minorHAnsi"/>
-          <w:szCs w:val="24"/>
-        </w:rPr>
-      </w:pPr>
-      <w:r>
-        <w:rPr>
-          <w:rFonts w:asciiTheme="minorHAnsi" w:hAnsiTheme="minorHAnsi" w:cstheme="minorHAnsi"/>
-          <w:szCs w:val="24"/>
-        </w:rPr>
+        <w:ind w:firstLine="0"/>
+        <w:jc w:val="both"/>
+        <w:rPr>
+          <w:rFonts w:asciiTheme="minorHAnsi" w:hAnsiTheme="minorHAnsi" w:cstheme="minorHAnsi"/>
+          <w:b/>
+          <w:bCs/>
+          <w:szCs w:val="24"/>
+        </w:rPr>
+      </w:pPr>
+      <w:r>
+        <w:rPr>
+          <w:rFonts w:asciiTheme="minorHAnsi" w:hAnsiTheme="minorHAnsi" w:cstheme="minorHAnsi"/>
+          <w:b/>
+          <w:bCs/>
+          <w:szCs w:val="24"/>
+        </w:rPr>
+        <w:lastRenderedPageBreak/>
         <w:t>5 INTERFACE E EXPERIÊNCIA DO USUÁRIO</w:t>
       </w:r>
     </w:p>
@@ -6416,18 +6330,41 @@
     </w:p>
     <w:p>
       <w:pPr>
-        <w:jc w:val="both"/>
-        <w:rPr>
-          <w:rFonts w:asciiTheme="minorHAnsi" w:hAnsiTheme="minorHAnsi" w:cstheme="minorHAnsi"/>
-          <w:szCs w:val="24"/>
-        </w:rPr>
-      </w:pPr>
-      <w:r>
-        <w:rPr>
-          <w:rFonts w:asciiTheme="minorHAnsi" w:hAnsiTheme="minorHAnsi" w:cstheme="minorHAnsi"/>
-          <w:szCs w:val="24"/>
-        </w:rPr>
-        <w:t>5.2 Paleta de Cores</w:t>
+        <w:ind w:firstLine="0"/>
+        <w:jc w:val="both"/>
+        <w:rPr>
+          <w:rFonts w:asciiTheme="minorHAnsi" w:hAnsiTheme="minorHAnsi" w:cstheme="minorHAnsi"/>
+          <w:b/>
+          <w:bCs/>
+          <w:szCs w:val="24"/>
+        </w:rPr>
+      </w:pPr>
+      <w:r>
+        <w:rPr>
+          <w:rFonts w:asciiTheme="minorHAnsi" w:hAnsiTheme="minorHAnsi" w:cstheme="minorHAnsi"/>
+          <w:b/>
+          <w:bCs/>
+          <w:szCs w:val="24"/>
+        </w:rPr>
+        <w:t>5.</w:t>
+      </w:r>
+      <w:r>
+        <w:rPr>
+          <w:rFonts w:asciiTheme="minorHAnsi" w:hAnsiTheme="minorHAnsi" w:cstheme="minorHAnsi"/>
+          <w:b/>
+          <w:bCs/>
+          <w:szCs w:val="24"/>
+        </w:rPr>
+        <w:t>1</w:t>
+      </w:r>
+      <w:r>
+        <w:rPr>
+          <w:rFonts w:asciiTheme="minorHAnsi" w:hAnsiTheme="minorHAnsi" w:cstheme="minorHAnsi"/>
+          <w:b/>
+          <w:bCs/>
+          <w:szCs w:val="24"/>
+        </w:rPr>
+        <w:t xml:space="preserve"> Paleta de Cores</w:t>
       </w:r>
     </w:p>
     <w:p>
@@ -6466,23 +6403,48 @@
     </w:p>
     <w:p>
       <w:pPr>
-        <w:jc w:val="both"/>
-        <w:rPr>
-          <w:rFonts w:asciiTheme="minorHAnsi" w:hAnsiTheme="minorHAnsi" w:cstheme="minorHAnsi"/>
-          <w:szCs w:val="24"/>
-        </w:rPr>
-      </w:pPr>
-      <w:r>
-        <w:rPr>
-          <w:rFonts w:asciiTheme="minorHAnsi" w:hAnsiTheme="minorHAnsi" w:cstheme="minorHAnsi"/>
-          <w:szCs w:val="24"/>
-        </w:rPr>
-        <w:t xml:space="preserve">5.3 </w:t>
+        <w:ind w:firstLine="0"/>
+        <w:jc w:val="both"/>
+        <w:rPr>
+          <w:rFonts w:asciiTheme="minorHAnsi" w:hAnsiTheme="minorHAnsi" w:cstheme="minorHAnsi"/>
+          <w:b/>
+          <w:bCs/>
+          <w:szCs w:val="24"/>
+        </w:rPr>
+      </w:pPr>
+      <w:r>
+        <w:rPr>
+          <w:rFonts w:asciiTheme="minorHAnsi" w:hAnsiTheme="minorHAnsi" w:cstheme="minorHAnsi"/>
+          <w:b/>
+          <w:bCs/>
+          <w:szCs w:val="24"/>
+        </w:rPr>
+        <w:t>5.</w:t>
+      </w:r>
+      <w:r>
+        <w:rPr>
+          <w:rFonts w:asciiTheme="minorHAnsi" w:hAnsiTheme="minorHAnsi" w:cstheme="minorHAnsi"/>
+          <w:b/>
+          <w:bCs/>
+          <w:szCs w:val="24"/>
+        </w:rPr>
+        <w:t>2</w:t>
+      </w:r>
+      <w:r>
+        <w:rPr>
+          <w:rFonts w:asciiTheme="minorHAnsi" w:hAnsiTheme="minorHAnsi" w:cstheme="minorHAnsi"/>
+          <w:b/>
+          <w:bCs/>
+          <w:szCs w:val="24"/>
+        </w:rPr>
+        <w:t xml:space="preserve"> </w:t>
       </w:r>
       <w:proofErr w:type="spellStart"/>
       <w:r>
         <w:rPr>
           <w:rFonts w:asciiTheme="minorHAnsi" w:hAnsiTheme="minorHAnsi" w:cstheme="minorHAnsi"/>
+          <w:b/>
+          <w:bCs/>
           <w:szCs w:val="24"/>
         </w:rPr>
         <w:t>Mockup</w:t>
@@ -6734,6 +6696,7 @@
           <w:rFonts w:asciiTheme="minorHAnsi" w:hAnsiTheme="minorHAnsi" w:cstheme="minorHAnsi"/>
           <w:szCs w:val="24"/>
         </w:rPr>
+        <w:lastRenderedPageBreak/>
         <w:t>BIBLIOGRAFIA</w:t>
       </w:r>
     </w:p>
@@ -11119,6 +11082,25 @@
       <w:u w:val="single"/>
     </w:rPr>
   </w:style>
+  <w:style w:type="paragraph" w:styleId="Legenda">
+    <w:name w:val="caption"/>
+    <w:basedOn w:val="Normal"/>
+    <w:next w:val="Normal"/>
+    <w:uiPriority w:val="35"/>
+    <w:unhideWhenUsed/>
+    <w:qFormat/>
+    <w:rsid w:val="0018003B"/>
+    <w:pPr>
+      <w:spacing w:after="200" w:line="240" w:lineRule="auto"/>
+    </w:pPr>
+    <w:rPr>
+      <w:i/>
+      <w:iCs/>
+      <w:color w:val="0E2841" w:themeColor="text2"/>
+      <w:sz w:val="18"/>
+      <w:szCs w:val="18"/>
+    </w:rPr>
+  </w:style>
 </w:styles>
 </file>
 

</xml_diff>